<commit_message>
updated version with fix for "git fetch..." error in Jenkins while fetching from git repo
</commit_message>
<xml_diff>
--- a/Setting up Jenkins CI-advanced.docx
+++ b/Setting up Jenkins CI-advanced.docx
@@ -144,7 +144,29 @@
         </w:numPr>
       </w:pPr>
       <w:r>
-        <w:t xml:space="preserve">Install the standard plug-ins </w:t>
+        <w:t>Install the standard plug-ins</w:t>
+      </w:r>
+      <w:r>
+        <w:t xml:space="preserve">(that should include </w:t>
+      </w:r>
+      <w:proofErr w:type="spellStart"/>
+      <w:r>
+        <w:t>Github</w:t>
+      </w:r>
+      <w:proofErr w:type="spellEnd"/>
+      <w:r>
+        <w:t xml:space="preserve"> integration, </w:t>
+      </w:r>
+      <w:proofErr w:type="spellStart"/>
+      <w:r>
+        <w:t>github</w:t>
+      </w:r>
+      <w:proofErr w:type="spellEnd"/>
+      <w:r>
+        <w:t xml:space="preserve"> API plugin)</w:t>
+      </w:r>
+      <w:r>
+        <w:t xml:space="preserve"> </w:t>
       </w:r>
     </w:p>
     <w:p>
@@ -303,7 +325,13 @@
         <w:pStyle w:val="Heading2"/>
       </w:pPr>
       <w:r>
-        <w:t>Jenkins Project Configuration</w:t>
+        <w:t xml:space="preserve">Jenkins </w:t>
+      </w:r>
+      <w:r>
+        <w:t xml:space="preserve">Service </w:t>
+      </w:r>
+      <w:r>
+        <w:t>Configuration</w:t>
       </w:r>
       <w:r>
         <w:t>:</w:t>
@@ -318,6 +346,161 @@
         </w:numPr>
       </w:pPr>
       <w:r>
+        <w:t xml:space="preserve">Please go to </w:t>
+      </w:r>
+      <w:r>
+        <w:rPr>
+          <w:i/>
+        </w:rPr>
+        <w:t>Control Panel-&gt;System and Security-&gt;Administrative Tools-&gt; Services</w:t>
+      </w:r>
+    </w:p>
+    <w:p>
+      <w:pPr>
+        <w:pStyle w:val="ListParagraph"/>
+        <w:numPr>
+          <w:ilvl w:val="0"/>
+          <w:numId w:val="4"/>
+        </w:numPr>
+      </w:pPr>
+      <w:r>
+        <w:t xml:space="preserve">Locate the Service </w:t>
+      </w:r>
+      <w:r>
+        <w:rPr>
+          <w:i/>
+        </w:rPr>
+        <w:t>Jenkins</w:t>
+      </w:r>
+      <w:r>
+        <w:t xml:space="preserve"> -&gt; right click -&gt; </w:t>
+      </w:r>
+      <w:r>
+        <w:rPr>
+          <w:i/>
+        </w:rPr>
+        <w:t>Stop</w:t>
+      </w:r>
+    </w:p>
+    <w:p>
+      <w:pPr>
+        <w:pStyle w:val="ListParagraph"/>
+        <w:numPr>
+          <w:ilvl w:val="0"/>
+          <w:numId w:val="4"/>
+        </w:numPr>
+      </w:pPr>
+      <w:r>
+        <w:t xml:space="preserve">Right click on </w:t>
+      </w:r>
+      <w:r>
+        <w:rPr>
+          <w:i/>
+        </w:rPr>
+        <w:t>Jenkins</w:t>
+      </w:r>
+      <w:r>
+        <w:rPr>
+          <w:i/>
+        </w:rPr>
+        <w:t xml:space="preserve">, -&gt; Properties -&gt; tab “Log on”-&gt; This Account </w:t>
+      </w:r>
+    </w:p>
+    <w:p>
+      <w:pPr>
+        <w:pStyle w:val="ListParagraph"/>
+        <w:numPr>
+          <w:ilvl w:val="0"/>
+          <w:numId w:val="4"/>
+        </w:numPr>
+      </w:pPr>
+      <w:r>
+        <w:t xml:space="preserve">Enter the </w:t>
+      </w:r>
+      <w:r>
+        <w:t>logged in user credential and hit OK</w:t>
+      </w:r>
+    </w:p>
+    <w:p>
+      <w:pPr>
+        <w:pStyle w:val="ListParagraph"/>
+        <w:numPr>
+          <w:ilvl w:val="0"/>
+          <w:numId w:val="4"/>
+        </w:numPr>
+      </w:pPr>
+      <w:r>
+        <w:t xml:space="preserve">Locate the Service </w:t>
+      </w:r>
+      <w:r>
+        <w:rPr>
+          <w:i/>
+        </w:rPr>
+        <w:t>Jenkins</w:t>
+      </w:r>
+      <w:r>
+        <w:t xml:space="preserve"> -&gt; right click -&gt; </w:t>
+      </w:r>
+      <w:r>
+        <w:rPr>
+          <w:i/>
+        </w:rPr>
+        <w:t>Start</w:t>
+      </w:r>
+    </w:p>
+    <w:p>
+      <w:pPr>
+        <w:pStyle w:val="Heading2"/>
+      </w:pPr>
+      <w:r>
+        <w:lastRenderedPageBreak/>
+        <w:t xml:space="preserve">Jenkins </w:t>
+      </w:r>
+      <w:r>
+        <w:t>Project</w:t>
+      </w:r>
+      <w:r>
+        <w:t xml:space="preserve"> Configuration:</w:t>
+      </w:r>
+    </w:p>
+    <w:p>
+      <w:pPr>
+        <w:pStyle w:val="ListParagraph"/>
+        <w:numPr>
+          <w:ilvl w:val="0"/>
+          <w:numId w:val="19"/>
+        </w:numPr>
+      </w:pPr>
+      <w:r>
+        <w:t xml:space="preserve">Enter the Jenkins URL(it should be </w:t>
+      </w:r>
+      <w:hyperlink r:id="rId8" w:history="1">
+        <w:r>
+          <w:rPr>
+            <w:rStyle w:val="Hyperlink"/>
+          </w:rPr>
+          <w:t>http://localhost:8080</w:t>
+        </w:r>
+      </w:hyperlink>
+      <w:r>
+        <w:t xml:space="preserve"> unless you have changed it to different port) -&gt; </w:t>
+      </w:r>
+      <w:r>
+        <w:rPr>
+          <w:i/>
+        </w:rPr>
+        <w:t>Create Job</w:t>
+      </w:r>
+    </w:p>
+    <w:p>
+      <w:pPr>
+        <w:pStyle w:val="ListParagraph"/>
+        <w:numPr>
+          <w:ilvl w:val="0"/>
+          <w:numId w:val="19"/>
+        </w:numPr>
+      </w:pPr>
+      <w:r>
         <w:t>Enter a Project name -&gt; select “Freestyle Project” -&gt; hit “OK”</w:t>
       </w:r>
     </w:p>
@@ -329,9 +512,8 @@
         <w:rPr>
           <w:noProof/>
         </w:rPr>
-        <w:lastRenderedPageBreak/>
         <w:drawing>
-          <wp:inline distT="0" distB="0" distL="0" distR="0">
+          <wp:inline distT="0" distB="0" distL="0" distR="0" wp14:anchorId="392F2D8A" wp14:editId="61F2CA6B">
             <wp:extent cx="3813243" cy="2684834"/>
             <wp:effectExtent l="0" t="0" r="0" b="1270"/>
             <wp:docPr id="2" name="Picture 2"/>
@@ -346,7 +528,7 @@
                     <pic:cNvPicPr/>
                   </pic:nvPicPr>
                   <pic:blipFill>
-                    <a:blip r:embed="rId8">
+                    <a:blip r:embed="rId9">
                       <a:extLst>
                         <a:ext uri="{28A0092B-C50C-407E-A947-70E740481C1C}">
                           <a14:useLocalDpi xmlns:a14="http://schemas.microsoft.com/office/drawing/2010/main" val="0"/>
@@ -384,7 +566,7 @@
         <w:pStyle w:val="ListParagraph"/>
         <w:numPr>
           <w:ilvl w:val="0"/>
-          <w:numId w:val="4"/>
+          <w:numId w:val="19"/>
         </w:numPr>
       </w:pPr>
       <w:r>
@@ -400,7 +582,7 @@
           <w:noProof/>
         </w:rPr>
         <w:drawing>
-          <wp:inline distT="0" distB="0" distL="0" distR="0">
+          <wp:inline distT="0" distB="0" distL="0" distR="0" wp14:anchorId="382EDB6E" wp14:editId="78A4EEEA">
             <wp:extent cx="3134163" cy="1352739"/>
             <wp:effectExtent l="0" t="0" r="9525" b="0"/>
             <wp:docPr id="3" name="Picture 3"/>
@@ -415,7 +597,7 @@
                     <pic:cNvPicPr/>
                   </pic:nvPicPr>
                   <pic:blipFill>
-                    <a:blip r:embed="rId9">
+                    <a:blip r:embed="rId10">
                       <a:extLst>
                         <a:ext uri="{28A0092B-C50C-407E-A947-70E740481C1C}">
                           <a14:useLocalDpi xmlns:a14="http://schemas.microsoft.com/office/drawing/2010/main" val="0"/>
@@ -447,7 +629,7 @@
         <w:pStyle w:val="ListParagraph"/>
         <w:numPr>
           <w:ilvl w:val="0"/>
-          <w:numId w:val="4"/>
+          <w:numId w:val="19"/>
         </w:numPr>
       </w:pPr>
       <w:r>
@@ -463,7 +645,7 @@
           <w:noProof/>
         </w:rPr>
         <w:drawing>
-          <wp:inline distT="0" distB="0" distL="0" distR="0">
+          <wp:inline distT="0" distB="0" distL="0" distR="0" wp14:anchorId="725E06D8" wp14:editId="1C3991C5">
             <wp:extent cx="2181580" cy="2081719"/>
             <wp:effectExtent l="0" t="0" r="9525" b="0"/>
             <wp:docPr id="4" name="Picture 4"/>
@@ -478,7 +660,7 @@
                     <pic:cNvPicPr/>
                   </pic:nvPicPr>
                   <pic:blipFill>
-                    <a:blip r:embed="rId10">
+                    <a:blip r:embed="rId11">
                       <a:extLst>
                         <a:ext uri="{28A0092B-C50C-407E-A947-70E740481C1C}">
                           <a14:useLocalDpi xmlns:a14="http://schemas.microsoft.com/office/drawing/2010/main" val="0"/>
@@ -510,7 +692,7 @@
         <w:pStyle w:val="ListParagraph"/>
         <w:numPr>
           <w:ilvl w:val="0"/>
-          <w:numId w:val="4"/>
+          <w:numId w:val="19"/>
         </w:numPr>
       </w:pPr>
       <w:r>
@@ -527,7 +709,7 @@
         </w:rPr>
         <w:lastRenderedPageBreak/>
         <w:drawing>
-          <wp:inline distT="0" distB="0" distL="0" distR="0">
+          <wp:inline distT="0" distB="0" distL="0" distR="0" wp14:anchorId="298312A4" wp14:editId="246EE06B">
             <wp:extent cx="4241260" cy="2122896"/>
             <wp:effectExtent l="0" t="0" r="6985" b="0"/>
             <wp:docPr id="5" name="Picture 5"/>
@@ -542,7 +724,7 @@
                     <pic:cNvPicPr/>
                   </pic:nvPicPr>
                   <pic:blipFill>
-                    <a:blip r:embed="rId11">
+                    <a:blip r:embed="rId12">
                       <a:extLst>
                         <a:ext uri="{28A0092B-C50C-407E-A947-70E740481C1C}">
                           <a14:useLocalDpi xmlns:a14="http://schemas.microsoft.com/office/drawing/2010/main" val="0"/>
@@ -574,7 +756,7 @@
         <w:pStyle w:val="ListParagraph"/>
         <w:numPr>
           <w:ilvl w:val="0"/>
-          <w:numId w:val="4"/>
+          <w:numId w:val="19"/>
         </w:numPr>
       </w:pPr>
       <w:r>
@@ -593,12 +775,13 @@
       <w:pPr>
         <w:pStyle w:val="ListParagraph"/>
       </w:pPr>
+      <w:bookmarkStart w:id="0" w:name="_GoBack"/>
       <w:r>
         <w:rPr>
           <w:noProof/>
         </w:rPr>
         <w:drawing>
-          <wp:inline distT="0" distB="0" distL="0" distR="0">
+          <wp:inline distT="0" distB="0" distL="0" distR="0" wp14:anchorId="3A507A71" wp14:editId="3C7613C6">
             <wp:extent cx="4445540" cy="2344366"/>
             <wp:effectExtent l="0" t="0" r="0" b="0"/>
             <wp:docPr id="6" name="Picture 6"/>
@@ -613,7 +796,7 @@
                     <pic:cNvPicPr/>
                   </pic:nvPicPr>
                   <pic:blipFill>
-                    <a:blip r:embed="rId12">
+                    <a:blip r:embed="rId13">
                       <a:extLst>
                         <a:ext uri="{28A0092B-C50C-407E-A947-70E740481C1C}">
                           <a14:useLocalDpi xmlns:a14="http://schemas.microsoft.com/office/drawing/2010/main" val="0"/>
@@ -639,13 +822,14 @@
           </wp:inline>
         </w:drawing>
       </w:r>
-    </w:p>
-    <w:p>
-      <w:pPr>
-        <w:pStyle w:val="ListParagraph"/>
-        <w:numPr>
-          <w:ilvl w:val="0"/>
-          <w:numId w:val="4"/>
+      <w:bookmarkEnd w:id="0"/>
+    </w:p>
+    <w:p>
+      <w:pPr>
+        <w:pStyle w:val="ListParagraph"/>
+        <w:numPr>
+          <w:ilvl w:val="0"/>
+          <w:numId w:val="19"/>
         </w:numPr>
       </w:pPr>
       <w:r>
@@ -661,7 +845,7 @@
           <w:noProof/>
         </w:rPr>
         <w:drawing>
-          <wp:inline distT="0" distB="0" distL="0" distR="0">
+          <wp:inline distT="0" distB="0" distL="0" distR="0" wp14:anchorId="6A181ECA" wp14:editId="3A6212C9">
             <wp:extent cx="4445540" cy="1642110"/>
             <wp:effectExtent l="0" t="0" r="0" b="0"/>
             <wp:docPr id="7" name="Picture 7"/>
@@ -676,7 +860,7 @@
                     <pic:cNvPicPr/>
                   </pic:nvPicPr>
                   <pic:blipFill>
-                    <a:blip r:embed="rId13">
+                    <a:blip r:embed="rId14">
                       <a:extLst>
                         <a:ext uri="{28A0092B-C50C-407E-A947-70E740481C1C}">
                           <a14:useLocalDpi xmlns:a14="http://schemas.microsoft.com/office/drawing/2010/main" val="0"/>
@@ -711,7 +895,7 @@
         <w:pStyle w:val="ListParagraph"/>
         <w:numPr>
           <w:ilvl w:val="0"/>
-          <w:numId w:val="4"/>
+          <w:numId w:val="19"/>
         </w:numPr>
       </w:pPr>
       <w:r>
@@ -731,7 +915,7 @@
         <w:pStyle w:val="ListParagraph"/>
         <w:numPr>
           <w:ilvl w:val="0"/>
-          <w:numId w:val="4"/>
+          <w:numId w:val="19"/>
         </w:numPr>
       </w:pPr>
       <w:r>
@@ -825,7 +1009,7 @@
                     <pic:cNvPicPr/>
                   </pic:nvPicPr>
                   <pic:blipFill>
-                    <a:blip r:embed="rId14">
+                    <a:blip r:embed="rId15">
                       <a:extLst>
                         <a:ext uri="{28A0092B-C50C-407E-A947-70E740481C1C}">
                           <a14:useLocalDpi xmlns:a14="http://schemas.microsoft.com/office/drawing/2010/main" val="0"/>
@@ -933,7 +1117,7 @@
                     <pic:cNvPicPr/>
                   </pic:nvPicPr>
                   <pic:blipFill>
-                    <a:blip r:embed="rId15">
+                    <a:blip r:embed="rId16">
                       <a:extLst>
                         <a:ext uri="{28A0092B-C50C-407E-A947-70E740481C1C}">
                           <a14:useLocalDpi xmlns:a14="http://schemas.microsoft.com/office/drawing/2010/main" val="0"/>
@@ -965,13 +1149,7 @@
         <w:pStyle w:val="ListParagraph"/>
       </w:pPr>
       <w:r>
-        <w:t xml:space="preserve">This is the bare-minimum command line for enabling build from </w:t>
-      </w:r>
-      <w:r>
-        <w:t>command-line</w:t>
-      </w:r>
-      <w:r>
-        <w:t xml:space="preserve">. You can enhance and add different </w:t>
+        <w:t xml:space="preserve">This is the bare-minimum command line for enabling build from command-line. You can enhance and add different </w:t>
       </w:r>
       <w:r>
         <w:rPr>
@@ -985,6 +1163,156 @@
     </w:p>
     <w:p>
       <w:pPr>
+        <w:pStyle w:val="ListParagraph"/>
+      </w:pPr>
+    </w:p>
+    <w:p>
+      <w:pPr>
+        <w:pStyle w:val="ListParagraph"/>
+        <w:rPr>
+          <w:b/>
+          <w:i/>
+        </w:rPr>
+      </w:pPr>
+      <w:r>
+        <w:rPr>
+          <w:b/>
+          <w:i/>
+        </w:rPr>
+        <w:t>Note: in case, when you are using VS 2013 and few of your projects are failing to compile, that potentially be an issue of using VS2012 template instead of VS2013. In order to fix that, please set the compatibility</w:t>
+      </w:r>
+      <w:r>
+        <w:rPr>
+          <w:b/>
+          <w:i/>
+        </w:rPr>
+        <w:t xml:space="preserve"> </w:t>
+      </w:r>
+      <w:r>
+        <w:rPr>
+          <w:b/>
+          <w:i/>
+        </w:rPr>
+        <w:t>flag</w:t>
+      </w:r>
+      <w:r>
+        <w:rPr>
+          <w:b/>
+          <w:i/>
+        </w:rPr>
+        <w:t xml:space="preserve"> (/</w:t>
+      </w:r>
+      <w:proofErr w:type="gramStart"/>
+      <w:r>
+        <w:rPr>
+          <w:b/>
+          <w:i/>
+        </w:rPr>
+        <w:t>p:</w:t>
+      </w:r>
+      <w:proofErr w:type="gramEnd"/>
+      <w:r>
+        <w:rPr>
+          <w:b/>
+          <w:i/>
+        </w:rPr>
+        <w:t>)</w:t>
+      </w:r>
+      <w:r>
+        <w:rPr>
+          <w:b/>
+          <w:i/>
+        </w:rPr>
+        <w:t xml:space="preserve"> to </w:t>
+      </w:r>
+      <w:proofErr w:type="spellStart"/>
+      <w:r>
+        <w:rPr>
+          <w:b/>
+          <w:i/>
+        </w:rPr>
+        <w:t>msbuild</w:t>
+      </w:r>
+      <w:proofErr w:type="spellEnd"/>
+      <w:r>
+        <w:rPr>
+          <w:b/>
+          <w:i/>
+        </w:rPr>
+        <w:t xml:space="preserve"> as following:</w:t>
+      </w:r>
+    </w:p>
+    <w:p>
+      <w:pPr>
+        <w:pStyle w:val="ListParagraph"/>
+        <w:rPr>
+          <w:i/>
+          <w:sz w:val="20"/>
+          <w:szCs w:val="20"/>
+        </w:rPr>
+      </w:pPr>
+      <w:proofErr w:type="spellStart"/>
+      <w:r>
+        <w:rPr>
+          <w:i/>
+          <w:sz w:val="20"/>
+          <w:szCs w:val="20"/>
+          <w:highlight w:val="lightGray"/>
+        </w:rPr>
+        <w:t>Msbuild</w:t>
+      </w:r>
+      <w:proofErr w:type="spellEnd"/>
+      <w:r>
+        <w:rPr>
+          <w:i/>
+          <w:sz w:val="20"/>
+          <w:szCs w:val="20"/>
+          <w:highlight w:val="lightGray"/>
+        </w:rPr>
+        <w:t xml:space="preserve"> /</w:t>
+      </w:r>
+      <w:proofErr w:type="spellStart"/>
+      <w:r>
+        <w:rPr>
+          <w:i/>
+          <w:sz w:val="20"/>
+          <w:szCs w:val="20"/>
+          <w:highlight w:val="lightGray"/>
+        </w:rPr>
+        <w:t>p</w:t>
+      </w:r>
+      <w:proofErr w:type="gramStart"/>
+      <w:r>
+        <w:rPr>
+          <w:i/>
+          <w:sz w:val="20"/>
+          <w:szCs w:val="20"/>
+          <w:highlight w:val="lightGray"/>
+        </w:rPr>
+        <w:t>:VisualStudioVersion</w:t>
+      </w:r>
+      <w:proofErr w:type="spellEnd"/>
+      <w:proofErr w:type="gramEnd"/>
+      <w:r>
+        <w:rPr>
+          <w:i/>
+          <w:sz w:val="20"/>
+          <w:szCs w:val="20"/>
+          <w:highlight w:val="lightGray"/>
+        </w:rPr>
+        <w:t>=12.0 D:\VS2015Projects\MVCProj09292016\MVCProj09292016.sln</w:t>
+      </w:r>
+      <w:r>
+        <w:rPr>
+          <w:i/>
+          <w:sz w:val="20"/>
+          <w:szCs w:val="20"/>
+        </w:rPr>
+        <w:t xml:space="preserve"> </w:t>
+      </w:r>
+    </w:p>
+    <w:p>
+      <w:pPr>
         <w:pStyle w:val="Heading2"/>
       </w:pPr>
       <w:r>
@@ -1013,7 +1341,23 @@
       <w:r>
         <w:t xml:space="preserve"> from following location: </w:t>
       </w:r>
-      <w:hyperlink r:id="rId16" w:history="1">
+    </w:p>
+    <w:p>
+      <w:pPr>
+        <w:pStyle w:val="ListParagraph"/>
+      </w:pPr>
+      <w:r>
+        <w:t>For VS 2015,</w:t>
+      </w:r>
+    </w:p>
+    <w:p>
+      <w:pPr>
+        <w:pStyle w:val="ListParagraph"/>
+        <w:rPr>
+          <w:rStyle w:val="Hyperlink"/>
+        </w:rPr>
+      </w:pPr>
+      <w:hyperlink r:id="rId17" w:history="1">
         <w:r>
           <w:rPr>
             <w:rStyle w:val="Hyperlink"/>
@@ -1025,6 +1369,36 @@
     <w:p>
       <w:pPr>
         <w:pStyle w:val="ListParagraph"/>
+        <w:rPr>
+          <w:rStyle w:val="Hyperlink"/>
+        </w:rPr>
+      </w:pPr>
+    </w:p>
+    <w:p>
+      <w:pPr>
+        <w:pStyle w:val="ListParagraph"/>
+      </w:pPr>
+      <w:r>
+        <w:lastRenderedPageBreak/>
+        <w:t>For VS 2013,</w:t>
+      </w:r>
+    </w:p>
+    <w:p>
+      <w:pPr>
+        <w:pStyle w:val="ListParagraph"/>
+      </w:pPr>
+      <w:hyperlink r:id="rId18" w:history="1">
+        <w:r>
+          <w:rPr>
+            <w:rStyle w:val="Hyperlink"/>
+          </w:rPr>
+          <w:t>https://www.microsoft.com/en-in/download/details.aspx?id=41647</w:t>
+        </w:r>
+      </w:hyperlink>
+    </w:p>
+    <w:p>
+      <w:pPr>
+        <w:pStyle w:val="ListParagraph"/>
         <w:numPr>
           <w:ilvl w:val="0"/>
           <w:numId w:val="7"/>
@@ -1124,7 +1498,6 @@
         <w:rPr>
           <w:noProof/>
         </w:rPr>
-        <w:lastRenderedPageBreak/>
         <w:drawing>
           <wp:inline distT="0" distB="0" distL="0" distR="0">
             <wp:extent cx="5175115" cy="2723745"/>
@@ -1141,7 +1514,7 @@
                     <pic:cNvPicPr/>
                   </pic:nvPicPr>
                   <pic:blipFill>
-                    <a:blip r:embed="rId17">
+                    <a:blip r:embed="rId19">
                       <a:extLst>
                         <a:ext uri="{28A0092B-C50C-407E-A947-70E740481C1C}">
                           <a14:useLocalDpi xmlns:a14="http://schemas.microsoft.com/office/drawing/2010/main" val="0"/>
@@ -1253,7 +1626,7 @@
                     <pic:cNvPicPr/>
                   </pic:nvPicPr>
                   <pic:blipFill>
-                    <a:blip r:embed="rId18">
+                    <a:blip r:embed="rId20">
                       <a:extLst>
                         <a:ext uri="{28A0092B-C50C-407E-A947-70E740481C1C}">
                           <a14:useLocalDpi xmlns:a14="http://schemas.microsoft.com/office/drawing/2010/main" val="0"/>
@@ -1340,7 +1713,7 @@
                     <pic:cNvPicPr/>
                   </pic:nvPicPr>
                   <pic:blipFill>
-                    <a:blip r:embed="rId19">
+                    <a:blip r:embed="rId21">
                       <a:extLst>
                         <a:ext uri="{28A0092B-C50C-407E-A947-70E740481C1C}">
                           <a14:useLocalDpi xmlns:a14="http://schemas.microsoft.com/office/drawing/2010/main" val="0"/>
@@ -1710,7 +2083,7 @@
                     <pic:cNvPicPr/>
                   </pic:nvPicPr>
                   <pic:blipFill>
-                    <a:blip r:embed="rId20">
+                    <a:blip r:embed="rId22">
                       <a:extLst>
                         <a:ext uri="{28A0092B-C50C-407E-A947-70E740481C1C}">
                           <a14:useLocalDpi xmlns:a14="http://schemas.microsoft.com/office/drawing/2010/main" val="0"/>
@@ -1810,7 +2183,7 @@
                     <pic:cNvPicPr/>
                   </pic:nvPicPr>
                   <pic:blipFill>
-                    <a:blip r:embed="rId21">
+                    <a:blip r:embed="rId23">
                       <a:extLst>
                         <a:ext uri="{28A0092B-C50C-407E-A947-70E740481C1C}">
                           <a14:useLocalDpi xmlns:a14="http://schemas.microsoft.com/office/drawing/2010/main" val="0"/>
@@ -1912,7 +2285,7 @@
                     <pic:cNvPicPr/>
                   </pic:nvPicPr>
                   <pic:blipFill>
-                    <a:blip r:embed="rId22" cstate="print">
+                    <a:blip r:embed="rId24" cstate="print">
                       <a:extLst>
                         <a:ext uri="{28A0092B-C50C-407E-A947-70E740481C1C}">
                           <a14:useLocalDpi xmlns:a14="http://schemas.microsoft.com/office/drawing/2010/main" val="0"/>
@@ -2262,10 +2635,10 @@
             <v:path o:extrusionok="f" gradientshapeok="t" o:connecttype="rect"/>
             <o:lock v:ext="edit" aspectratio="t"/>
           </v:shapetype>
-          <v:shape id="_x0000_i1025" type="#_x0000_t75" style="width:77.35pt;height:50.55pt" o:ole="">
-            <v:imagedata r:id="rId23" o:title=""/>
+          <v:shape id="_x0000_i1025" type="#_x0000_t75" style="width:77.45pt;height:50.25pt" o:ole="">
+            <v:imagedata r:id="rId25" o:title=""/>
           </v:shape>
-          <o:OLEObject Type="Embed" ProgID="Package" ShapeID="_x0000_i1025" DrawAspect="Icon" ObjectID="_1537793515" r:id="rId24"/>
+          <o:OLEObject Type="Embed" ProgID="Package" ShapeID="_x0000_i1025" DrawAspect="Icon" ObjectID="_1542635782" r:id="rId26"/>
         </w:object>
       </w:r>
     </w:p>
@@ -2361,7 +2734,7 @@
                     <pic:cNvPicPr/>
                   </pic:nvPicPr>
                   <pic:blipFill>
-                    <a:blip r:embed="rId25">
+                    <a:blip r:embed="rId27">
                       <a:extLst>
                         <a:ext uri="{28A0092B-C50C-407E-A947-70E740481C1C}">
                           <a14:useLocalDpi xmlns:a14="http://schemas.microsoft.com/office/drawing/2010/main" val="0"/>
@@ -2480,7 +2853,7 @@
                     <pic:cNvPicPr/>
                   </pic:nvPicPr>
                   <pic:blipFill>
-                    <a:blip r:embed="rId26">
+                    <a:blip r:embed="rId28">
                       <a:extLst>
                         <a:ext uri="{28A0092B-C50C-407E-A947-70E740481C1C}">
                           <a14:useLocalDpi xmlns:a14="http://schemas.microsoft.com/office/drawing/2010/main" val="0"/>
@@ -2599,7 +2972,7 @@
                     <pic:cNvPicPr/>
                   </pic:nvPicPr>
                   <pic:blipFill>
-                    <a:blip r:embed="rId27">
+                    <a:blip r:embed="rId29">
                       <a:extLst>
                         <a:ext uri="{28A0092B-C50C-407E-A947-70E740481C1C}">
                           <a14:useLocalDpi xmlns:a14="http://schemas.microsoft.com/office/drawing/2010/main" val="0"/>
@@ -2685,10 +3058,7 @@
       </w:r>
       <w:proofErr w:type="spellEnd"/>
       <w:r>
-        <w:t xml:space="preserve"> analysis results. </w:t>
-      </w:r>
-      <w:r>
-        <w:t xml:space="preserve">’Add Post-build Actions’ -&gt; ‘publish </w:t>
+        <w:t xml:space="preserve"> analysis results. ’Add Post-build Actions’ -&gt; ‘publish </w:t>
       </w:r>
       <w:proofErr w:type="spellStart"/>
       <w:r>
@@ -2696,10 +3066,7 @@
       </w:r>
       <w:proofErr w:type="spellEnd"/>
       <w:r>
-        <w:t xml:space="preserve"> analysis results’</w:t>
-      </w:r>
-      <w:r>
-        <w:t xml:space="preserve">. </w:t>
+        <w:t xml:space="preserve"> analysis results’. </w:t>
       </w:r>
       <w:r>
         <w:t xml:space="preserve">Provide the </w:t>
@@ -2737,7 +3104,7 @@
                     <pic:cNvPicPr/>
                   </pic:nvPicPr>
                   <pic:blipFill>
-                    <a:blip r:embed="rId28">
+                    <a:blip r:embed="rId30">
                       <a:extLst>
                         <a:ext uri="{28A0092B-C50C-407E-A947-70E740481C1C}">
                           <a14:useLocalDpi xmlns:a14="http://schemas.microsoft.com/office/drawing/2010/main" val="0"/>
@@ -2853,7 +3220,7 @@
                     <pic:cNvPicPr/>
                   </pic:nvPicPr>
                   <pic:blipFill>
-                    <a:blip r:embed="rId29">
+                    <a:blip r:embed="rId31">
                       <a:extLst>
                         <a:ext uri="{28A0092B-C50C-407E-A947-70E740481C1C}">
                           <a14:useLocalDpi xmlns:a14="http://schemas.microsoft.com/office/drawing/2010/main" val="0"/>
@@ -2928,7 +3295,7 @@
                     <pic:cNvPicPr/>
                   </pic:nvPicPr>
                   <pic:blipFill>
-                    <a:blip r:embed="rId30">
+                    <a:blip r:embed="rId32">
                       <a:extLst>
                         <a:ext uri="{28A0092B-C50C-407E-A947-70E740481C1C}">
                           <a14:useLocalDpi xmlns:a14="http://schemas.microsoft.com/office/drawing/2010/main" val="0"/>
@@ -3015,7 +3382,7 @@
                     <pic:cNvPicPr/>
                   </pic:nvPicPr>
                   <pic:blipFill>
-                    <a:blip r:embed="rId31">
+                    <a:blip r:embed="rId33">
                       <a:extLst>
                         <a:ext uri="{28A0092B-C50C-407E-A947-70E740481C1C}">
                           <a14:useLocalDpi xmlns:a14="http://schemas.microsoft.com/office/drawing/2010/main" val="0"/>
@@ -3150,7 +3517,6 @@
       <w:pPr>
         <w:ind w:left="720"/>
       </w:pPr>
-      <w:bookmarkStart w:id="0" w:name="_GoBack"/>
       <w:r>
         <w:rPr>
           <w:noProof/>
@@ -3172,7 +3538,7 @@
                     <pic:cNvPicPr/>
                   </pic:nvPicPr>
                   <pic:blipFill>
-                    <a:blip r:embed="rId32">
+                    <a:blip r:embed="rId34">
                       <a:extLst>
                         <a:ext uri="{28A0092B-C50C-407E-A947-70E740481C1C}">
                           <a14:useLocalDpi xmlns:a14="http://schemas.microsoft.com/office/drawing/2010/main" val="0"/>
@@ -3198,7 +3564,6 @@
           </wp:inline>
         </w:drawing>
       </w:r>
-      <w:bookmarkEnd w:id="0"/>
     </w:p>
     <w:p>
       <w:pPr>
@@ -4678,6 +5043,92 @@
     </w:lvl>
   </w:abstractNum>
   <w:abstractNum w:abstractNumId="15">
+    <w:nsid w:val="5F8C57E1"/>
+    <w:multiLevelType w:val="hybridMultilevel"/>
+    <w:tmpl w:val="381296E8"/>
+    <w:lvl w:ilvl="0" w:tplc="0409000F">
+      <w:start w:val="1"/>
+      <w:numFmt w:val="decimal"/>
+      <w:lvlText w:val="%1."/>
+      <w:lvlJc w:val="left"/>
+      <w:pPr>
+        <w:ind w:left="720" w:hanging="360"/>
+      </w:pPr>
+    </w:lvl>
+    <w:lvl w:ilvl="1" w:tplc="04090019" w:tentative="1">
+      <w:start w:val="1"/>
+      <w:numFmt w:val="lowerLetter"/>
+      <w:lvlText w:val="%2."/>
+      <w:lvlJc w:val="left"/>
+      <w:pPr>
+        <w:ind w:left="1440" w:hanging="360"/>
+      </w:pPr>
+    </w:lvl>
+    <w:lvl w:ilvl="2" w:tplc="0409001B" w:tentative="1">
+      <w:start w:val="1"/>
+      <w:numFmt w:val="lowerRoman"/>
+      <w:lvlText w:val="%3."/>
+      <w:lvlJc w:val="right"/>
+      <w:pPr>
+        <w:ind w:left="2160" w:hanging="180"/>
+      </w:pPr>
+    </w:lvl>
+    <w:lvl w:ilvl="3" w:tplc="0409000F" w:tentative="1">
+      <w:start w:val="1"/>
+      <w:numFmt w:val="decimal"/>
+      <w:lvlText w:val="%4."/>
+      <w:lvlJc w:val="left"/>
+      <w:pPr>
+        <w:ind w:left="2880" w:hanging="360"/>
+      </w:pPr>
+    </w:lvl>
+    <w:lvl w:ilvl="4" w:tplc="04090019" w:tentative="1">
+      <w:start w:val="1"/>
+      <w:numFmt w:val="lowerLetter"/>
+      <w:lvlText w:val="%5."/>
+      <w:lvlJc w:val="left"/>
+      <w:pPr>
+        <w:ind w:left="3600" w:hanging="360"/>
+      </w:pPr>
+    </w:lvl>
+    <w:lvl w:ilvl="5" w:tplc="0409001B" w:tentative="1">
+      <w:start w:val="1"/>
+      <w:numFmt w:val="lowerRoman"/>
+      <w:lvlText w:val="%6."/>
+      <w:lvlJc w:val="right"/>
+      <w:pPr>
+        <w:ind w:left="4320" w:hanging="180"/>
+      </w:pPr>
+    </w:lvl>
+    <w:lvl w:ilvl="6" w:tplc="0409000F" w:tentative="1">
+      <w:start w:val="1"/>
+      <w:numFmt w:val="decimal"/>
+      <w:lvlText w:val="%7."/>
+      <w:lvlJc w:val="left"/>
+      <w:pPr>
+        <w:ind w:left="5040" w:hanging="360"/>
+      </w:pPr>
+    </w:lvl>
+    <w:lvl w:ilvl="7" w:tplc="04090019" w:tentative="1">
+      <w:start w:val="1"/>
+      <w:numFmt w:val="lowerLetter"/>
+      <w:lvlText w:val="%8."/>
+      <w:lvlJc w:val="left"/>
+      <w:pPr>
+        <w:ind w:left="5760" w:hanging="360"/>
+      </w:pPr>
+    </w:lvl>
+    <w:lvl w:ilvl="8" w:tplc="0409001B" w:tentative="1">
+      <w:start w:val="1"/>
+      <w:numFmt w:val="lowerRoman"/>
+      <w:lvlText w:val="%9."/>
+      <w:lvlJc w:val="right"/>
+      <w:pPr>
+        <w:ind w:left="6480" w:hanging="180"/>
+      </w:pPr>
+    </w:lvl>
+  </w:abstractNum>
+  <w:abstractNum w:abstractNumId="16">
     <w:nsid w:val="6BF5519C"/>
     <w:multiLevelType w:val="multilevel"/>
     <w:tmpl w:val="3D787692"/>
@@ -4826,7 +5277,7 @@
       </w:rPr>
     </w:lvl>
   </w:abstractNum>
-  <w:abstractNum w:abstractNumId="16">
+  <w:abstractNum w:abstractNumId="17">
     <w:nsid w:val="6F670CDE"/>
     <w:multiLevelType w:val="hybridMultilevel"/>
     <w:tmpl w:val="FA32FA38"/>
@@ -4915,7 +5366,7 @@
       </w:pPr>
     </w:lvl>
   </w:abstractNum>
-  <w:abstractNum w:abstractNumId="17">
+  <w:abstractNum w:abstractNumId="18">
     <w:nsid w:val="704840C1"/>
     <w:multiLevelType w:val="hybridMultilevel"/>
     <w:tmpl w:val="7B62C14C"/>
@@ -5011,7 +5462,7 @@
     <w:abstractNumId w:val="9"/>
   </w:num>
   <w:num w:numId="3">
-    <w:abstractNumId w:val="16"/>
+    <w:abstractNumId w:val="17"/>
   </w:num>
   <w:num w:numId="4">
     <w:abstractNumId w:val="6"/>
@@ -5041,7 +5492,7 @@
     <w:abstractNumId w:val="14"/>
   </w:num>
   <w:num w:numId="13">
-    <w:abstractNumId w:val="17"/>
+    <w:abstractNumId w:val="18"/>
   </w:num>
   <w:num w:numId="14">
     <w:abstractNumId w:val="5"/>
@@ -5056,6 +5507,9 @@
     <w:abstractNumId w:val="10"/>
   </w:num>
   <w:num w:numId="18">
+    <w:abstractNumId w:val="16"/>
+  </w:num>
+  <w:num w:numId="19">
     <w:abstractNumId w:val="15"/>
   </w:num>
 </w:numbering>

</xml_diff>

<commit_message>
Added FXCop build and violations plugin usage
</commit_message>
<xml_diff>
--- a/Setting up Jenkins CI-advanced.docx
+++ b/Setting up Jenkins CI-advanced.docx
@@ -40,34 +40,16 @@
         <w:t>G</w:t>
       </w:r>
       <w:r>
-        <w:t>o to following URL</w:t>
-      </w:r>
-      <w:proofErr w:type="gramStart"/>
-      <w:r>
-        <w:t>:</w:t>
-      </w:r>
-      <w:proofErr w:type="gramEnd"/>
-      <w:r>
-        <w:fldChar w:fldCharType="begin"/>
-      </w:r>
-      <w:r>
-        <w:instrText xml:space="preserve"> HYPERLINK "https://jenkins.io/index.html" </w:instrText>
-      </w:r>
-      <w:r>
-        <w:fldChar w:fldCharType="separate"/>
-      </w:r>
-      <w:r>
-        <w:rPr>
-          <w:rStyle w:val="Hyperlink"/>
-        </w:rPr>
-        <w:t>https://jenkins.io/index.html</w:t>
-      </w:r>
-      <w:r>
-        <w:rPr>
-          <w:rStyle w:val="Hyperlink"/>
-        </w:rPr>
-        <w:fldChar w:fldCharType="end"/>
-      </w:r>
+        <w:t>o to following URL:</w:t>
+      </w:r>
+      <w:hyperlink r:id="rId6" w:history="1">
+        <w:r>
+          <w:rPr>
+            <w:rStyle w:val="Hyperlink"/>
+          </w:rPr>
+          <w:t>https://jenkins.io/index.html</w:t>
+        </w:r>
+      </w:hyperlink>
       <w:r>
         <w:t xml:space="preserve"> , do</w:t>
       </w:r>
@@ -84,15 +66,7 @@
         </w:numPr>
       </w:pPr>
       <w:r>
-        <w:t>Run the downloaded .</w:t>
-      </w:r>
-      <w:proofErr w:type="spellStart"/>
-      <w:r>
-        <w:t>msi</w:t>
-      </w:r>
-      <w:proofErr w:type="spellEnd"/>
-      <w:r>
-        <w:t xml:space="preserve"> installer and follow the default instructions</w:t>
+        <w:t>Run the downloaded .msi installer and follow the default instructions</w:t>
       </w:r>
     </w:p>
     <w:p>
@@ -104,17 +78,9 @@
         </w:numPr>
       </w:pPr>
       <w:r>
-        <w:t xml:space="preserve">Once the installation is ‘finished’, it automatically tries to open the browser at following </w:t>
-      </w:r>
-      <w:proofErr w:type="spellStart"/>
-      <w:r>
-        <w:t>url</w:t>
-      </w:r>
-      <w:proofErr w:type="spellEnd"/>
-      <w:r>
-        <w:t xml:space="preserve"> (unless you change the port in Jenkins.xml): </w:t>
-      </w:r>
-      <w:hyperlink r:id="rId6" w:history="1">
+        <w:t xml:space="preserve">Once the installation is ‘finished’, it automatically tries to open the browser at following url (unless you change the port in Jenkins.xml): </w:t>
+      </w:r>
+      <w:hyperlink r:id="rId7" w:history="1">
         <w:r>
           <w:rPr>
             <w:rStyle w:val="Hyperlink"/>
@@ -147,23 +113,7 @@
         <w:t>Install the standard plug-ins</w:t>
       </w:r>
       <w:r>
-        <w:t xml:space="preserve">(that should include </w:t>
-      </w:r>
-      <w:proofErr w:type="spellStart"/>
-      <w:r>
-        <w:t>Github</w:t>
-      </w:r>
-      <w:proofErr w:type="spellEnd"/>
-      <w:r>
-        <w:t xml:space="preserve"> integration, </w:t>
-      </w:r>
-      <w:proofErr w:type="spellStart"/>
-      <w:r>
-        <w:t>github</w:t>
-      </w:r>
-      <w:proofErr w:type="spellEnd"/>
-      <w:r>
-        <w:t xml:space="preserve"> API plugin)</w:t>
+        <w:t>(that should include Github integration, github API plugin)</w:t>
       </w:r>
       <w:r>
         <w:t xml:space="preserve"> </w:t>
@@ -226,15 +176,7 @@
         </w:numPr>
       </w:pPr>
       <w:r>
-        <w:t xml:space="preserve">Login to your </w:t>
-      </w:r>
-      <w:proofErr w:type="spellStart"/>
-      <w:r>
-        <w:t>Github</w:t>
-      </w:r>
-      <w:proofErr w:type="spellEnd"/>
-      <w:r>
-        <w:t xml:space="preserve"> account </w:t>
+        <w:t xml:space="preserve">Login to your Github account </w:t>
       </w:r>
     </w:p>
     <w:p>
@@ -248,14 +190,12 @@
       <w:r>
         <w:t xml:space="preserve">Create a new repository, for example, </w:t>
       </w:r>
-      <w:proofErr w:type="spellStart"/>
       <w:r>
         <w:rPr>
           <w:i/>
         </w:rPr>
         <w:t>CIAutomation</w:t>
       </w:r>
-      <w:proofErr w:type="spellEnd"/>
     </w:p>
     <w:p>
       <w:pPr>
@@ -293,7 +233,7 @@
                     <pic:cNvPicPr/>
                   </pic:nvPicPr>
                   <pic:blipFill>
-                    <a:blip r:embed="rId7">
+                    <a:blip r:embed="rId8">
                       <a:extLst>
                         <a:ext uri="{28A0092B-C50C-407E-A947-70E740481C1C}">
                           <a14:useLocalDpi xmlns:a14="http://schemas.microsoft.com/office/drawing/2010/main" val="0"/>
@@ -474,7 +414,7 @@
       <w:r>
         <w:t xml:space="preserve">Enter the Jenkins URL(it should be </w:t>
       </w:r>
-      <w:hyperlink r:id="rId8" w:history="1">
+      <w:hyperlink r:id="rId9" w:history="1">
         <w:r>
           <w:rPr>
             <w:rStyle w:val="Hyperlink"/>
@@ -528,7 +468,7 @@
                     <pic:cNvPicPr/>
                   </pic:nvPicPr>
                   <pic:blipFill>
-                    <a:blip r:embed="rId9">
+                    <a:blip r:embed="rId10">
                       <a:extLst>
                         <a:ext uri="{28A0092B-C50C-407E-A947-70E740481C1C}">
                           <a14:useLocalDpi xmlns:a14="http://schemas.microsoft.com/office/drawing/2010/main" val="0"/>
@@ -597,7 +537,7 @@
                     <pic:cNvPicPr/>
                   </pic:nvPicPr>
                   <pic:blipFill>
-                    <a:blip r:embed="rId10">
+                    <a:blip r:embed="rId11">
                       <a:extLst>
                         <a:ext uri="{28A0092B-C50C-407E-A947-70E740481C1C}">
                           <a14:useLocalDpi xmlns:a14="http://schemas.microsoft.com/office/drawing/2010/main" val="0"/>
@@ -660,7 +600,7 @@
                     <pic:cNvPicPr/>
                   </pic:nvPicPr>
                   <pic:blipFill>
-                    <a:blip r:embed="rId11">
+                    <a:blip r:embed="rId12">
                       <a:extLst>
                         <a:ext uri="{28A0092B-C50C-407E-A947-70E740481C1C}">
                           <a14:useLocalDpi xmlns:a14="http://schemas.microsoft.com/office/drawing/2010/main" val="0"/>
@@ -724,7 +664,7 @@
                     <pic:cNvPicPr/>
                   </pic:nvPicPr>
                   <pic:blipFill>
-                    <a:blip r:embed="rId12">
+                    <a:blip r:embed="rId13">
                       <a:extLst>
                         <a:ext uri="{28A0092B-C50C-407E-A947-70E740481C1C}">
                           <a14:useLocalDpi xmlns:a14="http://schemas.microsoft.com/office/drawing/2010/main" val="0"/>
@@ -760,22 +700,13 @@
         </w:numPr>
       </w:pPr>
       <w:r>
-        <w:t xml:space="preserve">Source Code Management section – configure the </w:t>
-      </w:r>
-      <w:proofErr w:type="spellStart"/>
-      <w:r>
-        <w:t>git</w:t>
-      </w:r>
-      <w:proofErr w:type="spellEnd"/>
-      <w:r>
-        <w:t xml:space="preserve"> repo(or the repo you already have) as following:</w:t>
-      </w:r>
-    </w:p>
-    <w:p>
-      <w:pPr>
-        <w:pStyle w:val="ListParagraph"/>
-      </w:pPr>
-      <w:bookmarkStart w:id="0" w:name="_GoBack"/>
+        <w:t>Source Code Management section – configure the git repo(or the repo you already have) as following:</w:t>
+      </w:r>
+    </w:p>
+    <w:p>
+      <w:pPr>
+        <w:pStyle w:val="ListParagraph"/>
+      </w:pPr>
       <w:r>
         <w:rPr>
           <w:noProof/>
@@ -796,7 +727,7 @@
                     <pic:cNvPicPr/>
                   </pic:nvPicPr>
                   <pic:blipFill>
-                    <a:blip r:embed="rId13">
+                    <a:blip r:embed="rId14">
                       <a:extLst>
                         <a:ext uri="{28A0092B-C50C-407E-A947-70E740481C1C}">
                           <a14:useLocalDpi xmlns:a14="http://schemas.microsoft.com/office/drawing/2010/main" val="0"/>
@@ -822,7 +753,6 @@
           </wp:inline>
         </w:drawing>
       </w:r>
-      <w:bookmarkEnd w:id="0"/>
     </w:p>
     <w:p>
       <w:pPr>
@@ -860,7 +790,7 @@
                     <pic:cNvPicPr/>
                   </pic:nvPicPr>
                   <pic:blipFill>
-                    <a:blip r:embed="rId14">
+                    <a:blip r:embed="rId15">
                       <a:extLst>
                         <a:ext uri="{28A0092B-C50C-407E-A947-70E740481C1C}">
                           <a14:useLocalDpi xmlns:a14="http://schemas.microsoft.com/office/drawing/2010/main" val="0"/>
@@ -899,15 +829,7 @@
         </w:numPr>
       </w:pPr>
       <w:r>
-        <w:t>Build Section: hit “Add build step” and then select “</w:t>
-      </w:r>
-      <w:proofErr w:type="spellStart"/>
-      <w:r>
-        <w:t>MSbuild</w:t>
-      </w:r>
-      <w:proofErr w:type="spellEnd"/>
-      <w:r>
-        <w:t xml:space="preserve"> to build ….”</w:t>
+        <w:t>Build Section: hit “Add build step” and then select “MSbuild to build ….”</w:t>
       </w:r>
     </w:p>
     <w:p>
@@ -927,15 +849,7 @@
         <w:pStyle w:val="Heading2"/>
       </w:pPr>
       <w:r>
-        <w:t xml:space="preserve">Verify </w:t>
-      </w:r>
-      <w:proofErr w:type="spellStart"/>
-      <w:r>
-        <w:t>Git</w:t>
-      </w:r>
-      <w:proofErr w:type="spellEnd"/>
-      <w:r>
-        <w:t xml:space="preserve"> Polling</w:t>
+        <w:t>Verify Git Polling</w:t>
       </w:r>
       <w:r>
         <w:t xml:space="preserve"> in Jenkins</w:t>
@@ -965,15 +879,7 @@
         </w:numPr>
       </w:pPr>
       <w:r>
-        <w:t>In the left hand side menu, hit “</w:t>
-      </w:r>
-      <w:proofErr w:type="spellStart"/>
-      <w:r>
-        <w:t>Git</w:t>
-      </w:r>
-      <w:proofErr w:type="spellEnd"/>
-      <w:r>
-        <w:t xml:space="preserve"> Polling Log”</w:t>
+        <w:t>In the left hand side menu, hit “Git Polling Log”</w:t>
       </w:r>
     </w:p>
     <w:p>
@@ -1009,7 +915,7 @@
                     <pic:cNvPicPr/>
                   </pic:nvPicPr>
                   <pic:blipFill>
-                    <a:blip r:embed="rId15">
+                    <a:blip r:embed="rId16">
                       <a:extLst>
                         <a:ext uri="{28A0092B-C50C-407E-A947-70E740481C1C}">
                           <a14:useLocalDpi xmlns:a14="http://schemas.microsoft.com/office/drawing/2010/main" val="0"/>
@@ -1040,13 +946,8 @@
       <w:pPr>
         <w:pStyle w:val="Heading2"/>
       </w:pPr>
-      <w:proofErr w:type="spellStart"/>
-      <w:r>
-        <w:t>MSBuild</w:t>
-      </w:r>
-      <w:proofErr w:type="spellEnd"/>
-      <w:r>
-        <w:t xml:space="preserve"> Configuration:</w:t>
+      <w:r>
+        <w:t>MSBuild Configuration:</w:t>
       </w:r>
     </w:p>
     <w:p>
@@ -1082,15 +983,7 @@
         </w:numPr>
       </w:pPr>
       <w:r>
-        <w:t xml:space="preserve">In the command area provided, please make following entry(replace the </w:t>
-      </w:r>
-      <w:proofErr w:type="spellStart"/>
-      <w:r>
-        <w:t>sln</w:t>
-      </w:r>
-      <w:proofErr w:type="spellEnd"/>
-      <w:r>
-        <w:t xml:space="preserve"> name with appropriate solution filename:</w:t>
+        <w:t>In the command area provided, please make following entry(replace the sln name with appropriate solution filename:</w:t>
       </w:r>
     </w:p>
     <w:p>
@@ -1117,7 +1010,7 @@
                     <pic:cNvPicPr/>
                   </pic:nvPicPr>
                   <pic:blipFill>
-                    <a:blip r:embed="rId16">
+                    <a:blip r:embed="rId17">
                       <a:extLst>
                         <a:ext uri="{28A0092B-C50C-407E-A947-70E740481C1C}">
                           <a14:useLocalDpi xmlns:a14="http://schemas.microsoft.com/office/drawing/2010/main" val="0"/>
@@ -1200,46 +1093,14 @@
           <w:b/>
           <w:i/>
         </w:rPr>
-        <w:t xml:space="preserve"> (/</w:t>
-      </w:r>
-      <w:proofErr w:type="gramStart"/>
+        <w:t xml:space="preserve"> (/p:)</w:t>
+      </w:r>
       <w:r>
         <w:rPr>
           <w:b/>
           <w:i/>
         </w:rPr>
-        <w:t>p:</w:t>
-      </w:r>
-      <w:proofErr w:type="gramEnd"/>
-      <w:r>
-        <w:rPr>
-          <w:b/>
-          <w:i/>
-        </w:rPr>
-        <w:t>)</w:t>
-      </w:r>
-      <w:r>
-        <w:rPr>
-          <w:b/>
-          <w:i/>
-        </w:rPr>
-        <w:t xml:space="preserve"> to </w:t>
-      </w:r>
-      <w:proofErr w:type="spellStart"/>
-      <w:r>
-        <w:rPr>
-          <w:b/>
-          <w:i/>
-        </w:rPr>
-        <w:t>msbuild</w:t>
-      </w:r>
-      <w:proofErr w:type="spellEnd"/>
-      <w:r>
-        <w:rPr>
-          <w:b/>
-          <w:i/>
-        </w:rPr>
-        <w:t xml:space="preserve"> as following:</w:t>
+        <w:t xml:space="preserve"> to msbuild as following:</w:t>
       </w:r>
     </w:p>
     <w:p>
@@ -1251,7 +1112,6 @@
           <w:szCs w:val="20"/>
         </w:rPr>
       </w:pPr>
-      <w:proofErr w:type="spellStart"/>
       <w:r>
         <w:rPr>
           <w:i/>
@@ -1259,54 +1119,13 @@
           <w:szCs w:val="20"/>
           <w:highlight w:val="lightGray"/>
         </w:rPr>
-        <w:t>Msbuild</w:t>
-      </w:r>
-      <w:proofErr w:type="spellEnd"/>
+        <w:t>Msbuild /p:VisualStudioVersion=12.0 D:\VS2015Projects\MVCProj09292016\MVCProj09292016.sln</w:t>
+      </w:r>
       <w:r>
         <w:rPr>
           <w:i/>
           <w:sz w:val="20"/>
           <w:szCs w:val="20"/>
-          <w:highlight w:val="lightGray"/>
-        </w:rPr>
-        <w:t xml:space="preserve"> /</w:t>
-      </w:r>
-      <w:proofErr w:type="spellStart"/>
-      <w:r>
-        <w:rPr>
-          <w:i/>
-          <w:sz w:val="20"/>
-          <w:szCs w:val="20"/>
-          <w:highlight w:val="lightGray"/>
-        </w:rPr>
-        <w:t>p</w:t>
-      </w:r>
-      <w:proofErr w:type="gramStart"/>
-      <w:r>
-        <w:rPr>
-          <w:i/>
-          <w:sz w:val="20"/>
-          <w:szCs w:val="20"/>
-          <w:highlight w:val="lightGray"/>
-        </w:rPr>
-        <w:t>:VisualStudioVersion</w:t>
-      </w:r>
-      <w:proofErr w:type="spellEnd"/>
-      <w:proofErr w:type="gramEnd"/>
-      <w:r>
-        <w:rPr>
-          <w:i/>
-          <w:sz w:val="20"/>
-          <w:szCs w:val="20"/>
-          <w:highlight w:val="lightGray"/>
-        </w:rPr>
-        <w:t>=12.0 D:\VS2015Projects\MVCProj09292016\MVCProj09292016.sln</w:t>
-      </w:r>
-      <w:r>
-        <w:rPr>
-          <w:i/>
-          <w:sz w:val="20"/>
-          <w:szCs w:val="20"/>
         </w:rPr>
         <w:t xml:space="preserve"> </w:t>
       </w:r>
@@ -1331,15 +1150,7 @@
         <w:t xml:space="preserve">Make sure you have located metrics.exe on your computer, </w:t>
       </w:r>
       <w:r>
-        <w:t xml:space="preserve">If metrics.exe is NOT found on the Jenkins server, download the metrics </w:t>
-      </w:r>
-      <w:proofErr w:type="spellStart"/>
-      <w:r>
-        <w:t>powertool</w:t>
-      </w:r>
-      <w:proofErr w:type="spellEnd"/>
-      <w:r>
-        <w:t xml:space="preserve"> from following location: </w:t>
+        <w:t xml:space="preserve">If metrics.exe is NOT found on the Jenkins server, download the metrics powertool from following location: </w:t>
       </w:r>
     </w:p>
     <w:p>
@@ -1357,7 +1168,7 @@
           <w:rStyle w:val="Hyperlink"/>
         </w:rPr>
       </w:pPr>
-      <w:hyperlink r:id="rId17" w:history="1">
+      <w:hyperlink r:id="rId18" w:history="1">
         <w:r>
           <w:rPr>
             <w:rStyle w:val="Hyperlink"/>
@@ -1387,7 +1198,7 @@
       <w:pPr>
         <w:pStyle w:val="ListParagraph"/>
       </w:pPr>
-      <w:hyperlink r:id="rId18" w:history="1">
+      <w:hyperlink r:id="rId19" w:history="1">
         <w:r>
           <w:rPr>
             <w:rStyle w:val="Hyperlink"/>
@@ -1405,15 +1216,7 @@
         </w:numPr>
       </w:pPr>
       <w:r>
-        <w:t xml:space="preserve">Install the </w:t>
-      </w:r>
-      <w:proofErr w:type="spellStart"/>
-      <w:r>
-        <w:t>powertool</w:t>
-      </w:r>
-      <w:proofErr w:type="spellEnd"/>
-      <w:r>
-        <w:t xml:space="preserve"> and a</w:t>
+        <w:t>Install the powertool and a</w:t>
       </w:r>
       <w:r>
         <w:t>dd the metrics</w:t>
@@ -1464,13 +1267,8 @@
         <w:t>‘</w:t>
       </w:r>
       <w:r>
-        <w:t xml:space="preserve">VS Code Metrics </w:t>
-      </w:r>
-      <w:proofErr w:type="spellStart"/>
-      <w:r>
-        <w:t>PowerTool</w:t>
-      </w:r>
-      <w:proofErr w:type="spellEnd"/>
+        <w:t>VS Code Metrics PowerTool</w:t>
+      </w:r>
       <w:r>
         <w:t xml:space="preserve"> exec.</w:t>
       </w:r>
@@ -1514,7 +1312,7 @@
                     <pic:cNvPicPr/>
                   </pic:nvPicPr>
                   <pic:blipFill>
-                    <a:blip r:embed="rId19">
+                    <a:blip r:embed="rId20">
                       <a:extLst>
                         <a:ext uri="{28A0092B-C50C-407E-A947-70E740481C1C}">
                           <a14:useLocalDpi xmlns:a14="http://schemas.microsoft.com/office/drawing/2010/main" val="0"/>
@@ -1581,13 +1379,8 @@
       <w:pPr>
         <w:pStyle w:val="Heading2"/>
       </w:pPr>
-      <w:proofErr w:type="spellStart"/>
-      <w:r>
-        <w:t>MSTest</w:t>
-      </w:r>
-      <w:proofErr w:type="spellEnd"/>
-      <w:r>
-        <w:t xml:space="preserve"> configuration:</w:t>
+      <w:r>
+        <w:t>MSTest configuration:</w:t>
       </w:r>
     </w:p>
     <w:p>
@@ -1626,7 +1419,7 @@
                     <pic:cNvPicPr/>
                   </pic:nvPicPr>
                   <pic:blipFill>
-                    <a:blip r:embed="rId20">
+                    <a:blip r:embed="rId21">
                       <a:extLst>
                         <a:ext uri="{28A0092B-C50C-407E-A947-70E740481C1C}">
                           <a14:useLocalDpi xmlns:a14="http://schemas.microsoft.com/office/drawing/2010/main" val="0"/>
@@ -1677,15 +1470,7 @@
         </w:numPr>
       </w:pPr>
       <w:r>
-        <w:t xml:space="preserve">In the command area provide the command-line for </w:t>
-      </w:r>
-      <w:proofErr w:type="spellStart"/>
-      <w:r>
-        <w:t>MSTest</w:t>
-      </w:r>
-      <w:proofErr w:type="spellEnd"/>
-      <w:r>
-        <w:t xml:space="preserve"> execution as following:</w:t>
+        <w:t>In the command area provide the command-line for MSTest execution as following:</w:t>
       </w:r>
     </w:p>
     <w:p>
@@ -1713,7 +1498,7 @@
                     <pic:cNvPicPr/>
                   </pic:nvPicPr>
                   <pic:blipFill>
-                    <a:blip r:embed="rId21">
+                    <a:blip r:embed="rId22">
                       <a:extLst>
                         <a:ext uri="{28A0092B-C50C-407E-A947-70E740481C1C}">
                           <a14:useLocalDpi xmlns:a14="http://schemas.microsoft.com/office/drawing/2010/main" val="0"/>
@@ -1748,78 +1533,14 @@
           <w:numId w:val="11"/>
         </w:numPr>
       </w:pPr>
-      <w:proofErr w:type="gramStart"/>
       <w:r>
         <w:rPr>
           <w:b/>
         </w:rPr>
-        <w:t>del</w:t>
-      </w:r>
-      <w:proofErr w:type="gramEnd"/>
-      <w:r>
-        <w:rPr>
-          <w:b/>
-        </w:rPr>
-        <w:t xml:space="preserve"> *.</w:t>
-      </w:r>
-      <w:proofErr w:type="spellStart"/>
-      <w:r>
-        <w:rPr>
-          <w:b/>
-        </w:rPr>
-        <w:t>trx</w:t>
-      </w:r>
-      <w:proofErr w:type="spellEnd"/>
-      <w:r>
-        <w:t xml:space="preserve">: </w:t>
-      </w:r>
-      <w:proofErr w:type="spellStart"/>
-      <w:r>
-        <w:t>testresult.trx</w:t>
-      </w:r>
-      <w:proofErr w:type="spellEnd"/>
-      <w:r>
-        <w:t xml:space="preserve"> is the output file of </w:t>
-      </w:r>
-      <w:proofErr w:type="spellStart"/>
-      <w:r>
-        <w:t>MStest</w:t>
-      </w:r>
-      <w:proofErr w:type="spellEnd"/>
-      <w:r>
-        <w:t xml:space="preserve">. Since </w:t>
-      </w:r>
-      <w:proofErr w:type="spellStart"/>
-      <w:r>
-        <w:t>MStest</w:t>
-      </w:r>
-      <w:proofErr w:type="spellEnd"/>
-      <w:r>
-        <w:t xml:space="preserve"> will fail if there is an existing .</w:t>
-      </w:r>
-      <w:proofErr w:type="spellStart"/>
-      <w:r>
-        <w:t>trx</w:t>
-      </w:r>
-      <w:proofErr w:type="spellEnd"/>
-      <w:r>
-        <w:t xml:space="preserve"> file, make sure you delete the </w:t>
-      </w:r>
-      <w:proofErr w:type="spellStart"/>
-      <w:r>
-        <w:t>trx</w:t>
-      </w:r>
-      <w:proofErr w:type="spellEnd"/>
-      <w:r>
-        <w:t xml:space="preserve"> file before executing the </w:t>
-      </w:r>
-      <w:proofErr w:type="spellStart"/>
-      <w:r>
-        <w:t>MStest</w:t>
-      </w:r>
-      <w:proofErr w:type="spellEnd"/>
-      <w:r>
-        <w:t xml:space="preserve"> afresh</w:t>
+        <w:t>del *.trx</w:t>
+      </w:r>
+      <w:r>
+        <w:t>: testresult.trx is the output file of MStest. Since MStest will fail if there is an existing .trx file, make sure you delete the trx file before executing the MStest afresh</w:t>
       </w:r>
       <w:r>
         <w:t>. As an alternative you can also rename the older file before running the new test</w:t>
@@ -1833,21 +1554,8 @@
           <w:numId w:val="11"/>
         </w:numPr>
       </w:pPr>
-      <w:proofErr w:type="spellStart"/>
-      <w:r>
-        <w:t>MStest</w:t>
-      </w:r>
-      <w:proofErr w:type="spellEnd"/>
-      <w:r>
-        <w:t xml:space="preserve"> command-line: provide the </w:t>
-      </w:r>
-      <w:proofErr w:type="spellStart"/>
-      <w:r>
-        <w:t>MSTest</w:t>
-      </w:r>
-      <w:proofErr w:type="spellEnd"/>
-      <w:r>
-        <w:t xml:space="preserve"> command-line with following:</w:t>
+      <w:r>
+        <w:t>MStest command-line: provide the MSTest command-line with following:</w:t>
       </w:r>
     </w:p>
     <w:p>
@@ -1859,40 +1567,14 @@
         </w:numPr>
       </w:pPr>
       <w:r>
-        <w:t xml:space="preserve">Provide the DLL name from your </w:t>
-      </w:r>
-      <w:proofErr w:type="spellStart"/>
-      <w:r>
-        <w:t>MStest</w:t>
-      </w:r>
-      <w:proofErr w:type="spellEnd"/>
-      <w:r>
-        <w:t xml:space="preserve"> project. Make sure </w:t>
-      </w:r>
-      <w:proofErr w:type="spellStart"/>
-      <w:r>
-        <w:t>dll</w:t>
-      </w:r>
-      <w:proofErr w:type="spellEnd"/>
-      <w:r>
-        <w:t xml:space="preserve"> is not the project </w:t>
-      </w:r>
-      <w:proofErr w:type="spellStart"/>
-      <w:r>
-        <w:t>dll</w:t>
-      </w:r>
-      <w:proofErr w:type="spellEnd"/>
-      <w:r>
-        <w:t>, it should be TEST project compiled &lt;</w:t>
-      </w:r>
-      <w:proofErr w:type="spellStart"/>
+        <w:t>Provide the DLL name from your MStest project. Make sure dll is not the project dll, it should be TEST project compiled &lt;</w:t>
+      </w:r>
       <w:r>
         <w:rPr>
           <w:b/>
         </w:rPr>
         <w:t>proj</w:t>
       </w:r>
-      <w:proofErr w:type="spellEnd"/>
       <w:r>
         <w:rPr>
           <w:b/>
@@ -1915,18 +1597,274 @@
         </w:numPr>
       </w:pPr>
       <w:r>
-        <w:t>Path of *.</w:t>
-      </w:r>
-      <w:proofErr w:type="spellStart"/>
-      <w:r>
-        <w:t>trx</w:t>
-      </w:r>
-      <w:proofErr w:type="spellEnd"/>
-      <w:r>
-        <w:t xml:space="preserve"> has got to be relative to Jenkins workspace</w:t>
+        <w:t>Path of *.trx has got to be relative to Jenkins workspace</w:t>
       </w:r>
       <w:r>
         <w:t xml:space="preserve"> root</w:t>
+      </w:r>
+    </w:p>
+    <w:p>
+      <w:pPr>
+        <w:pStyle w:val="NoSpacing"/>
+        <w:ind w:left="1080"/>
+      </w:pPr>
+      <w:r>
+        <w:rPr>
+          <w:highlight w:val="lightGray"/>
+        </w:rPr>
+        <w:t xml:space="preserve">Alternatively (for step 2 and 3 above), You can also use </w:t>
+      </w:r>
+      <w:r>
+        <w:rPr>
+          <w:i/>
+          <w:highlight w:val="lightGray"/>
+        </w:rPr>
+        <w:t>MSTest</w:t>
+      </w:r>
+      <w:r>
+        <w:rPr>
+          <w:highlight w:val="lightGray"/>
+        </w:rPr>
+        <w:t xml:space="preserve"> plug-in for Jenkins as following:</w:t>
+      </w:r>
+      <w:r>
+        <w:t xml:space="preserve"> </w:t>
+      </w:r>
+    </w:p>
+    <w:p>
+      <w:pPr>
+        <w:ind w:left="1080"/>
+      </w:pPr>
+      <w:r>
+        <w:rPr>
+          <w:noProof/>
+        </w:rPr>
+        <w:drawing>
+          <wp:inline distT="0" distB="0" distL="0" distR="0">
+            <wp:extent cx="5279366" cy="2501661"/>
+            <wp:effectExtent l="0" t="0" r="0" b="0"/>
+            <wp:docPr id="19" name="Picture 19"/>
+            <wp:cNvGraphicFramePr>
+              <a:graphicFrameLocks xmlns:a="http://schemas.openxmlformats.org/drawingml/2006/main" noChangeAspect="1"/>
+            </wp:cNvGraphicFramePr>
+            <a:graphic xmlns:a="http://schemas.openxmlformats.org/drawingml/2006/main">
+              <a:graphicData uri="http://schemas.openxmlformats.org/drawingml/2006/picture">
+                <pic:pic xmlns:pic="http://schemas.openxmlformats.org/drawingml/2006/picture">
+                  <pic:nvPicPr>
+                    <pic:cNvPr id="0" name="9307E9B.tmp"/>
+                    <pic:cNvPicPr/>
+                  </pic:nvPicPr>
+                  <pic:blipFill>
+                    <a:blip r:embed="rId23">
+                      <a:extLst>
+                        <a:ext uri="{28A0092B-C50C-407E-A947-70E740481C1C}">
+                          <a14:useLocalDpi xmlns:a14="http://schemas.microsoft.com/office/drawing/2010/main" val="0"/>
+                        </a:ext>
+                      </a:extLst>
+                    </a:blip>
+                    <a:stretch>
+                      <a:fillRect/>
+                    </a:stretch>
+                  </pic:blipFill>
+                  <pic:spPr>
+                    <a:xfrm>
+                      <a:off x="0" y="0"/>
+                      <a:ext cx="5286197" cy="2504898"/>
+                    </a:xfrm>
+                    <a:prstGeom prst="rect">
+                      <a:avLst/>
+                    </a:prstGeom>
+                  </pic:spPr>
+                </pic:pic>
+              </a:graphicData>
+            </a:graphic>
+          </wp:inline>
+        </w:drawing>
+      </w:r>
+    </w:p>
+    <w:p>
+      <w:pPr>
+        <w:pStyle w:val="Heading2"/>
+      </w:pPr>
+      <w:r>
+        <w:t>FXCop</w:t>
+      </w:r>
+      <w:r>
+        <w:t xml:space="preserve"> </w:t>
+      </w:r>
+      <w:r>
+        <w:t>(Code Analyzer) Configuration:</w:t>
+      </w:r>
+    </w:p>
+    <w:p>
+      <w:pPr>
+        <w:pStyle w:val="ListParagraph"/>
+        <w:numPr>
+          <w:ilvl w:val="0"/>
+          <w:numId w:val="20"/>
+        </w:numPr>
+      </w:pPr>
+      <w:r>
+        <w:t>Make sure you have installed FXCop plugin for Jenkins</w:t>
+      </w:r>
+    </w:p>
+    <w:p>
+      <w:pPr>
+        <w:pStyle w:val="ListParagraph"/>
+        <w:numPr>
+          <w:ilvl w:val="0"/>
+          <w:numId w:val="20"/>
+        </w:numPr>
+      </w:pPr>
+      <w:r>
+        <w:t xml:space="preserve">In the ‘Build’ section, ‘Add Build step’ -&gt; </w:t>
+      </w:r>
+      <w:r>
+        <w:rPr>
+          <w:i/>
+        </w:rPr>
+        <w:t>FXCop Exec.</w:t>
+      </w:r>
+    </w:p>
+    <w:p>
+      <w:pPr>
+        <w:pStyle w:val="ListParagraph"/>
+        <w:numPr>
+          <w:ilvl w:val="0"/>
+          <w:numId w:val="20"/>
+        </w:numPr>
+      </w:pPr>
+      <w:r>
+        <w:t>The command placeholder shall appear like below:</w:t>
+      </w:r>
+    </w:p>
+    <w:p>
+      <w:pPr>
+        <w:pStyle w:val="ListParagraph"/>
+      </w:pPr>
+      <w:r>
+        <w:rPr>
+          <w:noProof/>
+        </w:rPr>
+        <w:lastRenderedPageBreak/>
+        <w:drawing>
+          <wp:inline distT="0" distB="0" distL="0" distR="0">
+            <wp:extent cx="5035892" cy="2570672"/>
+            <wp:effectExtent l="0" t="0" r="0" b="1270"/>
+            <wp:docPr id="24" name="Picture 24"/>
+            <wp:cNvGraphicFramePr>
+              <a:graphicFrameLocks xmlns:a="http://schemas.openxmlformats.org/drawingml/2006/main" noChangeAspect="1"/>
+            </wp:cNvGraphicFramePr>
+            <a:graphic xmlns:a="http://schemas.openxmlformats.org/drawingml/2006/main">
+              <a:graphicData uri="http://schemas.openxmlformats.org/drawingml/2006/picture">
+                <pic:pic xmlns:pic="http://schemas.openxmlformats.org/drawingml/2006/picture">
+                  <pic:nvPicPr>
+                    <pic:cNvPr id="0" name="930D989.tmp"/>
+                    <pic:cNvPicPr/>
+                  </pic:nvPicPr>
+                  <pic:blipFill>
+                    <a:blip r:embed="rId24">
+                      <a:extLst>
+                        <a:ext uri="{28A0092B-C50C-407E-A947-70E740481C1C}">
+                          <a14:useLocalDpi xmlns:a14="http://schemas.microsoft.com/office/drawing/2010/main" val="0"/>
+                        </a:ext>
+                      </a:extLst>
+                    </a:blip>
+                    <a:stretch>
+                      <a:fillRect/>
+                    </a:stretch>
+                  </pic:blipFill>
+                  <pic:spPr>
+                    <a:xfrm>
+                      <a:off x="0" y="0"/>
+                      <a:ext cx="5035892" cy="2570672"/>
+                    </a:xfrm>
+                    <a:prstGeom prst="rect">
+                      <a:avLst/>
+                    </a:prstGeom>
+                  </pic:spPr>
+                </pic:pic>
+              </a:graphicData>
+            </a:graphic>
+          </wp:inline>
+        </w:drawing>
+      </w:r>
+    </w:p>
+    <w:p>
+      <w:pPr>
+        <w:pStyle w:val="ListParagraph"/>
+        <w:numPr>
+          <w:ilvl w:val="0"/>
+          <w:numId w:val="20"/>
+        </w:numPr>
+      </w:pPr>
+      <w:r>
+        <w:t>In Assembly Files placeholder, if multiple dlls need to be analyzed then click on small down arrow to the right of text box and put every dll name in a new line</w:t>
+      </w:r>
+    </w:p>
+    <w:p>
+      <w:pPr>
+        <w:pStyle w:val="ListParagraph"/>
+        <w:numPr>
+          <w:ilvl w:val="0"/>
+          <w:numId w:val="20"/>
+        </w:numPr>
+      </w:pPr>
+      <w:r>
+        <w:t xml:space="preserve">Output XML -&gt; provide the name something like </w:t>
+      </w:r>
+      <w:r>
+        <w:rPr>
+          <w:i/>
+        </w:rPr>
+        <w:t>FXCopresult.xml</w:t>
+      </w:r>
+      <w:r>
+        <w:t xml:space="preserve">. If you are not sure, do not provide any path, it will fall in workspace root folder of Jenkins. </w:t>
+      </w:r>
+    </w:p>
+    <w:p>
+      <w:pPr>
+        <w:pStyle w:val="ListParagraph"/>
+        <w:numPr>
+          <w:ilvl w:val="0"/>
+          <w:numId w:val="20"/>
+        </w:numPr>
+      </w:pPr>
+      <w:r>
+        <w:t>Make sure you have a pre-defined ruleset file. If not then please get a sample ruleset file created (</w:t>
+      </w:r>
+      <w:hyperlink r:id="rId25" w:history="1">
+        <w:r>
+          <w:rPr>
+            <w:rStyle w:val="Hyperlink"/>
+          </w:rPr>
+          <w:t>how to create a .ruleset file for FXcop code analysis</w:t>
+        </w:r>
+      </w:hyperlink>
+      <w:r>
+        <w:t>) and copy that to workspace root folder of Jenkins</w:t>
+      </w:r>
+    </w:p>
+    <w:p>
+      <w:pPr>
+        <w:pStyle w:val="ListParagraph"/>
+        <w:numPr>
+          <w:ilvl w:val="0"/>
+          <w:numId w:val="20"/>
+        </w:numPr>
+      </w:pPr>
+      <w:r>
+        <w:t xml:space="preserve">In command line Arguments placeholder -&gt; please use switch </w:t>
+      </w:r>
+      <w:r>
+        <w:rPr>
+          <w:i/>
+        </w:rPr>
+        <w:t>/gac</w:t>
+      </w:r>
+      <w:r>
+        <w:t xml:space="preserve"> (This will prevent you from any unwanted reference library unavailable issues)</w:t>
       </w:r>
     </w:p>
     <w:p>
@@ -1940,7 +1878,6 @@
           <w:szCs w:val="26"/>
         </w:rPr>
       </w:pPr>
-      <w:proofErr w:type="spellStart"/>
       <w:r>
         <w:rPr>
           <w:rFonts w:asciiTheme="majorHAnsi" w:eastAsiaTheme="majorEastAsia" w:hAnsiTheme="majorHAnsi" w:cstheme="majorBidi"/>
@@ -1950,19 +1887,28 @@
           <w:sz w:val="26"/>
           <w:szCs w:val="26"/>
         </w:rPr>
+        <w:t>JSLint Configuration:</w:t>
+      </w:r>
+    </w:p>
+    <w:p>
+      <w:pPr>
+        <w:pStyle w:val="ListParagraph"/>
+        <w:numPr>
+          <w:ilvl w:val="0"/>
+          <w:numId w:val="15"/>
+        </w:numPr>
+      </w:pPr>
+      <w:r>
+        <w:t xml:space="preserve">Install the </w:t>
+      </w:r>
+      <w:r>
+        <w:rPr>
+          <w:i/>
+        </w:rPr>
         <w:t>JSLint</w:t>
       </w:r>
-      <w:proofErr w:type="spellEnd"/>
-      <w:r>
-        <w:rPr>
-          <w:rFonts w:asciiTheme="majorHAnsi" w:eastAsiaTheme="majorEastAsia" w:hAnsiTheme="majorHAnsi" w:cstheme="majorBidi"/>
-          <w:b/>
-          <w:bCs/>
-          <w:color w:val="4F81BD" w:themeColor="accent1"/>
-          <w:sz w:val="26"/>
-          <w:szCs w:val="26"/>
-        </w:rPr>
-        <w:t xml:space="preserve"> Configuration:</w:t>
+      <w:r>
+        <w:t xml:space="preserve"> plug-in in Jenkins – required for JSlint analysis</w:t>
       </w:r>
     </w:p>
     <w:p>
@@ -1976,24 +1922,14 @@
       <w:r>
         <w:t xml:space="preserve">Install the </w:t>
       </w:r>
-      <w:proofErr w:type="spellStart"/>
       <w:r>
         <w:rPr>
           <w:i/>
         </w:rPr>
-        <w:t>JSLint</w:t>
-      </w:r>
-      <w:proofErr w:type="spellEnd"/>
-      <w:r>
-        <w:t xml:space="preserve"> plug-in in Jenkins – required for </w:t>
-      </w:r>
-      <w:proofErr w:type="spellStart"/>
-      <w:r>
-        <w:t>JSlint</w:t>
-      </w:r>
-      <w:proofErr w:type="spellEnd"/>
-      <w:r>
-        <w:t xml:space="preserve"> analysis</w:t>
+        <w:t>Checkstyle</w:t>
+      </w:r>
+      <w:r>
+        <w:t xml:space="preserve"> plugin in Jenkins – required for publishing the JSLint analysis</w:t>
       </w:r>
     </w:p>
     <w:p>
@@ -2005,46 +1941,7 @@
         </w:numPr>
       </w:pPr>
       <w:r>
-        <w:t xml:space="preserve">Install the </w:t>
-      </w:r>
-      <w:proofErr w:type="spellStart"/>
-      <w:r>
-        <w:rPr>
-          <w:i/>
-        </w:rPr>
-        <w:t>Checkstyle</w:t>
-      </w:r>
-      <w:proofErr w:type="spellEnd"/>
-      <w:r>
-        <w:t xml:space="preserve"> plugin in Jenkins – required for publishing the </w:t>
-      </w:r>
-      <w:proofErr w:type="spellStart"/>
-      <w:r>
-        <w:t>JSLint</w:t>
-      </w:r>
-      <w:proofErr w:type="spellEnd"/>
-      <w:r>
-        <w:t xml:space="preserve"> analysis</w:t>
-      </w:r>
-    </w:p>
-    <w:p>
-      <w:pPr>
-        <w:pStyle w:val="ListParagraph"/>
-        <w:numPr>
-          <w:ilvl w:val="0"/>
-          <w:numId w:val="15"/>
-        </w:numPr>
-      </w:pPr>
-      <w:r>
-        <w:t>Go to ‘build’ section -&gt; ‘Add build step’ -&gt; ‘</w:t>
-      </w:r>
-      <w:proofErr w:type="spellStart"/>
-      <w:r>
-        <w:t>JSLint</w:t>
-      </w:r>
-      <w:proofErr w:type="spellEnd"/>
-      <w:r>
-        <w:t>’</w:t>
+        <w:t>Go to ‘build’ section -&gt; ‘Add build step’ -&gt; ‘JSLint’</w:t>
       </w:r>
     </w:p>
     <w:p>
@@ -2083,7 +1980,7 @@
                     <pic:cNvPicPr/>
                   </pic:nvPicPr>
                   <pic:blipFill>
-                    <a:blip r:embed="rId22">
+                    <a:blip r:embed="rId26">
                       <a:extLst>
                         <a:ext uri="{28A0092B-C50C-407E-A947-70E740481C1C}">
                           <a14:useLocalDpi xmlns:a14="http://schemas.microsoft.com/office/drawing/2010/main" val="0"/>
@@ -2122,13 +2019,8 @@
       <w:pPr>
         <w:pStyle w:val="Heading2"/>
       </w:pPr>
-      <w:proofErr w:type="spellStart"/>
-      <w:r>
-        <w:t>ESLint</w:t>
-      </w:r>
-      <w:proofErr w:type="spellEnd"/>
-      <w:r>
-        <w:t xml:space="preserve"> Configuration:</w:t>
+      <w:r>
+        <w:t>ESLint Configuration:</w:t>
       </w:r>
     </w:p>
     <w:p>
@@ -2140,23 +2032,7 @@
         </w:numPr>
       </w:pPr>
       <w:r>
-        <w:t xml:space="preserve">Install the </w:t>
-      </w:r>
-      <w:proofErr w:type="spellStart"/>
-      <w:r>
-        <w:t>ESLint</w:t>
-      </w:r>
-      <w:proofErr w:type="spellEnd"/>
-      <w:r>
-        <w:t xml:space="preserve"> using following </w:t>
-      </w:r>
-      <w:proofErr w:type="spellStart"/>
-      <w:r>
-        <w:t>npm</w:t>
-      </w:r>
-      <w:proofErr w:type="spellEnd"/>
-      <w:r>
-        <w:t xml:space="preserve"> command on command prompt:</w:t>
+        <w:t>Install the ESLint using following npm command on command prompt:</w:t>
       </w:r>
     </w:p>
     <w:p>
@@ -2167,6 +2043,7 @@
         <w:rPr>
           <w:noProof/>
         </w:rPr>
+        <w:lastRenderedPageBreak/>
         <w:drawing>
           <wp:inline distT="0" distB="0" distL="0" distR="0">
             <wp:extent cx="3372321" cy="171474"/>
@@ -2183,7 +2060,7 @@
                     <pic:cNvPicPr/>
                   </pic:nvPicPr>
                   <pic:blipFill>
-                    <a:blip r:embed="rId23">
+                    <a:blip r:embed="rId27">
                       <a:extLst>
                         <a:ext uri="{28A0092B-C50C-407E-A947-70E740481C1C}">
                           <a14:useLocalDpi xmlns:a14="http://schemas.microsoft.com/office/drawing/2010/main" val="0"/>
@@ -2219,15 +2096,7 @@
         </w:numPr>
       </w:pPr>
       <w:r>
-        <w:t xml:space="preserve">There is no </w:t>
-      </w:r>
-      <w:proofErr w:type="spellStart"/>
-      <w:r>
-        <w:t>ESLint</w:t>
-      </w:r>
-      <w:proofErr w:type="spellEnd"/>
-      <w:r>
-        <w:t xml:space="preserve"> plug-in currently available</w:t>
+        <w:t>There is no ESLint plug-in currently available</w:t>
       </w:r>
       <w:r>
         <w:t xml:space="preserve"> </w:t>
@@ -2268,7 +2137,6 @@
         <w:rPr>
           <w:noProof/>
         </w:rPr>
-        <w:lastRenderedPageBreak/>
         <w:drawing>
           <wp:inline distT="0" distB="0" distL="0" distR="0">
             <wp:extent cx="4380003" cy="642026"/>
@@ -2285,7 +2153,7 @@
                     <pic:cNvPicPr/>
                   </pic:nvPicPr>
                   <pic:blipFill>
-                    <a:blip r:embed="rId24" cstate="print">
+                    <a:blip r:embed="rId28" cstate="print">
                       <a:extLst>
                         <a:ext uri="{28A0092B-C50C-407E-A947-70E740481C1C}">
                           <a14:useLocalDpi xmlns:a14="http://schemas.microsoft.com/office/drawing/2010/main" val="0"/>
@@ -2338,14 +2206,12 @@
         <w:ind w:left="1440"/>
         <w:textAlignment w:val="baseline"/>
       </w:pPr>
-      <w:proofErr w:type="spellStart"/>
       <w:r>
         <w:rPr>
           <w:i/>
         </w:rPr>
         <w:t>eslint</w:t>
       </w:r>
-      <w:proofErr w:type="spellEnd"/>
       <w:r>
         <w:t> calls the linter</w:t>
       </w:r>
@@ -2394,50 +2260,10 @@
         <w:rPr>
           <w:i/>
         </w:rPr>
-        <w:t xml:space="preserve">-f </w:t>
-      </w:r>
-      <w:proofErr w:type="spellStart"/>
-      <w:r>
-        <w:rPr>
-          <w:i/>
-        </w:rPr>
-        <w:t>checkstyle</w:t>
-      </w:r>
-      <w:proofErr w:type="spellEnd"/>
-      <w:r>
-        <w:t xml:space="preserve"> outputs the results in </w:t>
-      </w:r>
-      <w:proofErr w:type="spellStart"/>
-      <w:r>
-        <w:t>checkstyle</w:t>
-      </w:r>
-      <w:proofErr w:type="spellEnd"/>
-      <w:r>
-        <w:t xml:space="preserve"> format. This can be other formats like </w:t>
-      </w:r>
-      <w:proofErr w:type="spellStart"/>
-      <w:r>
-        <w:t>jslint</w:t>
-      </w:r>
-      <w:proofErr w:type="spellEnd"/>
-      <w:r>
-        <w:t xml:space="preserve">, </w:t>
-      </w:r>
-      <w:proofErr w:type="spellStart"/>
-      <w:r>
-        <w:t>junit</w:t>
-      </w:r>
-      <w:proofErr w:type="spellEnd"/>
-      <w:r>
-        <w:t xml:space="preserve">, or tap, but I found the </w:t>
-      </w:r>
-      <w:proofErr w:type="spellStart"/>
-      <w:r>
-        <w:t>checkstyle</w:t>
-      </w:r>
-      <w:proofErr w:type="spellEnd"/>
-      <w:r>
-        <w:t xml:space="preserve"> plugin to be to my liking.</w:t>
+        <w:t>-f checkstyle</w:t>
+      </w:r>
+      <w:r>
+        <w:t> outputs the results in checkstyle format. This can be other formats like jslint, junit, or tap, but I found the checkstyle plugin to be to my liking.</w:t>
       </w:r>
     </w:p>
     <w:p>
@@ -2455,21 +2281,8 @@
         <w:ind w:left="1440"/>
         <w:textAlignment w:val="baseline"/>
       </w:pPr>
-      <w:proofErr w:type="gramStart"/>
-      <w:r>
-        <w:t>file</w:t>
-      </w:r>
-      <w:proofErr w:type="gramEnd"/>
-      <w:r>
-        <w:t xml:space="preserve"> paths indicate what files should be </w:t>
-      </w:r>
-      <w:proofErr w:type="spellStart"/>
-      <w:r>
-        <w:t>linted</w:t>
-      </w:r>
-      <w:proofErr w:type="spellEnd"/>
-      <w:r>
-        <w:t xml:space="preserve">. </w:t>
+      <w:r>
+        <w:t xml:space="preserve">file paths indicate what files should be linted. </w:t>
       </w:r>
     </w:p>
     <w:p>
@@ -2491,16 +2304,8 @@
         <w:rPr>
           <w:i/>
         </w:rPr>
-        <w:t xml:space="preserve">&gt; </w:t>
-      </w:r>
-      <w:proofErr w:type="gramStart"/>
-      <w:r>
-        <w:rPr>
-          <w:i/>
-        </w:rPr>
-        <w:t>eslint09292016.xml</w:t>
-      </w:r>
-      <w:proofErr w:type="gramEnd"/>
+        <w:t>&gt; eslint09292016.xml</w:t>
+      </w:r>
       <w:r>
         <w:t xml:space="preserve"> is the </w:t>
       </w:r>
@@ -2536,78 +2341,32 @@
         <w:rPr>
           <w:i/>
         </w:rPr>
-        <w:t xml:space="preserve">|| </w:t>
-      </w:r>
-      <w:proofErr w:type="gramStart"/>
-      <w:r>
+        <w:t>|| echo</w:t>
+      </w:r>
+      <w:r>
+        <w:t xml:space="preserve"> is, as with last time, a way to ensure that the build does not fail when linting fails. Again, the reporting plugin will take care of marking the build as unstable when the linting fails. Without this, linting errors will prevent Jenkins from moving on to </w:t>
+      </w:r>
+      <w:r>
+        <w:t>the next build step</w:t>
+      </w:r>
+    </w:p>
+    <w:p>
+      <w:pPr>
+        <w:pStyle w:val="ListParagraph"/>
+      </w:pPr>
+    </w:p>
+    <w:p>
+      <w:pPr>
+        <w:pStyle w:val="ListParagraph"/>
         <w:rPr>
           <w:i/>
         </w:rPr>
-        <w:t>echo</w:t>
-      </w:r>
-      <w:proofErr w:type="gramEnd"/>
-      <w:r>
-        <w:t xml:space="preserve"> is, as with last time, a way to ensure that the build does not fail when </w:t>
-      </w:r>
-      <w:proofErr w:type="spellStart"/>
-      <w:r>
-        <w:t>linting</w:t>
-      </w:r>
-      <w:proofErr w:type="spellEnd"/>
-      <w:r>
-        <w:t xml:space="preserve"> fails. Again, the reporting plugin will take care of marking the build as unstable when the </w:t>
-      </w:r>
-      <w:proofErr w:type="spellStart"/>
-      <w:r>
-        <w:t>linting</w:t>
-      </w:r>
-      <w:proofErr w:type="spellEnd"/>
-      <w:r>
-        <w:t xml:space="preserve"> fails. Without this, </w:t>
-      </w:r>
-      <w:proofErr w:type="spellStart"/>
-      <w:r>
-        <w:t>linting</w:t>
-      </w:r>
-      <w:proofErr w:type="spellEnd"/>
-      <w:r>
-        <w:t xml:space="preserve"> errors will prevent Jenkins from moving on to </w:t>
-      </w:r>
-      <w:r>
-        <w:t>the next build step</w:t>
-      </w:r>
-    </w:p>
-    <w:p>
-      <w:pPr>
-        <w:pStyle w:val="ListParagraph"/>
-      </w:pPr>
-    </w:p>
-    <w:p>
-      <w:pPr>
-        <w:pStyle w:val="ListParagraph"/>
+      </w:pPr>
+      <w:r>
         <w:rPr>
           <w:i/>
         </w:rPr>
-      </w:pPr>
-      <w:r>
-        <w:rPr>
-          <w:i/>
-        </w:rPr>
-        <w:t xml:space="preserve">Make sure </w:t>
-      </w:r>
-      <w:proofErr w:type="spellStart"/>
-      <w:r>
-        <w:rPr>
-          <w:i/>
-        </w:rPr>
-        <w:t>config</w:t>
-      </w:r>
-      <w:proofErr w:type="spellEnd"/>
-      <w:r>
-        <w:rPr>
-          <w:i/>
-        </w:rPr>
-        <w:t xml:space="preserve"> file (eslint09292016.yml) mentioned as –c is copied into workspace root location. </w:t>
+        <w:t xml:space="preserve">Make sure config file (eslint09292016.yml) mentioned as –c is copied into workspace root location. </w:t>
       </w:r>
     </w:p>
     <w:p>
@@ -2636,9 +2395,9 @@
             <o:lock v:ext="edit" aspectratio="t"/>
           </v:shapetype>
           <v:shape id="_x0000_i1025" type="#_x0000_t75" style="width:77.45pt;height:50.25pt" o:ole="">
-            <v:imagedata r:id="rId25" o:title=""/>
+            <v:imagedata r:id="rId29" o:title=""/>
           </v:shape>
-          <o:OLEObject Type="Embed" ProgID="Package" ShapeID="_x0000_i1025" DrawAspect="Icon" ObjectID="_1542635782" r:id="rId26"/>
+          <o:OLEObject Type="Embed" ProgID="Package" ShapeID="_x0000_i1025" DrawAspect="Icon" ObjectID="_1543066687" r:id="rId30"/>
         </w:object>
       </w:r>
     </w:p>
@@ -2658,56 +2417,32 @@
           <w:numId w:val="13"/>
         </w:numPr>
       </w:pPr>
-      <w:proofErr w:type="spellStart"/>
       <w:r>
         <w:rPr>
           <w:b/>
         </w:rPr>
-        <w:t>MSTest</w:t>
-      </w:r>
-      <w:proofErr w:type="spellEnd"/>
+        <w:t xml:space="preserve">MSTest </w:t>
+      </w:r>
       <w:r>
         <w:rPr>
           <w:b/>
         </w:rPr>
-        <w:t xml:space="preserve"> </w:t>
+        <w:t xml:space="preserve">Result </w:t>
       </w:r>
       <w:r>
         <w:rPr>
           <w:b/>
         </w:rPr>
-        <w:t xml:space="preserve">Result </w:t>
-      </w:r>
-      <w:r>
-        <w:rPr>
-          <w:b/>
-        </w:rPr>
         <w:t>Publish</w:t>
       </w:r>
       <w:r>
         <w:t xml:space="preserve">: </w:t>
       </w:r>
       <w:r>
-        <w:t xml:space="preserve">Hit the ‘Post-build Actions’ – &gt; ‘Add post-build Actions’ – Select ‘Publish </w:t>
-      </w:r>
-      <w:proofErr w:type="spellStart"/>
-      <w:r>
-        <w:t>MStest</w:t>
-      </w:r>
-      <w:proofErr w:type="spellEnd"/>
-      <w:r>
-        <w:t xml:space="preserve"> test result report’</w:t>
-      </w:r>
-      <w:r>
-        <w:t xml:space="preserve">. Provide the </w:t>
-      </w:r>
-      <w:proofErr w:type="spellStart"/>
-      <w:r>
-        <w:t>config</w:t>
-      </w:r>
-      <w:proofErr w:type="spellEnd"/>
-      <w:r>
-        <w:t xml:space="preserve"> as below:</w:t>
+        <w:t>Hit the ‘Post-build Actions’ – &gt; ‘Add post-build Actions’ – Select ‘Publish MStest test result report’</w:t>
+      </w:r>
+      <w:r>
+        <w:t>. Provide the config as below:</w:t>
       </w:r>
     </w:p>
     <w:p>
@@ -2734,7 +2469,7 @@
                     <pic:cNvPicPr/>
                   </pic:nvPicPr>
                   <pic:blipFill>
-                    <a:blip r:embed="rId27">
+                    <a:blip r:embed="rId31">
                       <a:extLst>
                         <a:ext uri="{28A0092B-C50C-407E-A947-70E740481C1C}">
                           <a14:useLocalDpi xmlns:a14="http://schemas.microsoft.com/office/drawing/2010/main" val="0"/>
@@ -2768,14 +2503,12 @@
       <w:r>
         <w:t>Make sure .</w:t>
       </w:r>
-      <w:proofErr w:type="spellStart"/>
       <w:r>
         <w:rPr>
           <w:i/>
         </w:rPr>
         <w:t>trx</w:t>
       </w:r>
-      <w:proofErr w:type="spellEnd"/>
       <w:r>
         <w:t xml:space="preserve"> file path is provided relative to the Jenkins workspace root</w:t>
       </w:r>
@@ -2792,16 +2525,8 @@
         <w:rPr>
           <w:b/>
         </w:rPr>
-        <w:t xml:space="preserve">Code Metrics Result </w:t>
-      </w:r>
-      <w:proofErr w:type="gramStart"/>
-      <w:r>
-        <w:rPr>
-          <w:b/>
-        </w:rPr>
-        <w:t>publish</w:t>
-      </w:r>
-      <w:proofErr w:type="gramEnd"/>
+        <w:t>Code Metrics Result publish</w:t>
+      </w:r>
       <w:r>
         <w:t xml:space="preserve">: </w:t>
       </w:r>
@@ -2809,23 +2534,7 @@
         <w:t xml:space="preserve">Hit again the button labeled as ‘Add post-build Actions’ -&gt; </w:t>
       </w:r>
       <w:r>
-        <w:t xml:space="preserve">‘Record VS code metrics </w:t>
-      </w:r>
-      <w:proofErr w:type="spellStart"/>
-      <w:r>
-        <w:t>PowerTool</w:t>
-      </w:r>
-      <w:proofErr w:type="spellEnd"/>
-      <w:r>
-        <w:t xml:space="preserve"> Report’. Provide the </w:t>
-      </w:r>
-      <w:proofErr w:type="spellStart"/>
-      <w:r>
-        <w:t>config</w:t>
-      </w:r>
-      <w:proofErr w:type="spellEnd"/>
-      <w:r>
-        <w:t xml:space="preserve"> as below:</w:t>
+        <w:t>‘Record VS code metrics PowerTool Report’. Provide the config as below:</w:t>
       </w:r>
     </w:p>
     <w:p>
@@ -2853,7 +2562,7 @@
                     <pic:cNvPicPr/>
                   </pic:nvPicPr>
                   <pic:blipFill>
-                    <a:blip r:embed="rId28">
+                    <a:blip r:embed="rId32">
                       <a:extLst>
                         <a:ext uri="{28A0092B-C50C-407E-A947-70E740481C1C}">
                           <a14:useLocalDpi xmlns:a14="http://schemas.microsoft.com/office/drawing/2010/main" val="0"/>
@@ -2912,6 +2621,127 @@
         <w:rPr>
           <w:b/>
         </w:rPr>
+        <w:t>FXCop violations publish</w:t>
+      </w:r>
+      <w:r>
+        <w:t xml:space="preserve">: </w:t>
+      </w:r>
+    </w:p>
+    <w:p>
+      <w:pPr>
+        <w:pStyle w:val="ListParagraph"/>
+        <w:numPr>
+          <w:ilvl w:val="1"/>
+          <w:numId w:val="13"/>
+        </w:numPr>
+      </w:pPr>
+      <w:r>
+        <w:t>Ensure that ‘Violations’ plug-in is added in Jenkins.</w:t>
+      </w:r>
+    </w:p>
+    <w:p>
+      <w:pPr>
+        <w:pStyle w:val="ListParagraph"/>
+        <w:numPr>
+          <w:ilvl w:val="1"/>
+          <w:numId w:val="13"/>
+        </w:numPr>
+      </w:pPr>
+      <w:r>
+        <w:t>’Add Post-build Actions’ -&gt;</w:t>
+      </w:r>
+      <w:r>
+        <w:t>’Report Violations’</w:t>
+      </w:r>
+    </w:p>
+    <w:p>
+      <w:pPr>
+        <w:pStyle w:val="ListParagraph"/>
+        <w:numPr>
+          <w:ilvl w:val="1"/>
+          <w:numId w:val="13"/>
+        </w:numPr>
+        <w:ind w:left="1080" w:firstLine="0"/>
+      </w:pPr>
+      <w:r>
+        <w:t xml:space="preserve">In Fxcop line, provide the </w:t>
+      </w:r>
+      <w:r>
+        <w:rPr>
+          <w:i/>
+        </w:rPr>
+        <w:t>fxcopR</w:t>
+      </w:r>
+      <w:r>
+        <w:rPr>
+          <w:i/>
+        </w:rPr>
+        <w:t>esult.xml</w:t>
+      </w:r>
+    </w:p>
+    <w:p>
+      <w:pPr>
+        <w:ind w:left="1080"/>
+      </w:pPr>
+      <w:r>
+        <w:rPr>
+          <w:noProof/>
+        </w:rPr>
+        <w:drawing>
+          <wp:inline distT="0" distB="0" distL="0" distR="0">
+            <wp:extent cx="3700732" cy="2303252"/>
+            <wp:effectExtent l="0" t="0" r="0" b="1905"/>
+            <wp:docPr id="29" name="Picture 29"/>
+            <wp:cNvGraphicFramePr>
+              <a:graphicFrameLocks xmlns:a="http://schemas.openxmlformats.org/drawingml/2006/main" noChangeAspect="1"/>
+            </wp:cNvGraphicFramePr>
+            <a:graphic xmlns:a="http://schemas.openxmlformats.org/drawingml/2006/main">
+              <a:graphicData uri="http://schemas.openxmlformats.org/drawingml/2006/picture">
+                <pic:pic xmlns:pic="http://schemas.openxmlformats.org/drawingml/2006/picture">
+                  <pic:nvPicPr>
+                    <pic:cNvPr id="0" name="930CC13.tmp"/>
+                    <pic:cNvPicPr/>
+                  </pic:nvPicPr>
+                  <pic:blipFill>
+                    <a:blip r:embed="rId33">
+                      <a:extLst>
+                        <a:ext uri="{28A0092B-C50C-407E-A947-70E740481C1C}">
+                          <a14:useLocalDpi xmlns:a14="http://schemas.microsoft.com/office/drawing/2010/main" val="0"/>
+                        </a:ext>
+                      </a:extLst>
+                    </a:blip>
+                    <a:stretch>
+                      <a:fillRect/>
+                    </a:stretch>
+                  </pic:blipFill>
+                  <pic:spPr>
+                    <a:xfrm>
+                      <a:off x="0" y="0"/>
+                      <a:ext cx="3705115" cy="2305980"/>
+                    </a:xfrm>
+                    <a:prstGeom prst="rect">
+                      <a:avLst/>
+                    </a:prstGeom>
+                  </pic:spPr>
+                </pic:pic>
+              </a:graphicData>
+            </a:graphic>
+          </wp:inline>
+        </w:drawing>
+      </w:r>
+    </w:p>
+    <w:p>
+      <w:pPr>
+        <w:pStyle w:val="ListParagraph"/>
+        <w:numPr>
+          <w:ilvl w:val="0"/>
+          <w:numId w:val="13"/>
+        </w:numPr>
+      </w:pPr>
+      <w:r>
+        <w:rPr>
+          <w:b/>
+        </w:rPr>
         <w:t>JS Lint result publish</w:t>
       </w:r>
       <w:r>
@@ -2921,29 +2751,16 @@
         <w:t xml:space="preserve"> </w:t>
       </w:r>
       <w:r>
-        <w:t xml:space="preserve">’Add Post-build Actions’ -&gt; ‘publish </w:t>
-      </w:r>
-      <w:proofErr w:type="spellStart"/>
-      <w:r>
-        <w:t>Checkstyle</w:t>
-      </w:r>
-      <w:proofErr w:type="spellEnd"/>
-      <w:r>
-        <w:t xml:space="preserve"> analysis results’</w:t>
-      </w:r>
-    </w:p>
-    <w:p>
-      <w:pPr>
-        <w:pStyle w:val="ListParagraph"/>
-      </w:pPr>
-      <w:r>
-        <w:t xml:space="preserve">Provide the </w:t>
-      </w:r>
-      <w:proofErr w:type="spellStart"/>
-      <w:r>
-        <w:t>config</w:t>
-      </w:r>
-      <w:proofErr w:type="spellEnd"/>
+        <w:t>’Add Post-build Actions’ -&gt; ‘publish Checkstyle analysis results’</w:t>
+      </w:r>
+    </w:p>
+    <w:p>
+      <w:pPr>
+        <w:pStyle w:val="ListParagraph"/>
+      </w:pPr>
+      <w:r>
+        <w:t>Provide the config</w:t>
+      </w:r>
       <w:r>
         <w:t xml:space="preserve"> as following:</w:t>
       </w:r>
@@ -2972,7 +2789,7 @@
                     <pic:cNvPicPr/>
                   </pic:nvPicPr>
                   <pic:blipFill>
-                    <a:blip r:embed="rId29">
+                    <a:blip r:embed="rId34">
                       <a:extLst>
                         <a:ext uri="{28A0092B-C50C-407E-A947-70E740481C1C}">
                           <a14:useLocalDpi xmlns:a14="http://schemas.microsoft.com/office/drawing/2010/main" val="0"/>
@@ -3004,15 +2821,7 @@
         <w:pStyle w:val="ListParagraph"/>
       </w:pPr>
       <w:r>
-        <w:t xml:space="preserve">Make sure the checklist result has same file mentioned as the one mentioned above in </w:t>
-      </w:r>
-      <w:proofErr w:type="spellStart"/>
-      <w:r>
-        <w:t>JSLint</w:t>
-      </w:r>
-      <w:proofErr w:type="spellEnd"/>
-      <w:r>
-        <w:t xml:space="preserve"> build step as log file</w:t>
+        <w:t>Make sure the checklist result has same file mentioned as the one mentioned above in JSLint build step as log file</w:t>
       </w:r>
     </w:p>
     <w:p>
@@ -3023,59 +2832,31 @@
           <w:numId w:val="13"/>
         </w:numPr>
       </w:pPr>
-      <w:proofErr w:type="spellStart"/>
       <w:r>
         <w:rPr>
           <w:b/>
         </w:rPr>
-        <w:t>ESLint</w:t>
-      </w:r>
-      <w:proofErr w:type="spellEnd"/>
+        <w:lastRenderedPageBreak/>
+        <w:t xml:space="preserve">ESLint </w:t>
+      </w:r>
       <w:r>
         <w:rPr>
           <w:b/>
         </w:rPr>
-        <w:t xml:space="preserve"> </w:t>
+        <w:t>results publish</w:t>
       </w:r>
       <w:r>
         <w:rPr>
           <w:b/>
         </w:rPr>
-        <w:t>results publish</w:t>
-      </w:r>
-      <w:r>
-        <w:rPr>
-          <w:b/>
-        </w:rPr>
         <w:t>:</w:t>
       </w:r>
       <w:r>
-        <w:t xml:space="preserve"> It also uses </w:t>
-      </w:r>
-      <w:proofErr w:type="spellStart"/>
-      <w:r>
-        <w:t>Checkstyle</w:t>
-      </w:r>
-      <w:proofErr w:type="spellEnd"/>
-      <w:r>
-        <w:t xml:space="preserve"> analysis results. ’Add Post-build Actions’ -&gt; ‘publish </w:t>
-      </w:r>
-      <w:proofErr w:type="spellStart"/>
-      <w:r>
-        <w:t>Checkstyle</w:t>
-      </w:r>
-      <w:proofErr w:type="spellEnd"/>
-      <w:r>
-        <w:t xml:space="preserve"> analysis results’. </w:t>
-      </w:r>
-      <w:r>
-        <w:t xml:space="preserve">Provide the </w:t>
-      </w:r>
-      <w:proofErr w:type="spellStart"/>
-      <w:r>
-        <w:t>config</w:t>
-      </w:r>
-      <w:proofErr w:type="spellEnd"/>
+        <w:t xml:space="preserve"> It also uses Checkstyle analysis results. ’Add Post-build Actions’ -&gt; ‘publish Checkstyle analysis results’. </w:t>
+      </w:r>
+      <w:r>
+        <w:t>Provide the config</w:t>
+      </w:r>
       <w:r>
         <w:t xml:space="preserve"> as following:</w:t>
       </w:r>
@@ -3104,7 +2885,7 @@
                     <pic:cNvPicPr/>
                   </pic:nvPicPr>
                   <pic:blipFill>
-                    <a:blip r:embed="rId30">
+                    <a:blip r:embed="rId35">
                       <a:extLst>
                         <a:ext uri="{28A0092B-C50C-407E-A947-70E740481C1C}">
                           <a14:useLocalDpi xmlns:a14="http://schemas.microsoft.com/office/drawing/2010/main" val="0"/>
@@ -3169,16 +2950,8 @@
         <w:rPr>
           <w:i/>
         </w:rPr>
-        <w:t xml:space="preserve">Build when a change is pushed to </w:t>
-      </w:r>
-      <w:proofErr w:type="spellStart"/>
-      <w:r>
-        <w:rPr>
-          <w:i/>
-        </w:rPr>
-        <w:t>Github</w:t>
-      </w:r>
-      <w:proofErr w:type="spellEnd"/>
+        <w:t>Build when a change is pushed to Github</w:t>
+      </w:r>
       <w:r>
         <w:t>”</w:t>
       </w:r>
@@ -3203,7 +2976,6 @@
         <w:rPr>
           <w:noProof/>
         </w:rPr>
-        <w:lastRenderedPageBreak/>
         <w:drawing>
           <wp:inline distT="0" distB="0" distL="0" distR="0">
             <wp:extent cx="4744112" cy="1333686"/>
@@ -3220,7 +2992,7 @@
                     <pic:cNvPicPr/>
                   </pic:nvPicPr>
                   <pic:blipFill>
-                    <a:blip r:embed="rId31">
+                    <a:blip r:embed="rId36">
                       <a:extLst>
                         <a:ext uri="{28A0092B-C50C-407E-A947-70E740481C1C}">
                           <a14:useLocalDpi xmlns:a14="http://schemas.microsoft.com/office/drawing/2010/main" val="0"/>
@@ -3295,7 +3067,7 @@
                     <pic:cNvPicPr/>
                   </pic:nvPicPr>
                   <pic:blipFill>
-                    <a:blip r:embed="rId32">
+                    <a:blip r:embed="rId37">
                       <a:extLst>
                         <a:ext uri="{28A0092B-C50C-407E-A947-70E740481C1C}">
                           <a14:useLocalDpi xmlns:a14="http://schemas.microsoft.com/office/drawing/2010/main" val="0"/>
@@ -3366,6 +3138,7 @@
         <w:rPr>
           <w:noProof/>
         </w:rPr>
+        <w:lastRenderedPageBreak/>
         <w:drawing>
           <wp:inline distT="0" distB="0" distL="0" distR="0">
             <wp:extent cx="4533089" cy="2032987"/>
@@ -3382,7 +3155,7 @@
                     <pic:cNvPicPr/>
                   </pic:nvPicPr>
                   <pic:blipFill>
-                    <a:blip r:embed="rId33">
+                    <a:blip r:embed="rId38">
                       <a:extLst>
                         <a:ext uri="{28A0092B-C50C-407E-A947-70E740481C1C}">
                           <a14:useLocalDpi xmlns:a14="http://schemas.microsoft.com/office/drawing/2010/main" val="0"/>
@@ -3421,15 +3194,7 @@
         <w:t>To trigger another build, i</w:t>
       </w:r>
       <w:r>
-        <w:t xml:space="preserve">n </w:t>
-      </w:r>
-      <w:proofErr w:type="spellStart"/>
-      <w:r>
-        <w:t>Git</w:t>
-      </w:r>
-      <w:proofErr w:type="spellEnd"/>
-      <w:r>
-        <w:t xml:space="preserve"> repo, create a PULL request using QA branch as base and from ‘Develop’</w:t>
+        <w:t>n Git repo, create a PULL request using QA branch as base and from ‘Develop’</w:t>
       </w:r>
     </w:p>
     <w:p>
@@ -3521,12 +3286,11 @@
         <w:rPr>
           <w:noProof/>
         </w:rPr>
-        <w:lastRenderedPageBreak/>
         <w:drawing>
           <wp:inline distT="0" distB="0" distL="0" distR="0">
-            <wp:extent cx="5943600" cy="2857500"/>
-            <wp:effectExtent l="0" t="0" r="0" b="0"/>
-            <wp:docPr id="28" name="Picture 28"/>
+            <wp:extent cx="4639907" cy="2924354"/>
+            <wp:effectExtent l="0" t="0" r="8890" b="0"/>
+            <wp:docPr id="30" name="Picture 30"/>
             <wp:cNvGraphicFramePr>
               <a:graphicFrameLocks xmlns:a="http://schemas.openxmlformats.org/drawingml/2006/main" noChangeAspect="1"/>
             </wp:cNvGraphicFramePr>
@@ -3534,11 +3298,11 @@
               <a:graphicData uri="http://schemas.openxmlformats.org/drawingml/2006/picture">
                 <pic:pic xmlns:pic="http://schemas.openxmlformats.org/drawingml/2006/picture">
                   <pic:nvPicPr>
-                    <pic:cNvPr id="0" name="18CBF30.tmp"/>
+                    <pic:cNvPr id="0" name="9306631.tmp"/>
                     <pic:cNvPicPr/>
                   </pic:nvPicPr>
                   <pic:blipFill>
-                    <a:blip r:embed="rId34">
+                    <a:blip r:embed="rId39">
                       <a:extLst>
                         <a:ext uri="{28A0092B-C50C-407E-A947-70E740481C1C}">
                           <a14:useLocalDpi xmlns:a14="http://schemas.microsoft.com/office/drawing/2010/main" val="0"/>
@@ -3552,7 +3316,7 @@
                   <pic:spPr>
                     <a:xfrm>
                       <a:off x="0" y="0"/>
-                      <a:ext cx="5943600" cy="2857500"/>
+                      <a:ext cx="4643059" cy="2926340"/>
                     </a:xfrm>
                     <a:prstGeom prst="rect">
                       <a:avLst/>
@@ -3589,8 +3353,10 @@
         <w:rPr>
           <w:i/>
         </w:rPr>
-        <w:t>Coverage trend</w:t>
-      </w:r>
+        <w:t>Code metrics, FXCop violations</w:t>
+      </w:r>
+      <w:bookmarkStart w:id="0" w:name="_GoBack"/>
+      <w:bookmarkEnd w:id="0"/>
       <w:r>
         <w:t xml:space="preserve"> and </w:t>
       </w:r>
@@ -3598,24 +3364,7 @@
         <w:rPr>
           <w:i/>
         </w:rPr>
-        <w:t>Code metrics</w:t>
-      </w:r>
-      <w:r>
-        <w:t xml:space="preserve">, </w:t>
-      </w:r>
-      <w:proofErr w:type="spellStart"/>
-      <w:r>
-        <w:rPr>
-          <w:i/>
-        </w:rPr>
-        <w:t>Checkstyle</w:t>
-      </w:r>
-      <w:proofErr w:type="spellEnd"/>
-      <w:r>
-        <w:rPr>
-          <w:i/>
-        </w:rPr>
-        <w:t xml:space="preserve"> Warning</w:t>
+        <w:t>Test Reult</w:t>
       </w:r>
       <w:r>
         <w:t xml:space="preserve"> </w:t>
@@ -4036,117 +3785,230 @@
   <w:abstractNum w:abstractNumId="4">
     <w:nsid w:val="0F03228A"/>
     <w:multiLevelType w:val="hybridMultilevel"/>
-    <w:tmpl w:val="AC26B91E"/>
-    <w:lvl w:ilvl="0" w:tplc="04090001">
+    <w:tmpl w:val="63A88426"/>
+    <w:lvl w:ilvl="0" w:tplc="0409000F">
+      <w:start w:val="1"/>
+      <w:numFmt w:val="decimal"/>
+      <w:lvlText w:val="%1."/>
+      <w:lvlJc w:val="left"/>
+      <w:pPr>
+        <w:ind w:left="1440" w:hanging="360"/>
+      </w:pPr>
+      <w:rPr>
+        <w:rFonts w:hint="default"/>
+      </w:rPr>
+    </w:lvl>
+    <w:lvl w:ilvl="1" w:tplc="04090003">
+      <w:start w:val="1"/>
+      <w:numFmt w:val="bullet"/>
+      <w:lvlText w:val="o"/>
+      <w:lvlJc w:val="left"/>
+      <w:pPr>
+        <w:ind w:left="2160" w:hanging="360"/>
+      </w:pPr>
+      <w:rPr>
+        <w:rFonts w:ascii="Courier New" w:hAnsi="Courier New" w:cs="Courier New" w:hint="default"/>
+      </w:rPr>
+    </w:lvl>
+    <w:lvl w:ilvl="2" w:tplc="04090005" w:tentative="1">
+      <w:start w:val="1"/>
+      <w:numFmt w:val="bullet"/>
+      <w:lvlText w:val=""/>
+      <w:lvlJc w:val="left"/>
+      <w:pPr>
+        <w:ind w:left="2880" w:hanging="360"/>
+      </w:pPr>
+      <w:rPr>
+        <w:rFonts w:ascii="Wingdings" w:hAnsi="Wingdings" w:hint="default"/>
+      </w:rPr>
+    </w:lvl>
+    <w:lvl w:ilvl="3" w:tplc="04090001" w:tentative="1">
       <w:start w:val="1"/>
       <w:numFmt w:val="bullet"/>
       <w:lvlText w:val=""/>
       <w:lvlJc w:val="left"/>
       <w:pPr>
-        <w:ind w:left="1440" w:hanging="360"/>
+        <w:ind w:left="3600" w:hanging="360"/>
       </w:pPr>
       <w:rPr>
         <w:rFonts w:ascii="Symbol" w:hAnsi="Symbol" w:hint="default"/>
       </w:rPr>
     </w:lvl>
-    <w:lvl w:ilvl="1" w:tplc="04090003">
+    <w:lvl w:ilvl="4" w:tplc="04090003" w:tentative="1">
       <w:start w:val="1"/>
       <w:numFmt w:val="bullet"/>
       <w:lvlText w:val="o"/>
       <w:lvlJc w:val="left"/>
       <w:pPr>
-        <w:ind w:left="2160" w:hanging="360"/>
+        <w:ind w:left="4320" w:hanging="360"/>
       </w:pPr>
       <w:rPr>
         <w:rFonts w:ascii="Courier New" w:hAnsi="Courier New" w:cs="Courier New" w:hint="default"/>
       </w:rPr>
     </w:lvl>
-    <w:lvl w:ilvl="2" w:tplc="04090005" w:tentative="1">
+    <w:lvl w:ilvl="5" w:tplc="04090005" w:tentative="1">
       <w:start w:val="1"/>
       <w:numFmt w:val="bullet"/>
       <w:lvlText w:val=""/>
       <w:lvlJc w:val="left"/>
       <w:pPr>
-        <w:ind w:left="2880" w:hanging="360"/>
+        <w:ind w:left="5040" w:hanging="360"/>
       </w:pPr>
       <w:rPr>
         <w:rFonts w:ascii="Wingdings" w:hAnsi="Wingdings" w:hint="default"/>
       </w:rPr>
     </w:lvl>
-    <w:lvl w:ilvl="3" w:tplc="04090001" w:tentative="1">
+    <w:lvl w:ilvl="6" w:tplc="04090001" w:tentative="1">
       <w:start w:val="1"/>
       <w:numFmt w:val="bullet"/>
       <w:lvlText w:val=""/>
       <w:lvlJc w:val="left"/>
       <w:pPr>
-        <w:ind w:left="3600" w:hanging="360"/>
+        <w:ind w:left="5760" w:hanging="360"/>
       </w:pPr>
       <w:rPr>
         <w:rFonts w:ascii="Symbol" w:hAnsi="Symbol" w:hint="default"/>
       </w:rPr>
     </w:lvl>
-    <w:lvl w:ilvl="4" w:tplc="04090003" w:tentative="1">
+    <w:lvl w:ilvl="7" w:tplc="04090003" w:tentative="1">
       <w:start w:val="1"/>
       <w:numFmt w:val="bullet"/>
       <w:lvlText w:val="o"/>
       <w:lvlJc w:val="left"/>
       <w:pPr>
-        <w:ind w:left="4320" w:hanging="360"/>
+        <w:ind w:left="6480" w:hanging="360"/>
       </w:pPr>
       <w:rPr>
         <w:rFonts w:ascii="Courier New" w:hAnsi="Courier New" w:cs="Courier New" w:hint="default"/>
       </w:rPr>
     </w:lvl>
-    <w:lvl w:ilvl="5" w:tplc="04090005" w:tentative="1">
+    <w:lvl w:ilvl="8" w:tplc="04090005" w:tentative="1">
       <w:start w:val="1"/>
       <w:numFmt w:val="bullet"/>
       <w:lvlText w:val=""/>
       <w:lvlJc w:val="left"/>
       <w:pPr>
-        <w:ind w:left="5040" w:hanging="360"/>
+        <w:ind w:left="7200" w:hanging="360"/>
       </w:pPr>
       <w:rPr>
         <w:rFonts w:ascii="Wingdings" w:hAnsi="Wingdings" w:hint="default"/>
       </w:rPr>
     </w:lvl>
-    <w:lvl w:ilvl="6" w:tplc="04090001" w:tentative="1">
+  </w:abstractNum>
+  <w:abstractNum w:abstractNumId="5">
+    <w:nsid w:val="14BC1B08"/>
+    <w:multiLevelType w:val="hybridMultilevel"/>
+    <w:tmpl w:val="E20C667C"/>
+    <w:lvl w:ilvl="0" w:tplc="0409000F">
+      <w:start w:val="1"/>
+      <w:numFmt w:val="decimal"/>
+      <w:lvlText w:val="%1."/>
+      <w:lvlJc w:val="left"/>
+      <w:pPr>
+        <w:ind w:left="720" w:hanging="360"/>
+      </w:pPr>
+      <w:rPr>
+        <w:rFonts w:hint="default"/>
+      </w:rPr>
+    </w:lvl>
+    <w:lvl w:ilvl="1" w:tplc="04090003" w:tentative="1">
+      <w:start w:val="1"/>
+      <w:numFmt w:val="bullet"/>
+      <w:lvlText w:val="o"/>
+      <w:lvlJc w:val="left"/>
+      <w:pPr>
+        <w:ind w:left="1440" w:hanging="360"/>
+      </w:pPr>
+      <w:rPr>
+        <w:rFonts w:ascii="Courier New" w:hAnsi="Courier New" w:cs="Courier New" w:hint="default"/>
+      </w:rPr>
+    </w:lvl>
+    <w:lvl w:ilvl="2" w:tplc="04090005" w:tentative="1">
+      <w:start w:val="1"/>
+      <w:numFmt w:val="bullet"/>
+      <w:lvlText w:val=""/>
+      <w:lvlJc w:val="left"/>
+      <w:pPr>
+        <w:ind w:left="2160" w:hanging="360"/>
+      </w:pPr>
+      <w:rPr>
+        <w:rFonts w:ascii="Wingdings" w:hAnsi="Wingdings" w:hint="default"/>
+      </w:rPr>
+    </w:lvl>
+    <w:lvl w:ilvl="3" w:tplc="04090001" w:tentative="1">
       <w:start w:val="1"/>
       <w:numFmt w:val="bullet"/>
       <w:lvlText w:val=""/>
       <w:lvlJc w:val="left"/>
       <w:pPr>
-        <w:ind w:left="5760" w:hanging="360"/>
+        <w:ind w:left="2880" w:hanging="360"/>
       </w:pPr>
       <w:rPr>
         <w:rFonts w:ascii="Symbol" w:hAnsi="Symbol" w:hint="default"/>
       </w:rPr>
     </w:lvl>
-    <w:lvl w:ilvl="7" w:tplc="04090003" w:tentative="1">
+    <w:lvl w:ilvl="4" w:tplc="04090003" w:tentative="1">
       <w:start w:val="1"/>
       <w:numFmt w:val="bullet"/>
       <w:lvlText w:val="o"/>
       <w:lvlJc w:val="left"/>
       <w:pPr>
-        <w:ind w:left="6480" w:hanging="360"/>
+        <w:ind w:left="3600" w:hanging="360"/>
       </w:pPr>
       <w:rPr>
         <w:rFonts w:ascii="Courier New" w:hAnsi="Courier New" w:cs="Courier New" w:hint="default"/>
       </w:rPr>
     </w:lvl>
-    <w:lvl w:ilvl="8" w:tplc="04090005" w:tentative="1">
+    <w:lvl w:ilvl="5" w:tplc="04090005" w:tentative="1">
       <w:start w:val="1"/>
       <w:numFmt w:val="bullet"/>
       <w:lvlText w:val=""/>
       <w:lvlJc w:val="left"/>
       <w:pPr>
-        <w:ind w:left="7200" w:hanging="360"/>
+        <w:ind w:left="4320" w:hanging="360"/>
       </w:pPr>
       <w:rPr>
         <w:rFonts w:ascii="Wingdings" w:hAnsi="Wingdings" w:hint="default"/>
       </w:rPr>
     </w:lvl>
+    <w:lvl w:ilvl="6" w:tplc="04090001" w:tentative="1">
+      <w:start w:val="1"/>
+      <w:numFmt w:val="bullet"/>
+      <w:lvlText w:val=""/>
+      <w:lvlJc w:val="left"/>
+      <w:pPr>
+        <w:ind w:left="5040" w:hanging="360"/>
+      </w:pPr>
+      <w:rPr>
+        <w:rFonts w:ascii="Symbol" w:hAnsi="Symbol" w:hint="default"/>
+      </w:rPr>
+    </w:lvl>
+    <w:lvl w:ilvl="7" w:tplc="04090003" w:tentative="1">
+      <w:start w:val="1"/>
+      <w:numFmt w:val="bullet"/>
+      <w:lvlText w:val="o"/>
+      <w:lvlJc w:val="left"/>
+      <w:pPr>
+        <w:ind w:left="5760" w:hanging="360"/>
+      </w:pPr>
+      <w:rPr>
+        <w:rFonts w:ascii="Courier New" w:hAnsi="Courier New" w:cs="Courier New" w:hint="default"/>
+      </w:rPr>
+    </w:lvl>
+    <w:lvl w:ilvl="8" w:tplc="04090005" w:tentative="1">
+      <w:start w:val="1"/>
+      <w:numFmt w:val="bullet"/>
+      <w:lvlText w:val=""/>
+      <w:lvlJc w:val="left"/>
+      <w:pPr>
+        <w:ind w:left="6480" w:hanging="360"/>
+      </w:pPr>
+      <w:rPr>
+        <w:rFonts w:ascii="Wingdings" w:hAnsi="Wingdings" w:hint="default"/>
+      </w:rPr>
+    </w:lvl>
   </w:abstractNum>
-  <w:abstractNum w:abstractNumId="5">
+  <w:abstractNum w:abstractNumId="6">
     <w:nsid w:val="1D835ACF"/>
     <w:multiLevelType w:val="hybridMultilevel"/>
     <w:tmpl w:val="917EF55E"/>
@@ -4235,7 +4097,7 @@
       </w:pPr>
     </w:lvl>
   </w:abstractNum>
-  <w:abstractNum w:abstractNumId="6">
+  <w:abstractNum w:abstractNumId="7">
     <w:nsid w:val="225716D2"/>
     <w:multiLevelType w:val="hybridMultilevel"/>
     <w:tmpl w:val="381296E8"/>
@@ -4321,7 +4183,7 @@
       </w:pPr>
     </w:lvl>
   </w:abstractNum>
-  <w:abstractNum w:abstractNumId="7">
+  <w:abstractNum w:abstractNumId="8">
     <w:nsid w:val="351702B6"/>
     <w:multiLevelType w:val="hybridMultilevel"/>
     <w:tmpl w:val="1D16220A"/>
@@ -4410,7 +4272,7 @@
       </w:pPr>
     </w:lvl>
   </w:abstractNum>
-  <w:abstractNum w:abstractNumId="8">
+  <w:abstractNum w:abstractNumId="9">
     <w:nsid w:val="3BA30E7B"/>
     <w:multiLevelType w:val="hybridMultilevel"/>
     <w:tmpl w:val="922AE486"/>
@@ -4496,7 +4358,7 @@
       </w:pPr>
     </w:lvl>
   </w:abstractNum>
-  <w:abstractNum w:abstractNumId="9">
+  <w:abstractNum w:abstractNumId="10">
     <w:nsid w:val="3F0E3918"/>
     <w:multiLevelType w:val="hybridMultilevel"/>
     <w:tmpl w:val="1080641A"/>
@@ -4582,7 +4444,7 @@
       </w:pPr>
     </w:lvl>
   </w:abstractNum>
-  <w:abstractNum w:abstractNumId="10">
+  <w:abstractNum w:abstractNumId="11">
     <w:nsid w:val="3F9879FB"/>
     <w:multiLevelType w:val="hybridMultilevel"/>
     <w:tmpl w:val="CE4E2042"/>
@@ -4695,7 +4557,7 @@
       </w:rPr>
     </w:lvl>
   </w:abstractNum>
-  <w:abstractNum w:abstractNumId="11">
+  <w:abstractNum w:abstractNumId="12">
     <w:nsid w:val="4EAD19A5"/>
     <w:multiLevelType w:val="hybridMultilevel"/>
     <w:tmpl w:val="904E7956"/>
@@ -4781,7 +4643,7 @@
       </w:pPr>
     </w:lvl>
   </w:abstractNum>
-  <w:abstractNum w:abstractNumId="12">
+  <w:abstractNum w:abstractNumId="13">
     <w:nsid w:val="536A54FB"/>
     <w:multiLevelType w:val="hybridMultilevel"/>
     <w:tmpl w:val="381296E8"/>
@@ -4867,7 +4729,7 @@
       </w:pPr>
     </w:lvl>
   </w:abstractNum>
-  <w:abstractNum w:abstractNumId="13">
+  <w:abstractNum w:abstractNumId="14">
     <w:nsid w:val="57A938C7"/>
     <w:multiLevelType w:val="hybridMultilevel"/>
     <w:tmpl w:val="B92C4A92"/>
@@ -4953,7 +4815,7 @@
       </w:pPr>
     </w:lvl>
   </w:abstractNum>
-  <w:abstractNum w:abstractNumId="14">
+  <w:abstractNum w:abstractNumId="15">
     <w:nsid w:val="5E3447F4"/>
     <w:multiLevelType w:val="hybridMultilevel"/>
     <w:tmpl w:val="7FA07BF4"/>
@@ -5042,7 +4904,7 @@
       </w:pPr>
     </w:lvl>
   </w:abstractNum>
-  <w:abstractNum w:abstractNumId="15">
+  <w:abstractNum w:abstractNumId="16">
     <w:nsid w:val="5F8C57E1"/>
     <w:multiLevelType w:val="hybridMultilevel"/>
     <w:tmpl w:val="381296E8"/>
@@ -5128,7 +4990,7 @@
       </w:pPr>
     </w:lvl>
   </w:abstractNum>
-  <w:abstractNum w:abstractNumId="16">
+  <w:abstractNum w:abstractNumId="17">
     <w:nsid w:val="6BF5519C"/>
     <w:multiLevelType w:val="multilevel"/>
     <w:tmpl w:val="3D787692"/>
@@ -5277,7 +5139,7 @@
       </w:rPr>
     </w:lvl>
   </w:abstractNum>
-  <w:abstractNum w:abstractNumId="17">
+  <w:abstractNum w:abstractNumId="18">
     <w:nsid w:val="6F670CDE"/>
     <w:multiLevelType w:val="hybridMultilevel"/>
     <w:tmpl w:val="FA32FA38"/>
@@ -5366,7 +5228,7 @@
       </w:pPr>
     </w:lvl>
   </w:abstractNum>
-  <w:abstractNum w:abstractNumId="18">
+  <w:abstractNum w:abstractNumId="19">
     <w:nsid w:val="704840C1"/>
     <w:multiLevelType w:val="hybridMultilevel"/>
     <w:tmpl w:val="7B62C14C"/>
@@ -5382,7 +5244,7 @@
         <w:rFonts w:hint="default"/>
       </w:rPr>
     </w:lvl>
-    <w:lvl w:ilvl="1" w:tplc="04090019" w:tentative="1">
+    <w:lvl w:ilvl="1" w:tplc="04090019">
       <w:start w:val="1"/>
       <w:numFmt w:val="lowerLetter"/>
       <w:lvlText w:val="%2."/>
@@ -5456,25 +5318,25 @@
     </w:lvl>
   </w:abstractNum>
   <w:num w:numId="1">
-    <w:abstractNumId w:val="11"/>
+    <w:abstractNumId w:val="12"/>
   </w:num>
   <w:num w:numId="2">
-    <w:abstractNumId w:val="9"/>
+    <w:abstractNumId w:val="10"/>
   </w:num>
   <w:num w:numId="3">
-    <w:abstractNumId w:val="17"/>
+    <w:abstractNumId w:val="18"/>
   </w:num>
   <w:num w:numId="4">
-    <w:abstractNumId w:val="6"/>
+    <w:abstractNumId w:val="7"/>
   </w:num>
   <w:num w:numId="5">
-    <w:abstractNumId w:val="12"/>
+    <w:abstractNumId w:val="13"/>
   </w:num>
   <w:num w:numId="6">
-    <w:abstractNumId w:val="7"/>
+    <w:abstractNumId w:val="8"/>
   </w:num>
   <w:num w:numId="7">
-    <w:abstractNumId w:val="8"/>
+    <w:abstractNumId w:val="9"/>
   </w:num>
   <w:num w:numId="8">
     <w:abstractNumId w:val="1"/>
@@ -5489,28 +5351,31 @@
     <w:abstractNumId w:val="4"/>
   </w:num>
   <w:num w:numId="12">
-    <w:abstractNumId w:val="14"/>
+    <w:abstractNumId w:val="15"/>
   </w:num>
   <w:num w:numId="13">
-    <w:abstractNumId w:val="18"/>
+    <w:abstractNumId w:val="19"/>
   </w:num>
   <w:num w:numId="14">
-    <w:abstractNumId w:val="5"/>
+    <w:abstractNumId w:val="6"/>
   </w:num>
   <w:num w:numId="15">
-    <w:abstractNumId w:val="13"/>
+    <w:abstractNumId w:val="14"/>
   </w:num>
   <w:num w:numId="16">
     <w:abstractNumId w:val="3"/>
   </w:num>
   <w:num w:numId="17">
-    <w:abstractNumId w:val="10"/>
+    <w:abstractNumId w:val="11"/>
   </w:num>
   <w:num w:numId="18">
+    <w:abstractNumId w:val="17"/>
+  </w:num>
+  <w:num w:numId="19">
     <w:abstractNumId w:val="16"/>
   </w:num>
-  <w:num w:numId="19">
-    <w:abstractNumId w:val="15"/>
+  <w:num w:numId="20">
+    <w:abstractNumId w:val="5"/>
   </w:num>
 </w:numbering>
 </file>
@@ -5674,6 +5539,29 @@
   <w:style w:type="paragraph" w:default="1" w:styleId="Normal">
     <w:name w:val="Normal"/>
     <w:qFormat/>
+  </w:style>
+  <w:style w:type="paragraph" w:styleId="Heading1">
+    <w:name w:val="heading 1"/>
+    <w:basedOn w:val="Normal"/>
+    <w:next w:val="Normal"/>
+    <w:link w:val="Heading1Char"/>
+    <w:uiPriority w:val="9"/>
+    <w:qFormat/>
+    <w:rsid w:val="00197B35"/>
+    <w:pPr>
+      <w:keepNext/>
+      <w:keepLines/>
+      <w:spacing w:before="480" w:after="0"/>
+      <w:outlineLvl w:val="0"/>
+    </w:pPr>
+    <w:rPr>
+      <w:rFonts w:asciiTheme="majorHAnsi" w:eastAsiaTheme="majorEastAsia" w:hAnsiTheme="majorHAnsi" w:cstheme="majorBidi"/>
+      <w:b/>
+      <w:bCs/>
+      <w:color w:val="365F91" w:themeColor="accent1" w:themeShade="BF"/>
+      <w:sz w:val="28"/>
+      <w:szCs w:val="28"/>
+    </w:rPr>
   </w:style>
   <w:style w:type="paragraph" w:styleId="Heading2">
     <w:name w:val="heading 2"/>
@@ -5864,6 +5752,30 @@
     <w:basedOn w:val="DefaultParagraphFont"/>
     <w:rsid w:val="00DE7B18"/>
   </w:style>
+  <w:style w:type="paragraph" w:styleId="NoSpacing">
+    <w:name w:val="No Spacing"/>
+    <w:uiPriority w:val="1"/>
+    <w:qFormat/>
+    <w:rsid w:val="00E62108"/>
+    <w:pPr>
+      <w:spacing w:after="0" w:line="240" w:lineRule="auto"/>
+    </w:pPr>
+  </w:style>
+  <w:style w:type="character" w:customStyle="1" w:styleId="Heading1Char">
+    <w:name w:val="Heading 1 Char"/>
+    <w:basedOn w:val="DefaultParagraphFont"/>
+    <w:link w:val="Heading1"/>
+    <w:uiPriority w:val="9"/>
+    <w:rsid w:val="00197B35"/>
+    <w:rPr>
+      <w:rFonts w:asciiTheme="majorHAnsi" w:eastAsiaTheme="majorEastAsia" w:hAnsiTheme="majorHAnsi" w:cstheme="majorBidi"/>
+      <w:b/>
+      <w:bCs/>
+      <w:color w:val="365F91" w:themeColor="accent1" w:themeShade="BF"/>
+      <w:sz w:val="28"/>
+      <w:szCs w:val="28"/>
+    </w:rPr>
+  </w:style>
 </w:styles>
 </file>
 
@@ -6026,6 +5938,29 @@
   <w:style w:type="paragraph" w:default="1" w:styleId="Normal">
     <w:name w:val="Normal"/>
     <w:qFormat/>
+  </w:style>
+  <w:style w:type="paragraph" w:styleId="Heading1">
+    <w:name w:val="heading 1"/>
+    <w:basedOn w:val="Normal"/>
+    <w:next w:val="Normal"/>
+    <w:link w:val="Heading1Char"/>
+    <w:uiPriority w:val="9"/>
+    <w:qFormat/>
+    <w:rsid w:val="00197B35"/>
+    <w:pPr>
+      <w:keepNext/>
+      <w:keepLines/>
+      <w:spacing w:before="480" w:after="0"/>
+      <w:outlineLvl w:val="0"/>
+    </w:pPr>
+    <w:rPr>
+      <w:rFonts w:asciiTheme="majorHAnsi" w:eastAsiaTheme="majorEastAsia" w:hAnsiTheme="majorHAnsi" w:cstheme="majorBidi"/>
+      <w:b/>
+      <w:bCs/>
+      <w:color w:val="365F91" w:themeColor="accent1" w:themeShade="BF"/>
+      <w:sz w:val="28"/>
+      <w:szCs w:val="28"/>
+    </w:rPr>
   </w:style>
   <w:style w:type="paragraph" w:styleId="Heading2">
     <w:name w:val="heading 2"/>
@@ -6215,6 +6150,30 @@
     <w:name w:val="apple-converted-space"/>
     <w:basedOn w:val="DefaultParagraphFont"/>
     <w:rsid w:val="00DE7B18"/>
+  </w:style>
+  <w:style w:type="paragraph" w:styleId="NoSpacing">
+    <w:name w:val="No Spacing"/>
+    <w:uiPriority w:val="1"/>
+    <w:qFormat/>
+    <w:rsid w:val="00E62108"/>
+    <w:pPr>
+      <w:spacing w:after="0" w:line="240" w:lineRule="auto"/>
+    </w:pPr>
+  </w:style>
+  <w:style w:type="character" w:customStyle="1" w:styleId="Heading1Char">
+    <w:name w:val="Heading 1 Char"/>
+    <w:basedOn w:val="DefaultParagraphFont"/>
+    <w:link w:val="Heading1"/>
+    <w:uiPriority w:val="9"/>
+    <w:rsid w:val="00197B35"/>
+    <w:rPr>
+      <w:rFonts w:asciiTheme="majorHAnsi" w:eastAsiaTheme="majorEastAsia" w:hAnsiTheme="majorHAnsi" w:cstheme="majorBidi"/>
+      <w:b/>
+      <w:bCs/>
+      <w:color w:val="365F91" w:themeColor="accent1" w:themeShade="BF"/>
+      <w:sz w:val="28"/>
+      <w:szCs w:val="28"/>
+    </w:rPr>
   </w:style>
 </w:styles>
 </file>

</xml_diff>

<commit_message>
updated with troubleshoot fix for metrics.exe for indirect references
</commit_message>
<xml_diff>
--- a/Setting up Jenkins CI-advanced.docx
+++ b/Setting up Jenkins CI-advanced.docx
@@ -40,47 +40,81 @@
         <w:t>G</w:t>
       </w:r>
       <w:r>
-        <w:t>o to following URL:</w:t>
+        <w:t>o to following URL</w:t>
+      </w:r>
+      <w:proofErr w:type="gramStart"/>
+      <w:r>
+        <w:t>:</w:t>
+      </w:r>
+      <w:proofErr w:type="gramEnd"/>
+      <w:r>
+        <w:fldChar w:fldCharType="begin"/>
+      </w:r>
+      <w:r>
+        <w:instrText xml:space="preserve"> HYPERLINK "https://jenkins.io/index.html" </w:instrText>
+      </w:r>
+      <w:r>
+        <w:fldChar w:fldCharType="separate"/>
+      </w:r>
+      <w:r>
+        <w:rPr>
+          <w:rStyle w:val="Hyperlink"/>
+        </w:rPr>
+        <w:t>https://jenkins.io/index.html</w:t>
+      </w:r>
+      <w:r>
+        <w:rPr>
+          <w:rStyle w:val="Hyperlink"/>
+        </w:rPr>
+        <w:fldChar w:fldCharType="end"/>
+      </w:r>
+      <w:r>
+        <w:t xml:space="preserve"> , do</w:t>
+      </w:r>
+      <w:r>
+        <w:t>wnload the TLS version of download available for windows.</w:t>
+      </w:r>
+    </w:p>
+    <w:p>
+      <w:pPr>
+        <w:pStyle w:val="ListParagraph"/>
+        <w:numPr>
+          <w:ilvl w:val="0"/>
+          <w:numId w:val="1"/>
+        </w:numPr>
+      </w:pPr>
+      <w:r>
+        <w:t>Run the downloaded .</w:t>
+      </w:r>
+      <w:proofErr w:type="spellStart"/>
+      <w:r>
+        <w:t>msi</w:t>
+      </w:r>
+      <w:proofErr w:type="spellEnd"/>
+      <w:r>
+        <w:t xml:space="preserve"> installer and follow the default instructions</w:t>
+      </w:r>
+    </w:p>
+    <w:p>
+      <w:pPr>
+        <w:pStyle w:val="ListParagraph"/>
+        <w:numPr>
+          <w:ilvl w:val="0"/>
+          <w:numId w:val="1"/>
+        </w:numPr>
+      </w:pPr>
+      <w:r>
+        <w:t xml:space="preserve">Once the installation is ‘finished’, it automatically tries to open the browser at following </w:t>
+      </w:r>
+      <w:proofErr w:type="spellStart"/>
+      <w:r>
+        <w:t>url</w:t>
+      </w:r>
+      <w:proofErr w:type="spellEnd"/>
+      <w:r>
+        <w:t xml:space="preserve"> (unless you change the port in Jenkins.xml): </w:t>
       </w:r>
       <w:hyperlink r:id="rId6" w:history="1">
-        <w:r>
-          <w:rPr>
-            <w:rStyle w:val="Hyperlink"/>
-          </w:rPr>
-          <w:t>https://jenkins.io/index.html</w:t>
-        </w:r>
-      </w:hyperlink>
-      <w:r>
-        <w:t xml:space="preserve"> , do</w:t>
-      </w:r>
-      <w:r>
-        <w:t>wnload the TLS version of download available for windows.</w:t>
-      </w:r>
-    </w:p>
-    <w:p>
-      <w:pPr>
-        <w:pStyle w:val="ListParagraph"/>
-        <w:numPr>
-          <w:ilvl w:val="0"/>
-          <w:numId w:val="1"/>
-        </w:numPr>
-      </w:pPr>
-      <w:r>
-        <w:t>Run the downloaded .msi installer and follow the default instructions</w:t>
-      </w:r>
-    </w:p>
-    <w:p>
-      <w:pPr>
-        <w:pStyle w:val="ListParagraph"/>
-        <w:numPr>
-          <w:ilvl w:val="0"/>
-          <w:numId w:val="1"/>
-        </w:numPr>
-      </w:pPr>
-      <w:r>
-        <w:t xml:space="preserve">Once the installation is ‘finished’, it automatically tries to open the browser at following url (unless you change the port in Jenkins.xml): </w:t>
-      </w:r>
-      <w:hyperlink r:id="rId7" w:history="1">
         <w:r>
           <w:rPr>
             <w:rStyle w:val="Hyperlink"/>
@@ -113,7 +147,23 @@
         <w:t>Install the standard plug-ins</w:t>
       </w:r>
       <w:r>
-        <w:t>(that should include Github integration, github API plugin)</w:t>
+        <w:t xml:space="preserve">(that should include </w:t>
+      </w:r>
+      <w:proofErr w:type="spellStart"/>
+      <w:r>
+        <w:t>Github</w:t>
+      </w:r>
+      <w:proofErr w:type="spellEnd"/>
+      <w:r>
+        <w:t xml:space="preserve"> integration, </w:t>
+      </w:r>
+      <w:proofErr w:type="spellStart"/>
+      <w:r>
+        <w:t>github</w:t>
+      </w:r>
+      <w:proofErr w:type="spellEnd"/>
+      <w:r>
+        <w:t xml:space="preserve"> API plugin)</w:t>
       </w:r>
       <w:r>
         <w:t xml:space="preserve"> </w:t>
@@ -176,7 +226,15 @@
         </w:numPr>
       </w:pPr>
       <w:r>
-        <w:t xml:space="preserve">Login to your Github account </w:t>
+        <w:t xml:space="preserve">Login to your </w:t>
+      </w:r>
+      <w:proofErr w:type="spellStart"/>
+      <w:r>
+        <w:t>Github</w:t>
+      </w:r>
+      <w:proofErr w:type="spellEnd"/>
+      <w:r>
+        <w:t xml:space="preserve"> account </w:t>
       </w:r>
     </w:p>
     <w:p>
@@ -190,12 +248,14 @@
       <w:r>
         <w:t xml:space="preserve">Create a new repository, for example, </w:t>
       </w:r>
+      <w:proofErr w:type="spellStart"/>
       <w:r>
         <w:rPr>
           <w:i/>
         </w:rPr>
         <w:t>CIAutomation</w:t>
       </w:r>
+      <w:proofErr w:type="spellEnd"/>
     </w:p>
     <w:p>
       <w:pPr>
@@ -233,7 +293,7 @@
                     <pic:cNvPicPr/>
                   </pic:nvPicPr>
                   <pic:blipFill>
-                    <a:blip r:embed="rId8">
+                    <a:blip r:embed="rId7">
                       <a:extLst>
                         <a:ext uri="{28A0092B-C50C-407E-A947-70E740481C1C}">
                           <a14:useLocalDpi xmlns:a14="http://schemas.microsoft.com/office/drawing/2010/main" val="0"/>
@@ -414,7 +474,7 @@
       <w:r>
         <w:t xml:space="preserve">Enter the Jenkins URL(it should be </w:t>
       </w:r>
-      <w:hyperlink r:id="rId9" w:history="1">
+      <w:hyperlink r:id="rId8" w:history="1">
         <w:r>
           <w:rPr>
             <w:rStyle w:val="Hyperlink"/>
@@ -468,7 +528,7 @@
                     <pic:cNvPicPr/>
                   </pic:nvPicPr>
                   <pic:blipFill>
-                    <a:blip r:embed="rId10">
+                    <a:blip r:embed="rId9">
                       <a:extLst>
                         <a:ext uri="{28A0092B-C50C-407E-A947-70E740481C1C}">
                           <a14:useLocalDpi xmlns:a14="http://schemas.microsoft.com/office/drawing/2010/main" val="0"/>
@@ -537,7 +597,7 @@
                     <pic:cNvPicPr/>
                   </pic:nvPicPr>
                   <pic:blipFill>
-                    <a:blip r:embed="rId11">
+                    <a:blip r:embed="rId10">
                       <a:extLst>
                         <a:ext uri="{28A0092B-C50C-407E-A947-70E740481C1C}">
                           <a14:useLocalDpi xmlns:a14="http://schemas.microsoft.com/office/drawing/2010/main" val="0"/>
@@ -600,7 +660,7 @@
                     <pic:cNvPicPr/>
                   </pic:nvPicPr>
                   <pic:blipFill>
-                    <a:blip r:embed="rId12">
+                    <a:blip r:embed="rId11">
                       <a:extLst>
                         <a:ext uri="{28A0092B-C50C-407E-A947-70E740481C1C}">
                           <a14:useLocalDpi xmlns:a14="http://schemas.microsoft.com/office/drawing/2010/main" val="0"/>
@@ -664,7 +724,7 @@
                     <pic:cNvPicPr/>
                   </pic:nvPicPr>
                   <pic:blipFill>
-                    <a:blip r:embed="rId13">
+                    <a:blip r:embed="rId12">
                       <a:extLst>
                         <a:ext uri="{28A0092B-C50C-407E-A947-70E740481C1C}">
                           <a14:useLocalDpi xmlns:a14="http://schemas.microsoft.com/office/drawing/2010/main" val="0"/>
@@ -700,7 +760,15 @@
         </w:numPr>
       </w:pPr>
       <w:r>
-        <w:t>Source Code Management section – configure the git repo(or the repo you already have) as following:</w:t>
+        <w:t xml:space="preserve">Source Code Management section – configure the </w:t>
+      </w:r>
+      <w:proofErr w:type="spellStart"/>
+      <w:r>
+        <w:t>git</w:t>
+      </w:r>
+      <w:proofErr w:type="spellEnd"/>
+      <w:r>
+        <w:t xml:space="preserve"> repo(or the repo you already have) as following:</w:t>
       </w:r>
     </w:p>
     <w:p>
@@ -727,7 +795,7 @@
                     <pic:cNvPicPr/>
                   </pic:nvPicPr>
                   <pic:blipFill>
-                    <a:blip r:embed="rId14">
+                    <a:blip r:embed="rId13">
                       <a:extLst>
                         <a:ext uri="{28A0092B-C50C-407E-A947-70E740481C1C}">
                           <a14:useLocalDpi xmlns:a14="http://schemas.microsoft.com/office/drawing/2010/main" val="0"/>
@@ -790,7 +858,7 @@
                     <pic:cNvPicPr/>
                   </pic:nvPicPr>
                   <pic:blipFill>
-                    <a:blip r:embed="rId15">
+                    <a:blip r:embed="rId14">
                       <a:extLst>
                         <a:ext uri="{28A0092B-C50C-407E-A947-70E740481C1C}">
                           <a14:useLocalDpi xmlns:a14="http://schemas.microsoft.com/office/drawing/2010/main" val="0"/>
@@ -829,7 +897,15 @@
         </w:numPr>
       </w:pPr>
       <w:r>
-        <w:t>Build Section: hit “Add build step” and then select “MSbuild to build ….”</w:t>
+        <w:t>Build Section: hit “Add build step” and then select “</w:t>
+      </w:r>
+      <w:proofErr w:type="spellStart"/>
+      <w:r>
+        <w:t>MSbuild</w:t>
+      </w:r>
+      <w:proofErr w:type="spellEnd"/>
+      <w:r>
+        <w:t xml:space="preserve"> to build ….”</w:t>
       </w:r>
     </w:p>
     <w:p>
@@ -849,7 +925,15 @@
         <w:pStyle w:val="Heading2"/>
       </w:pPr>
       <w:r>
-        <w:t>Verify Git Polling</w:t>
+        <w:t xml:space="preserve">Verify </w:t>
+      </w:r>
+      <w:proofErr w:type="spellStart"/>
+      <w:r>
+        <w:t>Git</w:t>
+      </w:r>
+      <w:proofErr w:type="spellEnd"/>
+      <w:r>
+        <w:t xml:space="preserve"> Polling</w:t>
       </w:r>
       <w:r>
         <w:t xml:space="preserve"> in Jenkins</w:t>
@@ -879,7 +963,15 @@
         </w:numPr>
       </w:pPr>
       <w:r>
-        <w:t>In the left hand side menu, hit “Git Polling Log”</w:t>
+        <w:t>In the left hand side menu, hit “</w:t>
+      </w:r>
+      <w:proofErr w:type="spellStart"/>
+      <w:r>
+        <w:t>Git</w:t>
+      </w:r>
+      <w:proofErr w:type="spellEnd"/>
+      <w:r>
+        <w:t xml:space="preserve"> Polling Log”</w:t>
       </w:r>
     </w:p>
     <w:p>
@@ -915,7 +1007,7 @@
                     <pic:cNvPicPr/>
                   </pic:nvPicPr>
                   <pic:blipFill>
-                    <a:blip r:embed="rId16">
+                    <a:blip r:embed="rId15">
                       <a:extLst>
                         <a:ext uri="{28A0092B-C50C-407E-A947-70E740481C1C}">
                           <a14:useLocalDpi xmlns:a14="http://schemas.microsoft.com/office/drawing/2010/main" val="0"/>
@@ -946,8 +1038,13 @@
       <w:pPr>
         <w:pStyle w:val="Heading2"/>
       </w:pPr>
-      <w:r>
-        <w:t>MSBuild Configuration:</w:t>
+      <w:proofErr w:type="spellStart"/>
+      <w:r>
+        <w:t>MSBuild</w:t>
+      </w:r>
+      <w:proofErr w:type="spellEnd"/>
+      <w:r>
+        <w:t xml:space="preserve"> Configuration:</w:t>
       </w:r>
     </w:p>
     <w:p>
@@ -983,7 +1080,15 @@
         </w:numPr>
       </w:pPr>
       <w:r>
-        <w:t>In the command area provided, please make following entry(replace the sln name with appropriate solution filename:</w:t>
+        <w:t xml:space="preserve">In the command area provided, please make following entry(replace the </w:t>
+      </w:r>
+      <w:proofErr w:type="spellStart"/>
+      <w:r>
+        <w:t>sln</w:t>
+      </w:r>
+      <w:proofErr w:type="spellEnd"/>
+      <w:r>
+        <w:t xml:space="preserve"> name with appropriate solution filename:</w:t>
       </w:r>
     </w:p>
     <w:p>
@@ -1010,7 +1115,7 @@
                     <pic:cNvPicPr/>
                   </pic:nvPicPr>
                   <pic:blipFill>
-                    <a:blip r:embed="rId17">
+                    <a:blip r:embed="rId16">
                       <a:extLst>
                         <a:ext uri="{28A0092B-C50C-407E-A947-70E740481C1C}">
                           <a14:useLocalDpi xmlns:a14="http://schemas.microsoft.com/office/drawing/2010/main" val="0"/>
@@ -1093,14 +1198,46 @@
           <w:b/>
           <w:i/>
         </w:rPr>
-        <w:t xml:space="preserve"> (/p:)</w:t>
-      </w:r>
+        <w:t xml:space="preserve"> (/</w:t>
+      </w:r>
+      <w:proofErr w:type="gramStart"/>
       <w:r>
         <w:rPr>
           <w:b/>
           <w:i/>
         </w:rPr>
-        <w:t xml:space="preserve"> to msbuild as following:</w:t>
+        <w:t>p:</w:t>
+      </w:r>
+      <w:proofErr w:type="gramEnd"/>
+      <w:r>
+        <w:rPr>
+          <w:b/>
+          <w:i/>
+        </w:rPr>
+        <w:t>)</w:t>
+      </w:r>
+      <w:r>
+        <w:rPr>
+          <w:b/>
+          <w:i/>
+        </w:rPr>
+        <w:t xml:space="preserve"> to </w:t>
+      </w:r>
+      <w:proofErr w:type="spellStart"/>
+      <w:r>
+        <w:rPr>
+          <w:b/>
+          <w:i/>
+        </w:rPr>
+        <w:t>msbuild</w:t>
+      </w:r>
+      <w:proofErr w:type="spellEnd"/>
+      <w:r>
+        <w:rPr>
+          <w:b/>
+          <w:i/>
+        </w:rPr>
+        <w:t xml:space="preserve"> as following:</w:t>
       </w:r>
     </w:p>
     <w:p>
@@ -1112,6 +1249,7 @@
           <w:szCs w:val="20"/>
         </w:rPr>
       </w:pPr>
+      <w:proofErr w:type="spellStart"/>
       <w:r>
         <w:rPr>
           <w:i/>
@@ -1119,13 +1257,54 @@
           <w:szCs w:val="20"/>
           <w:highlight w:val="lightGray"/>
         </w:rPr>
-        <w:t>Msbuild /p:VisualStudioVersion=12.0 D:\VS2015Projects\MVCProj09292016\MVCProj09292016.sln</w:t>
-      </w:r>
+        <w:t>Msbuild</w:t>
+      </w:r>
+      <w:proofErr w:type="spellEnd"/>
       <w:r>
         <w:rPr>
           <w:i/>
           <w:sz w:val="20"/>
           <w:szCs w:val="20"/>
+          <w:highlight w:val="lightGray"/>
+        </w:rPr>
+        <w:t xml:space="preserve"> /</w:t>
+      </w:r>
+      <w:proofErr w:type="spellStart"/>
+      <w:r>
+        <w:rPr>
+          <w:i/>
+          <w:sz w:val="20"/>
+          <w:szCs w:val="20"/>
+          <w:highlight w:val="lightGray"/>
+        </w:rPr>
+        <w:t>p</w:t>
+      </w:r>
+      <w:proofErr w:type="gramStart"/>
+      <w:r>
+        <w:rPr>
+          <w:i/>
+          <w:sz w:val="20"/>
+          <w:szCs w:val="20"/>
+          <w:highlight w:val="lightGray"/>
+        </w:rPr>
+        <w:t>:VisualStudioVersion</w:t>
+      </w:r>
+      <w:proofErr w:type="spellEnd"/>
+      <w:proofErr w:type="gramEnd"/>
+      <w:r>
+        <w:rPr>
+          <w:i/>
+          <w:sz w:val="20"/>
+          <w:szCs w:val="20"/>
+          <w:highlight w:val="lightGray"/>
+        </w:rPr>
+        <w:t>=12.0 D:\VS2015Projects\MVCProj09292016\MVCProj09292016.sln</w:t>
+      </w:r>
+      <w:r>
+        <w:rPr>
+          <w:i/>
+          <w:sz w:val="20"/>
+          <w:szCs w:val="20"/>
         </w:rPr>
         <w:t xml:space="preserve"> </w:t>
       </w:r>
@@ -1150,7 +1329,15 @@
         <w:t xml:space="preserve">Make sure you have located metrics.exe on your computer, </w:t>
       </w:r>
       <w:r>
-        <w:t xml:space="preserve">If metrics.exe is NOT found on the Jenkins server, download the metrics powertool from following location: </w:t>
+        <w:t xml:space="preserve">If metrics.exe is NOT found on the Jenkins server, download the metrics </w:t>
+      </w:r>
+      <w:proofErr w:type="spellStart"/>
+      <w:r>
+        <w:t>powertool</w:t>
+      </w:r>
+      <w:proofErr w:type="spellEnd"/>
+      <w:r>
+        <w:t xml:space="preserve"> from following location: </w:t>
       </w:r>
     </w:p>
     <w:p>
@@ -1168,7 +1355,7 @@
           <w:rStyle w:val="Hyperlink"/>
         </w:rPr>
       </w:pPr>
-      <w:hyperlink r:id="rId18" w:history="1">
+      <w:hyperlink r:id="rId17" w:history="1">
         <w:r>
           <w:rPr>
             <w:rStyle w:val="Hyperlink"/>
@@ -1198,7 +1385,7 @@
       <w:pPr>
         <w:pStyle w:val="ListParagraph"/>
       </w:pPr>
-      <w:hyperlink r:id="rId19" w:history="1">
+      <w:hyperlink r:id="rId18" w:history="1">
         <w:r>
           <w:rPr>
             <w:rStyle w:val="Hyperlink"/>
@@ -1216,7 +1403,15 @@
         </w:numPr>
       </w:pPr>
       <w:r>
-        <w:t>Install the powertool and a</w:t>
+        <w:t xml:space="preserve">Install the </w:t>
+      </w:r>
+      <w:proofErr w:type="spellStart"/>
+      <w:r>
+        <w:t>powertool</w:t>
+      </w:r>
+      <w:proofErr w:type="spellEnd"/>
+      <w:r>
+        <w:t xml:space="preserve"> and a</w:t>
       </w:r>
       <w:r>
         <w:t>dd the metrics</w:t>
@@ -1267,8 +1462,13 @@
         <w:t>‘</w:t>
       </w:r>
       <w:r>
-        <w:t>VS Code Metrics PowerTool</w:t>
-      </w:r>
+        <w:t xml:space="preserve">VS Code Metrics </w:t>
+      </w:r>
+      <w:proofErr w:type="spellStart"/>
+      <w:r>
+        <w:t>PowerTool</w:t>
+      </w:r>
+      <w:proofErr w:type="spellEnd"/>
       <w:r>
         <w:t xml:space="preserve"> exec.</w:t>
       </w:r>
@@ -1312,7 +1512,7 @@
                     <pic:cNvPicPr/>
                   </pic:nvPicPr>
                   <pic:blipFill>
-                    <a:blip r:embed="rId20">
+                    <a:blip r:embed="rId19">
                       <a:extLst>
                         <a:ext uri="{28A0092B-C50C-407E-A947-70E740481C1C}">
                           <a14:useLocalDpi xmlns:a14="http://schemas.microsoft.com/office/drawing/2010/main" val="0"/>
@@ -1377,10 +1577,356 @@
     </w:p>
     <w:p>
       <w:pPr>
+        <w:pStyle w:val="ListParagraph"/>
+        <w:ind w:left="1440"/>
+      </w:pPr>
+    </w:p>
+    <w:p>
+      <w:pPr>
+        <w:pStyle w:val="ListParagraph"/>
+        <w:ind w:left="1440"/>
+        <w:rPr>
+          <w:b/>
+        </w:rPr>
+      </w:pPr>
+      <w:r>
+        <w:rPr>
+          <w:b/>
+          <w:highlight w:val="lightGray"/>
+        </w:rPr>
+        <w:t>Troubleshoot:</w:t>
+      </w:r>
+    </w:p>
+    <w:p>
+      <w:pPr>
+        <w:pStyle w:val="ListParagraph"/>
+        <w:ind w:left="1440"/>
+        <w:rPr>
+          <w:highlight w:val="yellow"/>
+        </w:rPr>
+      </w:pPr>
+      <w:r>
+        <w:rPr>
+          <w:highlight w:val="yellow"/>
+        </w:rPr>
+        <w:t>In cases where the solution does not include indirectly referenced assemblies in solution folder, you might get error somewhat like following:</w:t>
+      </w:r>
+      <w:bookmarkStart w:id="0" w:name="_GoBack"/>
+      <w:bookmarkEnd w:id="0"/>
+    </w:p>
+    <w:p>
+      <w:pPr>
+        <w:pStyle w:val="ListParagraph"/>
+        <w:ind w:left="1440"/>
+        <w:rPr>
+          <w:highlight w:val="yellow"/>
+        </w:rPr>
+      </w:pPr>
+      <w:r>
+        <w:rPr>
+          <w:highlight w:val="yellow"/>
+        </w:rPr>
+        <w:t xml:space="preserve"> </w:t>
+      </w:r>
+      <w:r>
+        <w:rPr>
+          <w:highlight w:val="lightGray"/>
+        </w:rPr>
+        <w:t>“</w:t>
+      </w:r>
+      <w:proofErr w:type="gramStart"/>
+      <w:r>
+        <w:rPr>
+          <w:i/>
+          <w:highlight w:val="lightGray"/>
+        </w:rPr>
+        <w:t>metrics</w:t>
+      </w:r>
+      <w:proofErr w:type="gramEnd"/>
+      <w:r>
+        <w:rPr>
+          <w:i/>
+          <w:highlight w:val="lightGray"/>
+        </w:rPr>
+        <w:t xml:space="preserve"> error : CA0058 : The referenced assembly '</w:t>
+      </w:r>
+      <w:proofErr w:type="spellStart"/>
+      <w:r>
+        <w:rPr>
+          <w:i/>
+          <w:highlight w:val="lightGray"/>
+        </w:rPr>
+        <w:t>Microsoft.Owin</w:t>
+      </w:r>
+      <w:proofErr w:type="spellEnd"/>
+      <w:r>
+        <w:rPr>
+          <w:i/>
+          <w:highlight w:val="lightGray"/>
+        </w:rPr>
+        <w:t xml:space="preserve"> coul</w:t>
+      </w:r>
+      <w:r>
+        <w:rPr>
+          <w:i/>
+          <w:highlight w:val="lightGray"/>
+        </w:rPr>
+        <w:t>d not be found. This assembly i</w:t>
+      </w:r>
+      <w:r>
+        <w:rPr>
+          <w:i/>
+          <w:highlight w:val="lightGray"/>
+        </w:rPr>
+        <w:t>s required for analysis and was referenced b</w:t>
+      </w:r>
+      <w:r>
+        <w:rPr>
+          <w:i/>
+          <w:highlight w:val="lightGray"/>
+        </w:rPr>
+        <w:t>y</w:t>
+      </w:r>
+      <w:r>
+        <w:rPr>
+          <w:i/>
+          <w:highlight w:val="lightGray"/>
+        </w:rPr>
+        <w:t xml:space="preserve"> </w:t>
+      </w:r>
+      <w:r>
+        <w:rPr>
+          <w:i/>
+          <w:highlight w:val="lightGray"/>
+        </w:rPr>
+        <w:t>Microsoft.AspNet.Identity.Owin.</w:t>
+      </w:r>
+      <w:r>
+        <w:rPr>
+          <w:i/>
+          <w:highlight w:val="lightGray"/>
+        </w:rPr>
+        <w:t>dll.</w:t>
+      </w:r>
+      <w:r>
+        <w:rPr>
+          <w:highlight w:val="lightGray"/>
+        </w:rPr>
+        <w:t>”</w:t>
+      </w:r>
+    </w:p>
+    <w:p>
+      <w:pPr>
+        <w:pStyle w:val="ListParagraph"/>
+        <w:ind w:left="1440"/>
+        <w:rPr>
+          <w:highlight w:val="yellow"/>
+        </w:rPr>
+      </w:pPr>
+      <w:r>
+        <w:rPr>
+          <w:highlight w:val="yellow"/>
+        </w:rPr>
+        <w:t>To fix such errors by including these assemblies into solution, use the command-line argument of /</w:t>
+      </w:r>
+      <w:proofErr w:type="spellStart"/>
+      <w:r>
+        <w:rPr>
+          <w:highlight w:val="yellow"/>
+        </w:rPr>
+        <w:t>acm</w:t>
+      </w:r>
+      <w:proofErr w:type="gramStart"/>
+      <w:r>
+        <w:rPr>
+          <w:highlight w:val="yellow"/>
+        </w:rPr>
+        <w:t>:none</w:t>
+      </w:r>
+      <w:proofErr w:type="spellEnd"/>
+      <w:proofErr w:type="gramEnd"/>
+    </w:p>
+    <w:p>
+      <w:pPr>
+        <w:pStyle w:val="ListParagraph"/>
+        <w:ind w:left="1440"/>
+        <w:rPr>
+          <w:highlight w:val="yellow"/>
+        </w:rPr>
+      </w:pPr>
+    </w:p>
+    <w:p>
+      <w:pPr>
+        <w:pStyle w:val="ListParagraph"/>
+        <w:ind w:left="1440"/>
+        <w:rPr>
+          <w:highlight w:val="yellow"/>
+        </w:rPr>
+      </w:pPr>
+      <w:r>
+        <w:rPr>
+          <w:highlight w:val="yellow"/>
+        </w:rPr>
+        <w:t>Metrics command shall look like following:</w:t>
+      </w:r>
+    </w:p>
+    <w:p>
+      <w:pPr>
+        <w:pStyle w:val="ListParagraph"/>
+        <w:ind w:left="1440"/>
+      </w:pPr>
+      <w:r>
+        <w:rPr>
+          <w:b/>
+          <w:highlight w:val="yellow"/>
+        </w:rPr>
+        <w:t>Metrics.exe</w:t>
+      </w:r>
+      <w:r>
+        <w:rPr>
+          <w:highlight w:val="yellow"/>
+        </w:rPr>
+        <w:t xml:space="preserve"> </w:t>
+      </w:r>
+      <w:r>
+        <w:rPr>
+          <w:b/>
+          <w:highlight w:val="yellow"/>
+        </w:rPr>
+        <w:t>/</w:t>
+      </w:r>
+      <w:proofErr w:type="spellStart"/>
+      <w:r>
+        <w:rPr>
+          <w:b/>
+          <w:highlight w:val="yellow"/>
+        </w:rPr>
+        <w:t>file:</w:t>
+      </w:r>
+      <w:r>
+        <w:rPr>
+          <w:i/>
+          <w:highlight w:val="yellow"/>
+        </w:rPr>
+        <w:t>D</w:t>
+      </w:r>
+      <w:proofErr w:type="spellEnd"/>
+      <w:r>
+        <w:rPr>
+          <w:i/>
+          <w:highlight w:val="yellow"/>
+        </w:rPr>
+        <w:t>:\VS2015Projects\MVCProj09292016\bin\MVCProj09292016.dll</w:t>
+      </w:r>
+      <w:r>
+        <w:rPr>
+          <w:highlight w:val="yellow"/>
+        </w:rPr>
+        <w:t xml:space="preserve"> </w:t>
+      </w:r>
+      <w:r>
+        <w:rPr>
+          <w:b/>
+          <w:highlight w:val="yellow"/>
+        </w:rPr>
+        <w:t>/</w:t>
+      </w:r>
+      <w:proofErr w:type="spellStart"/>
+      <w:r>
+        <w:rPr>
+          <w:b/>
+          <w:highlight w:val="yellow"/>
+        </w:rPr>
+        <w:t>output</w:t>
+      </w:r>
+      <w:proofErr w:type="gramStart"/>
+      <w:r>
+        <w:rPr>
+          <w:b/>
+          <w:highlight w:val="yellow"/>
+        </w:rPr>
+        <w:t>:</w:t>
+      </w:r>
+      <w:r>
+        <w:rPr>
+          <w:i/>
+          <w:highlight w:val="yellow"/>
+        </w:rPr>
+        <w:t>metricsoutput.xml</w:t>
+      </w:r>
+      <w:proofErr w:type="spellEnd"/>
+      <w:proofErr w:type="gramEnd"/>
+      <w:r>
+        <w:rPr>
+          <w:highlight w:val="yellow"/>
+        </w:rPr>
+        <w:t xml:space="preserve"> </w:t>
+      </w:r>
+      <w:r>
+        <w:rPr>
+          <w:b/>
+          <w:highlight w:val="yellow"/>
+        </w:rPr>
+        <w:t>/</w:t>
+      </w:r>
+      <w:proofErr w:type="spellStart"/>
+      <w:r>
+        <w:rPr>
+          <w:b/>
+          <w:highlight w:val="yellow"/>
+        </w:rPr>
+        <w:t>ignoregeneratedcode</w:t>
+      </w:r>
+      <w:proofErr w:type="spellEnd"/>
+      <w:r>
+        <w:rPr>
+          <w:highlight w:val="yellow"/>
+        </w:rPr>
+        <w:t xml:space="preserve"> </w:t>
+      </w:r>
+      <w:r>
+        <w:rPr>
+          <w:b/>
+          <w:highlight w:val="yellow"/>
+        </w:rPr>
+        <w:t>/</w:t>
+      </w:r>
+      <w:proofErr w:type="spellStart"/>
+      <w:r>
+        <w:rPr>
+          <w:b/>
+          <w:highlight w:val="yellow"/>
+        </w:rPr>
+        <w:t>searchgac</w:t>
+      </w:r>
+      <w:proofErr w:type="spellEnd"/>
+      <w:r>
+        <w:rPr>
+          <w:highlight w:val="yellow"/>
+        </w:rPr>
+        <w:t xml:space="preserve"> /</w:t>
+      </w:r>
+      <w:proofErr w:type="spellStart"/>
+      <w:r>
+        <w:rPr>
+          <w:b/>
+          <w:highlight w:val="yellow"/>
+        </w:rPr>
+        <w:t>acm:none</w:t>
+      </w:r>
+      <w:proofErr w:type="spellEnd"/>
+    </w:p>
+    <w:p>
+      <w:pPr>
         <w:pStyle w:val="Heading2"/>
       </w:pPr>
-      <w:r>
-        <w:t>MSTest configuration:</w:t>
+      <w:proofErr w:type="spellStart"/>
+      <w:r>
+        <w:t>MSTest</w:t>
+      </w:r>
+      <w:proofErr w:type="spellEnd"/>
+      <w:r>
+        <w:t xml:space="preserve"> configuration:</w:t>
       </w:r>
     </w:p>
     <w:p>
@@ -1403,6 +1949,7 @@
         <w:rPr>
           <w:noProof/>
         </w:rPr>
+        <w:lastRenderedPageBreak/>
         <w:drawing>
           <wp:inline distT="0" distB="0" distL="0" distR="0">
             <wp:extent cx="4263065" cy="2324911"/>
@@ -1419,7 +1966,7 @@
                     <pic:cNvPicPr/>
                   </pic:nvPicPr>
                   <pic:blipFill>
-                    <a:blip r:embed="rId21">
+                    <a:blip r:embed="rId20">
                       <a:extLst>
                         <a:ext uri="{28A0092B-C50C-407E-A947-70E740481C1C}">
                           <a14:useLocalDpi xmlns:a14="http://schemas.microsoft.com/office/drawing/2010/main" val="0"/>
@@ -1470,7 +2017,15 @@
         </w:numPr>
       </w:pPr>
       <w:r>
-        <w:t>In the command area provide the command-line for MSTest execution as following:</w:t>
+        <w:t xml:space="preserve">In the command area provide the command-line for </w:t>
+      </w:r>
+      <w:proofErr w:type="spellStart"/>
+      <w:r>
+        <w:t>MSTest</w:t>
+      </w:r>
+      <w:proofErr w:type="spellEnd"/>
+      <w:r>
+        <w:t xml:space="preserve"> execution as following:</w:t>
       </w:r>
     </w:p>
     <w:p>
@@ -1481,7 +2036,6 @@
         <w:rPr>
           <w:noProof/>
         </w:rPr>
-        <w:lastRenderedPageBreak/>
         <w:drawing>
           <wp:inline distT="0" distB="0" distL="0" distR="0">
             <wp:extent cx="4387174" cy="1577340"/>
@@ -1498,7 +2052,7 @@
                     <pic:cNvPicPr/>
                   </pic:nvPicPr>
                   <pic:blipFill>
-                    <a:blip r:embed="rId22">
+                    <a:blip r:embed="rId21">
                       <a:extLst>
                         <a:ext uri="{28A0092B-C50C-407E-A947-70E740481C1C}">
                           <a14:useLocalDpi xmlns:a14="http://schemas.microsoft.com/office/drawing/2010/main" val="0"/>
@@ -1533,14 +2087,78 @@
           <w:numId w:val="11"/>
         </w:numPr>
       </w:pPr>
+      <w:proofErr w:type="gramStart"/>
       <w:r>
         <w:rPr>
           <w:b/>
         </w:rPr>
-        <w:t>del *.trx</w:t>
-      </w:r>
-      <w:r>
-        <w:t>: testresult.trx is the output file of MStest. Since MStest will fail if there is an existing .trx file, make sure you delete the trx file before executing the MStest afresh</w:t>
+        <w:t>del</w:t>
+      </w:r>
+      <w:proofErr w:type="gramEnd"/>
+      <w:r>
+        <w:rPr>
+          <w:b/>
+        </w:rPr>
+        <w:t xml:space="preserve"> *.</w:t>
+      </w:r>
+      <w:proofErr w:type="spellStart"/>
+      <w:r>
+        <w:rPr>
+          <w:b/>
+        </w:rPr>
+        <w:t>trx</w:t>
+      </w:r>
+      <w:proofErr w:type="spellEnd"/>
+      <w:r>
+        <w:t xml:space="preserve">: </w:t>
+      </w:r>
+      <w:proofErr w:type="spellStart"/>
+      <w:r>
+        <w:t>testresult.trx</w:t>
+      </w:r>
+      <w:proofErr w:type="spellEnd"/>
+      <w:r>
+        <w:t xml:space="preserve"> is the output file of </w:t>
+      </w:r>
+      <w:proofErr w:type="spellStart"/>
+      <w:r>
+        <w:t>MStest</w:t>
+      </w:r>
+      <w:proofErr w:type="spellEnd"/>
+      <w:r>
+        <w:t xml:space="preserve">. Since </w:t>
+      </w:r>
+      <w:proofErr w:type="spellStart"/>
+      <w:r>
+        <w:t>MStest</w:t>
+      </w:r>
+      <w:proofErr w:type="spellEnd"/>
+      <w:r>
+        <w:t xml:space="preserve"> will fail if there is an existing .</w:t>
+      </w:r>
+      <w:proofErr w:type="spellStart"/>
+      <w:r>
+        <w:t>trx</w:t>
+      </w:r>
+      <w:proofErr w:type="spellEnd"/>
+      <w:r>
+        <w:t xml:space="preserve"> file, make sure you delete the </w:t>
+      </w:r>
+      <w:proofErr w:type="spellStart"/>
+      <w:r>
+        <w:t>trx</w:t>
+      </w:r>
+      <w:proofErr w:type="spellEnd"/>
+      <w:r>
+        <w:t xml:space="preserve"> file before executing the </w:t>
+      </w:r>
+      <w:proofErr w:type="spellStart"/>
+      <w:r>
+        <w:t>MStest</w:t>
+      </w:r>
+      <w:proofErr w:type="spellEnd"/>
+      <w:r>
+        <w:t xml:space="preserve"> afresh</w:t>
       </w:r>
       <w:r>
         <w:t>. As an alternative you can also rename the older file before running the new test</w:t>
@@ -1554,8 +2172,21 @@
           <w:numId w:val="11"/>
         </w:numPr>
       </w:pPr>
-      <w:r>
-        <w:t>MStest command-line: provide the MSTest command-line with following:</w:t>
+      <w:proofErr w:type="spellStart"/>
+      <w:r>
+        <w:t>MStest</w:t>
+      </w:r>
+      <w:proofErr w:type="spellEnd"/>
+      <w:r>
+        <w:t xml:space="preserve"> command-line: provide the </w:t>
+      </w:r>
+      <w:proofErr w:type="spellStart"/>
+      <w:r>
+        <w:t>MSTest</w:t>
+      </w:r>
+      <w:proofErr w:type="spellEnd"/>
+      <w:r>
+        <w:t xml:space="preserve"> command-line with following:</w:t>
       </w:r>
     </w:p>
     <w:p>
@@ -1567,14 +2198,40 @@
         </w:numPr>
       </w:pPr>
       <w:r>
-        <w:t>Provide the DLL name from your MStest project. Make sure dll is not the project dll, it should be TEST project compiled &lt;</w:t>
-      </w:r>
+        <w:t xml:space="preserve">Provide the DLL name from your </w:t>
+      </w:r>
+      <w:proofErr w:type="spellStart"/>
+      <w:r>
+        <w:t>MStest</w:t>
+      </w:r>
+      <w:proofErr w:type="spellEnd"/>
+      <w:r>
+        <w:t xml:space="preserve"> project. Make sure </w:t>
+      </w:r>
+      <w:proofErr w:type="spellStart"/>
+      <w:r>
+        <w:t>dll</w:t>
+      </w:r>
+      <w:proofErr w:type="spellEnd"/>
+      <w:r>
+        <w:t xml:space="preserve"> is not the project </w:t>
+      </w:r>
+      <w:proofErr w:type="spellStart"/>
+      <w:r>
+        <w:t>dll</w:t>
+      </w:r>
+      <w:proofErr w:type="spellEnd"/>
+      <w:r>
+        <w:t>, it should be TEST project compiled &lt;</w:t>
+      </w:r>
+      <w:proofErr w:type="spellStart"/>
       <w:r>
         <w:rPr>
           <w:b/>
         </w:rPr>
         <w:t>proj</w:t>
       </w:r>
+      <w:proofErr w:type="spellEnd"/>
       <w:r>
         <w:rPr>
           <w:b/>
@@ -1597,7 +2254,15 @@
         </w:numPr>
       </w:pPr>
       <w:r>
-        <w:t>Path of *.trx has got to be relative to Jenkins workspace</w:t>
+        <w:t>Path of *.</w:t>
+      </w:r>
+      <w:proofErr w:type="spellStart"/>
+      <w:r>
+        <w:t>trx</w:t>
+      </w:r>
+      <w:proofErr w:type="spellEnd"/>
+      <w:r>
+        <w:t xml:space="preserve"> has got to be relative to Jenkins workspace</w:t>
       </w:r>
       <w:r>
         <w:t xml:space="preserve"> root</w:t>
@@ -1612,8 +2277,23 @@
         <w:rPr>
           <w:highlight w:val="lightGray"/>
         </w:rPr>
-        <w:t xml:space="preserve">Alternatively (for step 2 and 3 above), You can also use </w:t>
-      </w:r>
+        <w:t xml:space="preserve">Alternatively (for step 2 and 3 above), </w:t>
+      </w:r>
+      <w:proofErr w:type="gramStart"/>
+      <w:r>
+        <w:rPr>
+          <w:highlight w:val="lightGray"/>
+        </w:rPr>
+        <w:t>You</w:t>
+      </w:r>
+      <w:proofErr w:type="gramEnd"/>
+      <w:r>
+        <w:rPr>
+          <w:highlight w:val="lightGray"/>
+        </w:rPr>
+        <w:t xml:space="preserve"> can also use </w:t>
+      </w:r>
+      <w:proofErr w:type="spellStart"/>
       <w:r>
         <w:rPr>
           <w:i/>
@@ -1621,6 +2301,7 @@
         </w:rPr>
         <w:t>MSTest</w:t>
       </w:r>
+      <w:proofErr w:type="spellEnd"/>
       <w:r>
         <w:rPr>
           <w:highlight w:val="lightGray"/>
@@ -1639,6 +2320,7 @@
         <w:rPr>
           <w:noProof/>
         </w:rPr>
+        <w:lastRenderedPageBreak/>
         <w:drawing>
           <wp:inline distT="0" distB="0" distL="0" distR="0">
             <wp:extent cx="5279366" cy="2501661"/>
@@ -1655,7 +2337,7 @@
                     <pic:cNvPicPr/>
                   </pic:nvPicPr>
                   <pic:blipFill>
-                    <a:blip r:embed="rId23">
+                    <a:blip r:embed="rId22">
                       <a:extLst>
                         <a:ext uri="{28A0092B-C50C-407E-A947-70E740481C1C}">
                           <a14:useLocalDpi xmlns:a14="http://schemas.microsoft.com/office/drawing/2010/main" val="0"/>
@@ -1686,9 +2368,11 @@
       <w:pPr>
         <w:pStyle w:val="Heading2"/>
       </w:pPr>
+      <w:proofErr w:type="spellStart"/>
       <w:r>
         <w:t>FXCop</w:t>
       </w:r>
+      <w:proofErr w:type="spellEnd"/>
       <w:r>
         <w:t xml:space="preserve"> </w:t>
       </w:r>
@@ -1705,7 +2389,15 @@
         </w:numPr>
       </w:pPr>
       <w:r>
-        <w:t>Make sure you have installed FXCop plugin for Jenkins</w:t>
+        <w:t xml:space="preserve">Make sure you have installed </w:t>
+      </w:r>
+      <w:proofErr w:type="spellStart"/>
+      <w:r>
+        <w:t>FXCop</w:t>
+      </w:r>
+      <w:proofErr w:type="spellEnd"/>
+      <w:r>
+        <w:t xml:space="preserve"> plugin for Jenkins</w:t>
       </w:r>
     </w:p>
     <w:p>
@@ -1719,11 +2411,19 @@
       <w:r>
         <w:t xml:space="preserve">In the ‘Build’ section, ‘Add Build step’ -&gt; </w:t>
       </w:r>
+      <w:proofErr w:type="spellStart"/>
       <w:r>
         <w:rPr>
           <w:i/>
         </w:rPr>
-        <w:t>FXCop Exec.</w:t>
+        <w:t>FXCop</w:t>
+      </w:r>
+      <w:proofErr w:type="spellEnd"/>
+      <w:r>
+        <w:rPr>
+          <w:i/>
+        </w:rPr>
+        <w:t xml:space="preserve"> Exec.</w:t>
       </w:r>
     </w:p>
     <w:p>
@@ -1746,7 +2446,6 @@
         <w:rPr>
           <w:noProof/>
         </w:rPr>
-        <w:lastRenderedPageBreak/>
         <w:drawing>
           <wp:inline distT="0" distB="0" distL="0" distR="0">
             <wp:extent cx="5035892" cy="2570672"/>
@@ -1763,7 +2462,7 @@
                     <pic:cNvPicPr/>
                   </pic:nvPicPr>
                   <pic:blipFill>
-                    <a:blip r:embed="rId24">
+                    <a:blip r:embed="rId23">
                       <a:extLst>
                         <a:ext uri="{28A0092B-C50C-407E-A947-70E740481C1C}">
                           <a14:useLocalDpi xmlns:a14="http://schemas.microsoft.com/office/drawing/2010/main" val="0"/>
@@ -1799,7 +2498,23 @@
         </w:numPr>
       </w:pPr>
       <w:r>
-        <w:t>In Assembly Files placeholder, if multiple dlls need to be analyzed then click on small down arrow to the right of text box and put every dll name in a new line</w:t>
+        <w:t xml:space="preserve">In Assembly Files placeholder, if multiple </w:t>
+      </w:r>
+      <w:proofErr w:type="spellStart"/>
+      <w:r>
+        <w:t>dlls</w:t>
+      </w:r>
+      <w:proofErr w:type="spellEnd"/>
+      <w:r>
+        <w:t xml:space="preserve"> need to be analyzed then click on small down arrow to the right of text box and put every </w:t>
+      </w:r>
+      <w:proofErr w:type="spellStart"/>
+      <w:r>
+        <w:t>dll</w:t>
+      </w:r>
+      <w:proofErr w:type="spellEnd"/>
+      <w:r>
+        <w:t xml:space="preserve"> name in a new line</w:t>
       </w:r>
     </w:p>
     <w:p>
@@ -1810,8 +2525,13 @@
           <w:numId w:val="20"/>
         </w:numPr>
       </w:pPr>
-      <w:r>
-        <w:t xml:space="preserve">Output XML -&gt; provide the name something like </w:t>
+      <w:proofErr w:type="gramStart"/>
+      <w:r>
+        <w:t>Output XML -&gt; provide</w:t>
+      </w:r>
+      <w:proofErr w:type="gramEnd"/>
+      <w:r>
+        <w:t xml:space="preserve"> the name something like </w:t>
       </w:r>
       <w:r>
         <w:rPr>
@@ -1832,14 +2552,58 @@
         </w:numPr>
       </w:pPr>
       <w:r>
-        <w:t>Make sure you have a pre-defined ruleset file. If not then please get a sample ruleset file created (</w:t>
-      </w:r>
-      <w:hyperlink r:id="rId25" w:history="1">
+        <w:t xml:space="preserve">Make sure you have a pre-defined </w:t>
+      </w:r>
+      <w:proofErr w:type="spellStart"/>
+      <w:r>
+        <w:t>ruleset</w:t>
+      </w:r>
+      <w:proofErr w:type="spellEnd"/>
+      <w:r>
+        <w:t xml:space="preserve"> file. If not then please get a sample </w:t>
+      </w:r>
+      <w:proofErr w:type="spellStart"/>
+      <w:r>
+        <w:t>ruleset</w:t>
+      </w:r>
+      <w:proofErr w:type="spellEnd"/>
+      <w:r>
+        <w:t xml:space="preserve"> file created (</w:t>
+      </w:r>
+      <w:hyperlink r:id="rId24" w:history="1">
         <w:r>
           <w:rPr>
             <w:rStyle w:val="Hyperlink"/>
           </w:rPr>
-          <w:t>how to create a .ruleset file for FXcop code analysis</w:t>
+          <w:t>how to create a .</w:t>
+        </w:r>
+        <w:proofErr w:type="spellStart"/>
+        <w:r>
+          <w:rPr>
+            <w:rStyle w:val="Hyperlink"/>
+          </w:rPr>
+          <w:t>ruleset</w:t>
+        </w:r>
+        <w:proofErr w:type="spellEnd"/>
+        <w:r>
+          <w:rPr>
+            <w:rStyle w:val="Hyperlink"/>
+          </w:rPr>
+          <w:t xml:space="preserve"> file for </w:t>
+        </w:r>
+        <w:proofErr w:type="spellStart"/>
+        <w:r>
+          <w:rPr>
+            <w:rStyle w:val="Hyperlink"/>
+          </w:rPr>
+          <w:t>FXcop</w:t>
+        </w:r>
+        <w:proofErr w:type="spellEnd"/>
+        <w:r>
+          <w:rPr>
+            <w:rStyle w:val="Hyperlink"/>
+          </w:rPr>
+          <w:t xml:space="preserve"> code analysis</w:t>
         </w:r>
       </w:hyperlink>
       <w:r>
@@ -1861,8 +2625,16 @@
         <w:rPr>
           <w:i/>
         </w:rPr>
-        <w:t>/gac</w:t>
-      </w:r>
+        <w:t>/</w:t>
+      </w:r>
+      <w:proofErr w:type="spellStart"/>
+      <w:r>
+        <w:rPr>
+          <w:i/>
+        </w:rPr>
+        <w:t>gac</w:t>
+      </w:r>
+      <w:proofErr w:type="spellEnd"/>
       <w:r>
         <w:t xml:space="preserve"> (This will prevent you from any unwanted reference library unavailable issues)</w:t>
       </w:r>
@@ -1878,6 +2650,7 @@
           <w:szCs w:val="26"/>
         </w:rPr>
       </w:pPr>
+      <w:proofErr w:type="spellStart"/>
       <w:r>
         <w:rPr>
           <w:rFonts w:asciiTheme="majorHAnsi" w:eastAsiaTheme="majorEastAsia" w:hAnsiTheme="majorHAnsi" w:cstheme="majorBidi"/>
@@ -1887,7 +2660,19 @@
           <w:sz w:val="26"/>
           <w:szCs w:val="26"/>
         </w:rPr>
-        <w:t>JSLint Configuration:</w:t>
+        <w:t>JSLint</w:t>
+      </w:r>
+      <w:proofErr w:type="spellEnd"/>
+      <w:r>
+        <w:rPr>
+          <w:rFonts w:asciiTheme="majorHAnsi" w:eastAsiaTheme="majorEastAsia" w:hAnsiTheme="majorHAnsi" w:cstheme="majorBidi"/>
+          <w:b/>
+          <w:bCs/>
+          <w:color w:val="4F81BD" w:themeColor="accent1"/>
+          <w:sz w:val="26"/>
+          <w:szCs w:val="26"/>
+        </w:rPr>
+        <w:t xml:space="preserve"> Configuration:</w:t>
       </w:r>
     </w:p>
     <w:p>
@@ -1899,16 +2684,27 @@
         </w:numPr>
       </w:pPr>
       <w:r>
+        <w:lastRenderedPageBreak/>
         <w:t xml:space="preserve">Install the </w:t>
       </w:r>
+      <w:proofErr w:type="spellStart"/>
       <w:r>
         <w:rPr>
           <w:i/>
         </w:rPr>
         <w:t>JSLint</w:t>
       </w:r>
-      <w:r>
-        <w:t xml:space="preserve"> plug-in in Jenkins – required for JSlint analysis</w:t>
+      <w:proofErr w:type="spellEnd"/>
+      <w:r>
+        <w:t xml:space="preserve"> plug-in in Jenkins – required for </w:t>
+      </w:r>
+      <w:proofErr w:type="spellStart"/>
+      <w:r>
+        <w:t>JSlint</w:t>
+      </w:r>
+      <w:proofErr w:type="spellEnd"/>
+      <w:r>
+        <w:t xml:space="preserve"> analysis</w:t>
       </w:r>
     </w:p>
     <w:p>
@@ -1922,14 +2718,24 @@
       <w:r>
         <w:t xml:space="preserve">Install the </w:t>
       </w:r>
+      <w:proofErr w:type="spellStart"/>
       <w:r>
         <w:rPr>
           <w:i/>
         </w:rPr>
         <w:t>Checkstyle</w:t>
       </w:r>
-      <w:r>
-        <w:t xml:space="preserve"> plugin in Jenkins – required for publishing the JSLint analysis</w:t>
+      <w:proofErr w:type="spellEnd"/>
+      <w:r>
+        <w:t xml:space="preserve"> plugin in Jenkins – required for publishing the </w:t>
+      </w:r>
+      <w:proofErr w:type="spellStart"/>
+      <w:r>
+        <w:t>JSLint</w:t>
+      </w:r>
+      <w:proofErr w:type="spellEnd"/>
+      <w:r>
+        <w:t xml:space="preserve"> analysis</w:t>
       </w:r>
     </w:p>
     <w:p>
@@ -1941,7 +2747,15 @@
         </w:numPr>
       </w:pPr>
       <w:r>
-        <w:t>Go to ‘build’ section -&gt; ‘Add build step’ -&gt; ‘JSLint’</w:t>
+        <w:t>Go to ‘build’ section -&gt; ‘Add build step’ -&gt; ‘</w:t>
+      </w:r>
+      <w:proofErr w:type="spellStart"/>
+      <w:r>
+        <w:t>JSLint</w:t>
+      </w:r>
+      <w:proofErr w:type="spellEnd"/>
+      <w:r>
+        <w:t>’</w:t>
       </w:r>
     </w:p>
     <w:p>
@@ -1980,7 +2794,7 @@
                     <pic:cNvPicPr/>
                   </pic:nvPicPr>
                   <pic:blipFill>
-                    <a:blip r:embed="rId26">
+                    <a:blip r:embed="rId25">
                       <a:extLst>
                         <a:ext uri="{28A0092B-C50C-407E-A947-70E740481C1C}">
                           <a14:useLocalDpi xmlns:a14="http://schemas.microsoft.com/office/drawing/2010/main" val="0"/>
@@ -2019,8 +2833,13 @@
       <w:pPr>
         <w:pStyle w:val="Heading2"/>
       </w:pPr>
-      <w:r>
-        <w:t>ESLint Configuration:</w:t>
+      <w:proofErr w:type="spellStart"/>
+      <w:r>
+        <w:t>ESLint</w:t>
+      </w:r>
+      <w:proofErr w:type="spellEnd"/>
+      <w:r>
+        <w:t xml:space="preserve"> Configuration:</w:t>
       </w:r>
     </w:p>
     <w:p>
@@ -2032,7 +2851,23 @@
         </w:numPr>
       </w:pPr>
       <w:r>
-        <w:t>Install the ESLint using following npm command on command prompt:</w:t>
+        <w:t xml:space="preserve">Install the </w:t>
+      </w:r>
+      <w:proofErr w:type="spellStart"/>
+      <w:r>
+        <w:t>ESLint</w:t>
+      </w:r>
+      <w:proofErr w:type="spellEnd"/>
+      <w:r>
+        <w:t xml:space="preserve"> using following </w:t>
+      </w:r>
+      <w:proofErr w:type="spellStart"/>
+      <w:r>
+        <w:t>npm</w:t>
+      </w:r>
+      <w:proofErr w:type="spellEnd"/>
+      <w:r>
+        <w:t xml:space="preserve"> command on command prompt:</w:t>
       </w:r>
     </w:p>
     <w:p>
@@ -2043,7 +2878,6 @@
         <w:rPr>
           <w:noProof/>
         </w:rPr>
-        <w:lastRenderedPageBreak/>
         <w:drawing>
           <wp:inline distT="0" distB="0" distL="0" distR="0">
             <wp:extent cx="3372321" cy="171474"/>
@@ -2060,7 +2894,7 @@
                     <pic:cNvPicPr/>
                   </pic:nvPicPr>
                   <pic:blipFill>
-                    <a:blip r:embed="rId27">
+                    <a:blip r:embed="rId26">
                       <a:extLst>
                         <a:ext uri="{28A0092B-C50C-407E-A947-70E740481C1C}">
                           <a14:useLocalDpi xmlns:a14="http://schemas.microsoft.com/office/drawing/2010/main" val="0"/>
@@ -2096,7 +2930,15 @@
         </w:numPr>
       </w:pPr>
       <w:r>
-        <w:t>There is no ESLint plug-in currently available</w:t>
+        <w:t xml:space="preserve">There is no </w:t>
+      </w:r>
+      <w:proofErr w:type="spellStart"/>
+      <w:r>
+        <w:t>ESLint</w:t>
+      </w:r>
+      <w:proofErr w:type="spellEnd"/>
+      <w:r>
+        <w:t xml:space="preserve"> plug-in currently available</w:t>
       </w:r>
       <w:r>
         <w:t xml:space="preserve"> </w:t>
@@ -2153,7 +2995,7 @@
                     <pic:cNvPicPr/>
                   </pic:nvPicPr>
                   <pic:blipFill>
-                    <a:blip r:embed="rId28" cstate="print">
+                    <a:blip r:embed="rId27" cstate="print">
                       <a:extLst>
                         <a:ext uri="{28A0092B-C50C-407E-A947-70E740481C1C}">
                           <a14:useLocalDpi xmlns:a14="http://schemas.microsoft.com/office/drawing/2010/main" val="0"/>
@@ -2206,12 +3048,14 @@
         <w:ind w:left="1440"/>
         <w:textAlignment w:val="baseline"/>
       </w:pPr>
+      <w:proofErr w:type="spellStart"/>
       <w:r>
         <w:rPr>
           <w:i/>
         </w:rPr>
         <w:t>eslint</w:t>
       </w:r>
+      <w:proofErr w:type="spellEnd"/>
       <w:r>
         <w:t> calls the linter</w:t>
       </w:r>
@@ -2260,10 +3104,50 @@
         <w:rPr>
           <w:i/>
         </w:rPr>
-        <w:t>-f checkstyle</w:t>
-      </w:r>
-      <w:r>
-        <w:t> outputs the results in checkstyle format. This can be other formats like jslint, junit, or tap, but I found the checkstyle plugin to be to my liking.</w:t>
+        <w:t xml:space="preserve">-f </w:t>
+      </w:r>
+      <w:proofErr w:type="spellStart"/>
+      <w:r>
+        <w:rPr>
+          <w:i/>
+        </w:rPr>
+        <w:t>checkstyle</w:t>
+      </w:r>
+      <w:proofErr w:type="spellEnd"/>
+      <w:r>
+        <w:t xml:space="preserve"> outputs the results in </w:t>
+      </w:r>
+      <w:proofErr w:type="spellStart"/>
+      <w:r>
+        <w:t>checkstyle</w:t>
+      </w:r>
+      <w:proofErr w:type="spellEnd"/>
+      <w:r>
+        <w:t xml:space="preserve"> format. This can be other formats like </w:t>
+      </w:r>
+      <w:proofErr w:type="spellStart"/>
+      <w:r>
+        <w:t>jslint</w:t>
+      </w:r>
+      <w:proofErr w:type="spellEnd"/>
+      <w:r>
+        <w:t xml:space="preserve">, </w:t>
+      </w:r>
+      <w:proofErr w:type="spellStart"/>
+      <w:r>
+        <w:t>junit</w:t>
+      </w:r>
+      <w:proofErr w:type="spellEnd"/>
+      <w:r>
+        <w:t xml:space="preserve">, or tap, but I found the </w:t>
+      </w:r>
+      <w:proofErr w:type="spellStart"/>
+      <w:r>
+        <w:t>checkstyle</w:t>
+      </w:r>
+      <w:proofErr w:type="spellEnd"/>
+      <w:r>
+        <w:t xml:space="preserve"> plugin to be to my liking.</w:t>
       </w:r>
     </w:p>
     <w:p>
@@ -2281,8 +3165,21 @@
         <w:ind w:left="1440"/>
         <w:textAlignment w:val="baseline"/>
       </w:pPr>
-      <w:r>
-        <w:t xml:space="preserve">file paths indicate what files should be linted. </w:t>
+      <w:proofErr w:type="gramStart"/>
+      <w:r>
+        <w:t>file</w:t>
+      </w:r>
+      <w:proofErr w:type="gramEnd"/>
+      <w:r>
+        <w:t xml:space="preserve"> paths indicate what files should be </w:t>
+      </w:r>
+      <w:proofErr w:type="spellStart"/>
+      <w:r>
+        <w:t>linted</w:t>
+      </w:r>
+      <w:proofErr w:type="spellEnd"/>
+      <w:r>
+        <w:t xml:space="preserve">. </w:t>
       </w:r>
     </w:p>
     <w:p>
@@ -2304,8 +3201,16 @@
         <w:rPr>
           <w:i/>
         </w:rPr>
-        <w:t>&gt; eslint09292016.xml</w:t>
-      </w:r>
+        <w:t xml:space="preserve">&gt; </w:t>
+      </w:r>
+      <w:proofErr w:type="gramStart"/>
+      <w:r>
+        <w:rPr>
+          <w:i/>
+        </w:rPr>
+        <w:t>eslint09292016.xml</w:t>
+      </w:r>
+      <w:proofErr w:type="gramEnd"/>
       <w:r>
         <w:t xml:space="preserve"> is the </w:t>
       </w:r>
@@ -2341,10 +3246,42 @@
         <w:rPr>
           <w:i/>
         </w:rPr>
-        <w:t>|| echo</w:t>
-      </w:r>
-      <w:r>
-        <w:t xml:space="preserve"> is, as with last time, a way to ensure that the build does not fail when linting fails. Again, the reporting plugin will take care of marking the build as unstable when the linting fails. Without this, linting errors will prevent Jenkins from moving on to </w:t>
+        <w:t xml:space="preserve">|| </w:t>
+      </w:r>
+      <w:proofErr w:type="gramStart"/>
+      <w:r>
+        <w:rPr>
+          <w:i/>
+        </w:rPr>
+        <w:t>echo</w:t>
+      </w:r>
+      <w:proofErr w:type="gramEnd"/>
+      <w:r>
+        <w:t xml:space="preserve"> is, as with last time, a way to ensure that the build does not fail when </w:t>
+      </w:r>
+      <w:proofErr w:type="spellStart"/>
+      <w:r>
+        <w:t>linting</w:t>
+      </w:r>
+      <w:proofErr w:type="spellEnd"/>
+      <w:r>
+        <w:t xml:space="preserve"> fails. Again, the reporting plugin will take care of marking the build as unstable when the </w:t>
+      </w:r>
+      <w:proofErr w:type="spellStart"/>
+      <w:r>
+        <w:t>linting</w:t>
+      </w:r>
+      <w:proofErr w:type="spellEnd"/>
+      <w:r>
+        <w:t xml:space="preserve"> fails. Without this, </w:t>
+      </w:r>
+      <w:proofErr w:type="spellStart"/>
+      <w:r>
+        <w:t>linting</w:t>
+      </w:r>
+      <w:proofErr w:type="spellEnd"/>
+      <w:r>
+        <w:t xml:space="preserve"> errors will prevent Jenkins from moving on to </w:t>
       </w:r>
       <w:r>
         <w:t>the next build step</w:t>
@@ -2366,7 +3303,21 @@
         <w:rPr>
           <w:i/>
         </w:rPr>
-        <w:t xml:space="preserve">Make sure config file (eslint09292016.yml) mentioned as –c is copied into workspace root location. </w:t>
+        <w:t xml:space="preserve">Make sure </w:t>
+      </w:r>
+      <w:proofErr w:type="spellStart"/>
+      <w:r>
+        <w:rPr>
+          <w:i/>
+        </w:rPr>
+        <w:t>config</w:t>
+      </w:r>
+      <w:proofErr w:type="spellEnd"/>
+      <w:r>
+        <w:rPr>
+          <w:i/>
+        </w:rPr>
+        <w:t xml:space="preserve"> file (eslint09292016.yml) mentioned as –c is copied into workspace root location. </w:t>
       </w:r>
     </w:p>
     <w:p>
@@ -2395,9 +3346,9 @@
             <o:lock v:ext="edit" aspectratio="t"/>
           </v:shapetype>
           <v:shape id="_x0000_i1025" type="#_x0000_t75" style="width:77.45pt;height:50.25pt" o:ole="">
-            <v:imagedata r:id="rId29" o:title=""/>
+            <v:imagedata r:id="rId28" o:title=""/>
           </v:shape>
-          <o:OLEObject Type="Embed" ProgID="Package" ShapeID="_x0000_i1025" DrawAspect="Icon" ObjectID="_1543066687" r:id="rId30"/>
+          <o:OLEObject Type="Embed" ProgID="Package" ShapeID="_x0000_i1025" DrawAspect="Icon" ObjectID="_1546865057" r:id="rId29"/>
         </w:object>
       </w:r>
     </w:p>
@@ -2417,16 +3368,24 @@
           <w:numId w:val="13"/>
         </w:numPr>
       </w:pPr>
+      <w:proofErr w:type="spellStart"/>
       <w:r>
         <w:rPr>
           <w:b/>
         </w:rPr>
-        <w:t xml:space="preserve">MSTest </w:t>
-      </w:r>
+        <w:t>MSTest</w:t>
+      </w:r>
+      <w:proofErr w:type="spellEnd"/>
       <w:r>
         <w:rPr>
           <w:b/>
         </w:rPr>
+        <w:t xml:space="preserve"> </w:t>
+      </w:r>
+      <w:r>
+        <w:rPr>
+          <w:b/>
+        </w:rPr>
         <w:t xml:space="preserve">Result </w:t>
       </w:r>
       <w:r>
@@ -2439,10 +3398,26 @@
         <w:t xml:space="preserve">: </w:t>
       </w:r>
       <w:r>
-        <w:t>Hit the ‘Post-build Actions’ – &gt; ‘Add post-build Actions’ – Select ‘Publish MStest test result report’</w:t>
-      </w:r>
-      <w:r>
-        <w:t>. Provide the config as below:</w:t>
+        <w:t xml:space="preserve">Hit the ‘Post-build Actions’ – &gt; ‘Add post-build Actions’ – Select ‘Publish </w:t>
+      </w:r>
+      <w:proofErr w:type="spellStart"/>
+      <w:r>
+        <w:t>MStest</w:t>
+      </w:r>
+      <w:proofErr w:type="spellEnd"/>
+      <w:r>
+        <w:t xml:space="preserve"> test result report’</w:t>
+      </w:r>
+      <w:r>
+        <w:t xml:space="preserve">. Provide the </w:t>
+      </w:r>
+      <w:proofErr w:type="spellStart"/>
+      <w:r>
+        <w:t>config</w:t>
+      </w:r>
+      <w:proofErr w:type="spellEnd"/>
+      <w:r>
+        <w:t xml:space="preserve"> as below:</w:t>
       </w:r>
     </w:p>
     <w:p>
@@ -2469,7 +3444,7 @@
                     <pic:cNvPicPr/>
                   </pic:nvPicPr>
                   <pic:blipFill>
-                    <a:blip r:embed="rId31">
+                    <a:blip r:embed="rId30">
                       <a:extLst>
                         <a:ext uri="{28A0092B-C50C-407E-A947-70E740481C1C}">
                           <a14:useLocalDpi xmlns:a14="http://schemas.microsoft.com/office/drawing/2010/main" val="0"/>
@@ -2503,12 +3478,14 @@
       <w:r>
         <w:t>Make sure .</w:t>
       </w:r>
+      <w:proofErr w:type="spellStart"/>
       <w:r>
         <w:rPr>
           <w:i/>
         </w:rPr>
         <w:t>trx</w:t>
       </w:r>
+      <w:proofErr w:type="spellEnd"/>
       <w:r>
         <w:t xml:space="preserve"> file path is provided relative to the Jenkins workspace root</w:t>
       </w:r>
@@ -2525,8 +3502,16 @@
         <w:rPr>
           <w:b/>
         </w:rPr>
-        <w:t>Code Metrics Result publish</w:t>
-      </w:r>
+        <w:t xml:space="preserve">Code Metrics Result </w:t>
+      </w:r>
+      <w:proofErr w:type="gramStart"/>
+      <w:r>
+        <w:rPr>
+          <w:b/>
+        </w:rPr>
+        <w:t>publish</w:t>
+      </w:r>
+      <w:proofErr w:type="gramEnd"/>
       <w:r>
         <w:t xml:space="preserve">: </w:t>
       </w:r>
@@ -2534,7 +3519,23 @@
         <w:t xml:space="preserve">Hit again the button labeled as ‘Add post-build Actions’ -&gt; </w:t>
       </w:r>
       <w:r>
-        <w:t>‘Record VS code metrics PowerTool Report’. Provide the config as below:</w:t>
+        <w:t xml:space="preserve">‘Record VS code metrics </w:t>
+      </w:r>
+      <w:proofErr w:type="spellStart"/>
+      <w:r>
+        <w:t>PowerTool</w:t>
+      </w:r>
+      <w:proofErr w:type="spellEnd"/>
+      <w:r>
+        <w:t xml:space="preserve"> Report’. Provide the </w:t>
+      </w:r>
+      <w:proofErr w:type="spellStart"/>
+      <w:r>
+        <w:t>config</w:t>
+      </w:r>
+      <w:proofErr w:type="spellEnd"/>
+      <w:r>
+        <w:t xml:space="preserve"> as below:</w:t>
       </w:r>
     </w:p>
     <w:p>
@@ -2545,7 +3546,6 @@
         <w:rPr>
           <w:noProof/>
         </w:rPr>
-        <w:lastRenderedPageBreak/>
         <w:drawing>
           <wp:inline distT="0" distB="0" distL="0" distR="0">
             <wp:extent cx="4387174" cy="2354094"/>
@@ -2562,7 +3562,7 @@
                     <pic:cNvPicPr/>
                   </pic:nvPicPr>
                   <pic:blipFill>
-                    <a:blip r:embed="rId32">
+                    <a:blip r:embed="rId31">
                       <a:extLst>
                         <a:ext uri="{28A0092B-C50C-407E-A947-70E740481C1C}">
                           <a14:useLocalDpi xmlns:a14="http://schemas.microsoft.com/office/drawing/2010/main" val="0"/>
@@ -2617,11 +3617,19 @@
           <w:numId w:val="13"/>
         </w:numPr>
       </w:pPr>
+      <w:proofErr w:type="spellStart"/>
       <w:r>
         <w:rPr>
           <w:b/>
         </w:rPr>
-        <w:t>FXCop violations publish</w:t>
+        <w:t>FXCop</w:t>
+      </w:r>
+      <w:proofErr w:type="spellEnd"/>
+      <w:r>
+        <w:rPr>
+          <w:b/>
+        </w:rPr>
+        <w:t xml:space="preserve"> violations publish</w:t>
       </w:r>
       <w:r>
         <w:t xml:space="preserve">: </w:t>
@@ -2648,10 +3656,7 @@
         </w:numPr>
       </w:pPr>
       <w:r>
-        <w:t>’Add Post-build Actions’ -&gt;</w:t>
-      </w:r>
-      <w:r>
-        <w:t>’Report Violations’</w:t>
+        <w:t>’Add Post-build Actions’ -&gt;’Report Violations’</w:t>
       </w:r>
     </w:p>
     <w:p>
@@ -2664,7 +3669,15 @@
         <w:ind w:left="1080" w:firstLine="0"/>
       </w:pPr>
       <w:r>
-        <w:t xml:space="preserve">In Fxcop line, provide the </w:t>
+        <w:t xml:space="preserve">In </w:t>
+      </w:r>
+      <w:proofErr w:type="spellStart"/>
+      <w:r>
+        <w:t>Fxcop</w:t>
+      </w:r>
+      <w:proofErr w:type="spellEnd"/>
+      <w:r>
+        <w:t xml:space="preserve"> line, provide the </w:t>
       </w:r>
       <w:r>
         <w:rPr>
@@ -2687,6 +3700,7 @@
         <w:rPr>
           <w:noProof/>
         </w:rPr>
+        <w:lastRenderedPageBreak/>
         <w:drawing>
           <wp:inline distT="0" distB="0" distL="0" distR="0">
             <wp:extent cx="3700732" cy="2303252"/>
@@ -2703,7 +3717,7 @@
                     <pic:cNvPicPr/>
                   </pic:nvPicPr>
                   <pic:blipFill>
-                    <a:blip r:embed="rId33">
+                    <a:blip r:embed="rId32">
                       <a:extLst>
                         <a:ext uri="{28A0092B-C50C-407E-A947-70E740481C1C}">
                           <a14:useLocalDpi xmlns:a14="http://schemas.microsoft.com/office/drawing/2010/main" val="0"/>
@@ -2751,16 +3765,29 @@
         <w:t xml:space="preserve"> </w:t>
       </w:r>
       <w:r>
-        <w:t>’Add Post-build Actions’ -&gt; ‘publish Checkstyle analysis results’</w:t>
-      </w:r>
-    </w:p>
-    <w:p>
-      <w:pPr>
-        <w:pStyle w:val="ListParagraph"/>
-      </w:pPr>
-      <w:r>
-        <w:t>Provide the config</w:t>
-      </w:r>
+        <w:t xml:space="preserve">’Add Post-build Actions’ -&gt; ‘publish </w:t>
+      </w:r>
+      <w:proofErr w:type="spellStart"/>
+      <w:r>
+        <w:t>Checkstyle</w:t>
+      </w:r>
+      <w:proofErr w:type="spellEnd"/>
+      <w:r>
+        <w:t xml:space="preserve"> analysis results’</w:t>
+      </w:r>
+    </w:p>
+    <w:p>
+      <w:pPr>
+        <w:pStyle w:val="ListParagraph"/>
+      </w:pPr>
+      <w:r>
+        <w:t xml:space="preserve">Provide the </w:t>
+      </w:r>
+      <w:proofErr w:type="spellStart"/>
+      <w:r>
+        <w:t>config</w:t>
+      </w:r>
+      <w:proofErr w:type="spellEnd"/>
       <w:r>
         <w:t xml:space="preserve"> as following:</w:t>
       </w:r>
@@ -2789,7 +3816,7 @@
                     <pic:cNvPicPr/>
                   </pic:nvPicPr>
                   <pic:blipFill>
-                    <a:blip r:embed="rId34">
+                    <a:blip r:embed="rId33">
                       <a:extLst>
                         <a:ext uri="{28A0092B-C50C-407E-A947-70E740481C1C}">
                           <a14:useLocalDpi xmlns:a14="http://schemas.microsoft.com/office/drawing/2010/main" val="0"/>
@@ -2821,7 +3848,15 @@
         <w:pStyle w:val="ListParagraph"/>
       </w:pPr>
       <w:r>
-        <w:t>Make sure the checklist result has same file mentioned as the one mentioned above in JSLint build step as log file</w:t>
+        <w:t xml:space="preserve">Make sure the checklist result has same file mentioned as the one mentioned above in </w:t>
+      </w:r>
+      <w:proofErr w:type="spellStart"/>
+      <w:r>
+        <w:t>JSLint</w:t>
+      </w:r>
+      <w:proofErr w:type="spellEnd"/>
+      <w:r>
+        <w:t xml:space="preserve"> build step as log file</w:t>
       </w:r>
     </w:p>
     <w:p>
@@ -2832,17 +3867,24 @@
           <w:numId w:val="13"/>
         </w:numPr>
       </w:pPr>
+      <w:proofErr w:type="spellStart"/>
       <w:r>
         <w:rPr>
           <w:b/>
         </w:rPr>
-        <w:lastRenderedPageBreak/>
-        <w:t xml:space="preserve">ESLint </w:t>
-      </w:r>
+        <w:t>ESLint</w:t>
+      </w:r>
+      <w:proofErr w:type="spellEnd"/>
       <w:r>
         <w:rPr>
           <w:b/>
         </w:rPr>
+        <w:t xml:space="preserve"> </w:t>
+      </w:r>
+      <w:r>
+        <w:rPr>
+          <w:b/>
+        </w:rPr>
         <w:t>results publish</w:t>
       </w:r>
       <w:r>
@@ -2852,11 +3894,32 @@
         <w:t>:</w:t>
       </w:r>
       <w:r>
-        <w:t xml:space="preserve"> It also uses Checkstyle analysis results. ’Add Post-build Actions’ -&gt; ‘publish Checkstyle analysis results’. </w:t>
-      </w:r>
-      <w:r>
-        <w:t>Provide the config</w:t>
-      </w:r>
+        <w:t xml:space="preserve"> It also uses </w:t>
+      </w:r>
+      <w:proofErr w:type="spellStart"/>
+      <w:r>
+        <w:t>Checkstyle</w:t>
+      </w:r>
+      <w:proofErr w:type="spellEnd"/>
+      <w:r>
+        <w:t xml:space="preserve"> analysis results. ’Add Post-build Actions’ -&gt; ‘publish </w:t>
+      </w:r>
+      <w:proofErr w:type="spellStart"/>
+      <w:r>
+        <w:t>Checkstyle</w:t>
+      </w:r>
+      <w:proofErr w:type="spellEnd"/>
+      <w:r>
+        <w:t xml:space="preserve"> analysis results’. </w:t>
+      </w:r>
+      <w:r>
+        <w:t xml:space="preserve">Provide the </w:t>
+      </w:r>
+      <w:proofErr w:type="spellStart"/>
+      <w:r>
+        <w:t>config</w:t>
+      </w:r>
+      <w:proofErr w:type="spellEnd"/>
       <w:r>
         <w:t xml:space="preserve"> as following:</w:t>
       </w:r>
@@ -2885,7 +3948,7 @@
                     <pic:cNvPicPr/>
                   </pic:nvPicPr>
                   <pic:blipFill>
-                    <a:blip r:embed="rId35">
+                    <a:blip r:embed="rId34">
                       <a:extLst>
                         <a:ext uri="{28A0092B-C50C-407E-A947-70E740481C1C}">
                           <a14:useLocalDpi xmlns:a14="http://schemas.microsoft.com/office/drawing/2010/main" val="0"/>
@@ -2950,8 +4013,16 @@
         <w:rPr>
           <w:i/>
         </w:rPr>
-        <w:t>Build when a change is pushed to Github</w:t>
-      </w:r>
+        <w:t xml:space="preserve">Build when a change is pushed to </w:t>
+      </w:r>
+      <w:proofErr w:type="spellStart"/>
+      <w:r>
+        <w:rPr>
+          <w:i/>
+        </w:rPr>
+        <w:t>Github</w:t>
+      </w:r>
+      <w:proofErr w:type="spellEnd"/>
       <w:r>
         <w:t>”</w:t>
       </w:r>
@@ -2976,6 +4047,7 @@
         <w:rPr>
           <w:noProof/>
         </w:rPr>
+        <w:lastRenderedPageBreak/>
         <w:drawing>
           <wp:inline distT="0" distB="0" distL="0" distR="0">
             <wp:extent cx="4744112" cy="1333686"/>
@@ -2992,7 +4064,7 @@
                     <pic:cNvPicPr/>
                   </pic:nvPicPr>
                   <pic:blipFill>
-                    <a:blip r:embed="rId36">
+                    <a:blip r:embed="rId35">
                       <a:extLst>
                         <a:ext uri="{28A0092B-C50C-407E-A947-70E740481C1C}">
                           <a14:useLocalDpi xmlns:a14="http://schemas.microsoft.com/office/drawing/2010/main" val="0"/>
@@ -3067,7 +4139,7 @@
                     <pic:cNvPicPr/>
                   </pic:nvPicPr>
                   <pic:blipFill>
-                    <a:blip r:embed="rId37">
+                    <a:blip r:embed="rId36">
                       <a:extLst>
                         <a:ext uri="{28A0092B-C50C-407E-A947-70E740481C1C}">
                           <a14:useLocalDpi xmlns:a14="http://schemas.microsoft.com/office/drawing/2010/main" val="0"/>
@@ -3138,7 +4210,6 @@
         <w:rPr>
           <w:noProof/>
         </w:rPr>
-        <w:lastRenderedPageBreak/>
         <w:drawing>
           <wp:inline distT="0" distB="0" distL="0" distR="0">
             <wp:extent cx="4533089" cy="2032987"/>
@@ -3155,7 +4226,7 @@
                     <pic:cNvPicPr/>
                   </pic:nvPicPr>
                   <pic:blipFill>
-                    <a:blip r:embed="rId38">
+                    <a:blip r:embed="rId37">
                       <a:extLst>
                         <a:ext uri="{28A0092B-C50C-407E-A947-70E740481C1C}">
                           <a14:useLocalDpi xmlns:a14="http://schemas.microsoft.com/office/drawing/2010/main" val="0"/>
@@ -3194,7 +4265,15 @@
         <w:t>To trigger another build, i</w:t>
       </w:r>
       <w:r>
-        <w:t>n Git repo, create a PULL request using QA branch as base and from ‘Develop’</w:t>
+        <w:t xml:space="preserve">n </w:t>
+      </w:r>
+      <w:proofErr w:type="spellStart"/>
+      <w:r>
+        <w:t>Git</w:t>
+      </w:r>
+      <w:proofErr w:type="spellEnd"/>
+      <w:r>
+        <w:t xml:space="preserve"> repo, create a PULL request using QA branch as base and from ‘Develop’</w:t>
       </w:r>
     </w:p>
     <w:p>
@@ -3286,6 +4365,7 @@
         <w:rPr>
           <w:noProof/>
         </w:rPr>
+        <w:lastRenderedPageBreak/>
         <w:drawing>
           <wp:inline distT="0" distB="0" distL="0" distR="0">
             <wp:extent cx="4639907" cy="2924354"/>
@@ -3302,7 +4382,7 @@
                     <pic:cNvPicPr/>
                   </pic:nvPicPr>
                   <pic:blipFill>
-                    <a:blip r:embed="rId39">
+                    <a:blip r:embed="rId38">
                       <a:extLst>
                         <a:ext uri="{28A0092B-C50C-407E-A947-70E740481C1C}">
                           <a14:useLocalDpi xmlns:a14="http://schemas.microsoft.com/office/drawing/2010/main" val="0"/>
@@ -3353,10 +4433,22 @@
         <w:rPr>
           <w:i/>
         </w:rPr>
-        <w:t>Code metrics, FXCop violations</w:t>
-      </w:r>
-      <w:bookmarkStart w:id="0" w:name="_GoBack"/>
-      <w:bookmarkEnd w:id="0"/>
+        <w:t xml:space="preserve">Code metrics, </w:t>
+      </w:r>
+      <w:proofErr w:type="spellStart"/>
+      <w:r>
+        <w:rPr>
+          <w:i/>
+        </w:rPr>
+        <w:t>FXCop</w:t>
+      </w:r>
+      <w:proofErr w:type="spellEnd"/>
+      <w:r>
+        <w:rPr>
+          <w:i/>
+        </w:rPr>
+        <w:t xml:space="preserve"> violations</w:t>
+      </w:r>
       <w:r>
         <w:t xml:space="preserve"> and </w:t>
       </w:r>
@@ -3364,8 +4456,16 @@
         <w:rPr>
           <w:i/>
         </w:rPr>
-        <w:t>Test Reult</w:t>
-      </w:r>
+        <w:t xml:space="preserve">Test </w:t>
+      </w:r>
+      <w:proofErr w:type="spellStart"/>
+      <w:r>
+        <w:rPr>
+          <w:i/>
+        </w:rPr>
+        <w:t>Reult</w:t>
+      </w:r>
+      <w:proofErr w:type="spellEnd"/>
       <w:r>
         <w:t xml:space="preserve"> </w:t>
       </w:r>

</xml_diff>